<commit_message>
Added structure for models
Added basic structure for models that needs to be redone and written more there.
</commit_message>
<xml_diff>
--- a/Henekova_DP2.docx
+++ b/Henekova_DP2.docx
@@ -1507,9 +1507,9 @@
         </w:rPr>
         <w:lastRenderedPageBreak/>
         <w:drawing>
-          <wp:inline distT="0" distB="0" distL="0" distR="0" wp14:anchorId="5280342A" wp14:editId="3F4E592E">
-            <wp:extent cx="3276600" cy="3505911"/>
-            <wp:effectExtent l="0" t="0" r="0" b="0"/>
+          <wp:inline distT="0" distB="0" distL="0" distR="0" wp14:anchorId="5280342A" wp14:editId="7BFE74F1">
+            <wp:extent cx="2758002" cy="2951019"/>
+            <wp:effectExtent l="0" t="0" r="4445" b="1905"/>
             <wp:docPr id="691507502" name="Obrázok 2" descr="Sensors 20 04758 g004 550"/>
             <wp:cNvGraphicFramePr>
               <a:graphicFrameLocks xmlns:a="http://schemas.openxmlformats.org/drawingml/2006/main" noChangeAspect="1"/>
@@ -1539,7 +1539,7 @@
                   <pic:spPr bwMode="auto">
                     <a:xfrm>
                       <a:off x="0" y="0"/>
-                      <a:ext cx="3285102" cy="3515008"/>
+                      <a:ext cx="2768493" cy="2962244"/>
                     </a:xfrm>
                     <a:prstGeom prst="rect">
                       <a:avLst/>
@@ -1999,77 +1999,77 @@
       </w:r>
       <w:proofErr w:type="spellStart"/>
       <w:r>
+        <w:t>Li</w:t>
+      </w:r>
+      <w:proofErr w:type="spellEnd"/>
+      <w:r>
+        <w:t xml:space="preserve"> </w:t>
+      </w:r>
+      <w:proofErr w:type="spellStart"/>
+      <w:r>
+        <w:t>Wen-ping</w:t>
+      </w:r>
+      <w:r>
+        <w:t>a</w:t>
+      </w:r>
+      <w:proofErr w:type="spellEnd"/>
+      <w:r>
+        <w:t>).</w:t>
+      </w:r>
+      <w:r>
+        <w:t xml:space="preserve"> </w:t>
+      </w:r>
+      <w:r>
+        <w:t xml:space="preserve">Pri detekcii využívajú </w:t>
+      </w:r>
+      <w:r>
+        <w:t>aj zvukov</w:t>
+      </w:r>
+      <w:r>
+        <w:t>ú</w:t>
+      </w:r>
+      <w:r>
+        <w:t xml:space="preserve"> </w:t>
+      </w:r>
+      <w:r>
+        <w:t>zložk</w:t>
+      </w:r>
+      <w:r>
+        <w:t>u</w:t>
+      </w:r>
+      <w:r>
+        <w:t xml:space="preserve"> </w:t>
+      </w:r>
+      <w:r>
+        <w:t>priložen</w:t>
+      </w:r>
+      <w:r>
+        <w:t>ú</w:t>
+      </w:r>
+      <w:r>
+        <w:t xml:space="preserve"> k videu. </w:t>
+      </w:r>
+      <w:r>
+        <w:t>Autori sa dodatočne snažia</w:t>
+      </w:r>
+      <w:r>
+        <w:t xml:space="preserve"> odhaliť </w:t>
+      </w:r>
+      <w:r>
+        <w:t>aj</w:t>
+      </w:r>
+      <w:r>
+        <w:t xml:space="preserve"> teroristický alebo násilný obsah. </w:t>
+      </w:r>
+    </w:p>
+    <w:p>
+      <w:pPr>
+        <w:rPr>
+          <w:lang w:val="en-US"/>
+        </w:rPr>
+      </w:pPr>
+      <w:r>
         <w:lastRenderedPageBreak/>
-        <w:t>Li</w:t>
-      </w:r>
-      <w:proofErr w:type="spellEnd"/>
-      <w:r>
-        <w:t xml:space="preserve"> </w:t>
-      </w:r>
-      <w:proofErr w:type="spellStart"/>
-      <w:r>
-        <w:t>Wen-ping</w:t>
-      </w:r>
-      <w:r>
-        <w:t>a</w:t>
-      </w:r>
-      <w:proofErr w:type="spellEnd"/>
-      <w:r>
-        <w:t>).</w:t>
-      </w:r>
-      <w:r>
-        <w:t xml:space="preserve"> </w:t>
-      </w:r>
-      <w:r>
-        <w:t xml:space="preserve">Pri detekcii využívajú </w:t>
-      </w:r>
-      <w:r>
-        <w:t>aj zvukov</w:t>
-      </w:r>
-      <w:r>
-        <w:t>ú</w:t>
-      </w:r>
-      <w:r>
-        <w:t xml:space="preserve"> </w:t>
-      </w:r>
-      <w:r>
-        <w:t>zložk</w:t>
-      </w:r>
-      <w:r>
-        <w:t>u</w:t>
-      </w:r>
-      <w:r>
-        <w:t xml:space="preserve"> </w:t>
-      </w:r>
-      <w:r>
-        <w:t>priložen</w:t>
-      </w:r>
-      <w:r>
-        <w:t>ú</w:t>
-      </w:r>
-      <w:r>
-        <w:t xml:space="preserve"> k videu. </w:t>
-      </w:r>
-      <w:r>
-        <w:t>Autori sa dodatočne snažia</w:t>
-      </w:r>
-      <w:r>
-        <w:t xml:space="preserve"> odhaliť </w:t>
-      </w:r>
-      <w:r>
-        <w:t>aj</w:t>
-      </w:r>
-      <w:r>
-        <w:t xml:space="preserve"> teroristický alebo násilný obsah. </w:t>
-      </w:r>
-    </w:p>
-    <w:p>
-      <w:pPr>
-        <w:rPr>
-          <w:lang w:val="en-US"/>
-        </w:rPr>
-      </w:pPr>
-      <w:r>
         <w:t>P</w:t>
       </w:r>
       <w:r>
@@ -2249,13 +2249,7 @@
         <w:t>Podobne</w:t>
       </w:r>
       <w:r>
-        <w:t xml:space="preserve"> využili </w:t>
-      </w:r>
-      <w:r>
-        <w:t>SVM</w:t>
-      </w:r>
-      <w:r>
-        <w:t xml:space="preserve"> aj </w:t>
+        <w:t xml:space="preserve"> využili SVM aj </w:t>
       </w:r>
       <w:proofErr w:type="spellStart"/>
       <w:r>
@@ -2413,43 +2407,43 @@
         </w:rPr>
       </w:pPr>
       <w:r>
-        <w:t xml:space="preserve">Pri týchto výskumoch sa videá spracovávajú tak, že sa najskôr dajú do unitárneho farebného spektra a následne sa snímky konvertujú do šedých farieb kvôli </w:t>
+        <w:t>Pri týchto výskumoch sa videá spracovávajú tak, že sa najskôr dajú do unitárneho farebného spektra a následne sa snímky konvertujú do šedých farieb kvôli výpočtovej náročnosti. Následne sa pracuje s</w:t>
+      </w:r>
+      <w:r>
+        <w:t xml:space="preserve"> tvarmi</w:t>
+      </w:r>
+      <w:r>
+        <w:t xml:space="preserve">. </w:t>
+      </w:r>
+      <w:r>
+        <w:t xml:space="preserve">Pri tomto kroku sa rozlišuje pozadie a objekty záujmu, tie sa segmentujú </w:t>
+      </w:r>
+      <w:r>
+        <w:t>pričom vzniká akýsi útvar.(</w:t>
+      </w:r>
+      <w:commentRangeStart w:id="25"/>
+      <w:r>
+        <w:t>OBRÁZOK</w:t>
+      </w:r>
+      <w:commentRangeEnd w:id="25"/>
+      <w:r>
+        <w:rPr>
+          <w:rStyle w:val="Odkaznakomentr"/>
+        </w:rPr>
+        <w:commentReference w:id="25"/>
+      </w:r>
+      <w:r>
+        <w:rPr>
+          <w:lang w:val="en-US"/>
+        </w:rPr>
+        <w:t>)</w:t>
+      </w:r>
+      <w:r>
+        <w:t xml:space="preserve"> </w:t>
       </w:r>
       <w:r>
         <w:lastRenderedPageBreak/>
-        <w:t>výpočtovej náročnosti. Následne sa pracuje s</w:t>
-      </w:r>
-      <w:r>
-        <w:t xml:space="preserve"> tvarmi</w:t>
-      </w:r>
-      <w:r>
-        <w:t xml:space="preserve">. </w:t>
-      </w:r>
-      <w:r>
-        <w:t xml:space="preserve">Pri tomto kroku sa rozlišuje pozadie a objekty záujmu, tie sa segmentujú </w:t>
-      </w:r>
-      <w:r>
-        <w:t>pričom vzniká akýsi útvar.(</w:t>
-      </w:r>
-      <w:commentRangeStart w:id="25"/>
-      <w:r>
-        <w:t>OBRÁZOK</w:t>
-      </w:r>
-      <w:commentRangeEnd w:id="25"/>
-      <w:r>
-        <w:rPr>
-          <w:rStyle w:val="Odkaznakomentr"/>
-        </w:rPr>
-        <w:commentReference w:id="25"/>
-      </w:r>
-      <w:r>
-        <w:rPr>
-          <w:lang w:val="en-US"/>
-        </w:rPr>
-        <w:t>)</w:t>
-      </w:r>
-      <w:r>
-        <w:t xml:space="preserve"> Tento útvar sa oddeľuje od pozadia a neskôr sa, na základe ich relatívneho centra, </w:t>
+        <w:t xml:space="preserve">Tento útvar sa oddeľuje od pozadia a neskôr sa, na základe ich relatívneho centra, </w:t>
       </w:r>
       <w:r>
         <w:t xml:space="preserve">útvary </w:t>
@@ -2791,7 +2785,6 @@
         <w:rPr>
           <w:lang w:val="en-US"/>
         </w:rPr>
-        <w:lastRenderedPageBreak/>
         <w:t>(</w:t>
       </w:r>
       <w:hyperlink r:id="rId40" w:history="1">
@@ -2956,20 +2949,32 @@
       </w:r>
     </w:p>
     <w:p>
-      <w:r>
-        <w:t xml:space="preserve">Model C3D sa využíva v oblasti počítačového videnia pre úlohy rozpoznávania akcií a klasifikácie videí. Aplikuje sa v rôznych oblastiach vrátane rozpoznávania športových </w:t>
-      </w:r>
-      <w:r>
-        <w:t>gest</w:t>
-      </w:r>
-      <w:r>
-        <w:t xml:space="preserve">, detekcie udalostí vo videách, detekcie depresie z tvárových výrazov a monitorovania </w:t>
-      </w:r>
-      <w:r>
-        <w:t xml:space="preserve">spánku. </w:t>
-      </w:r>
-    </w:p>
-    <w:p>
+      <w:pPr>
+        <w:pStyle w:val="Odsekzoznamu"/>
+        <w:numPr>
+          <w:ilvl w:val="0"/>
+          <w:numId w:val="28"/>
+        </w:numPr>
+        <w:rPr>
+          <w:kern w:val="32"/>
+        </w:rPr>
+      </w:pPr>
+      <w:r>
+        <w:rPr>
+          <w:kern w:val="32"/>
+        </w:rPr>
+        <w:t>Základný princíp fungovania</w:t>
+      </w:r>
+    </w:p>
+    <w:p>
+      <w:pPr>
+        <w:pStyle w:val="Odsekzoznamu"/>
+        <w:numPr>
+          <w:ilvl w:val="0"/>
+          <w:numId w:val="0"/>
+        </w:numPr>
+        <w:ind w:left="720"/>
+      </w:pPr>
       <w:r>
         <w:t>C3D(</w:t>
       </w:r>
@@ -2995,19 +3000,7 @@
       </w:r>
       <w:proofErr w:type="spellEnd"/>
       <w:r>
-        <w:t xml:space="preserve"> na extrakciu priestorovo </w:t>
-      </w:r>
-      <w:r>
-        <w:t>časových</w:t>
-      </w:r>
-      <w:r>
-        <w:t xml:space="preserve"> prvkov z videí. Na rozdiel od dvojrozmerného priestoru snímok zohľadňuje dimenziu</w:t>
-      </w:r>
-      <w:r>
-        <w:t xml:space="preserve"> navyše a berie z nej údaje</w:t>
-      </w:r>
-      <w:r>
-        <w:t>, čiže zachytáva informácie o</w:t>
+        <w:t xml:space="preserve"> na extrakciu priestorovo časových prvkov z videí. Na rozdiel od dvojrozmerného priestoru snímok zohľadňuje dimenziu navyše a berie z nej údaje, čiže zachytáva informácie o</w:t>
       </w:r>
       <w:r>
         <w:t> </w:t>
@@ -3035,6 +3028,30 @@
     </w:p>
     <w:p>
       <w:pPr>
+        <w:pStyle w:val="Odsekzoznamu"/>
+        <w:numPr>
+          <w:ilvl w:val="0"/>
+          <w:numId w:val="28"/>
+        </w:numPr>
+        <w:rPr>
+          <w:kern w:val="32"/>
+        </w:rPr>
+      </w:pPr>
+      <w:r>
+        <w:rPr>
+          <w:kern w:val="32"/>
+        </w:rPr>
+        <w:t>Výhody oproti ostatným</w:t>
+      </w:r>
+    </w:p>
+    <w:p>
+      <w:pPr>
+        <w:pStyle w:val="Odsekzoznamu"/>
+        <w:numPr>
+          <w:ilvl w:val="0"/>
+          <w:numId w:val="0"/>
+        </w:numPr>
+        <w:ind w:left="720"/>
         <w:rPr>
           <w:lang w:val="en-US"/>
         </w:rPr>
@@ -3069,6 +3086,74 @@
     </w:p>
     <w:p>
       <w:pPr>
+        <w:pStyle w:val="Odsekzoznamu"/>
+        <w:numPr>
+          <w:ilvl w:val="0"/>
+          <w:numId w:val="28"/>
+        </w:numPr>
+        <w:rPr>
+          <w:kern w:val="32"/>
+          <w:highlight w:val="yellow"/>
+        </w:rPr>
+      </w:pPr>
+      <w:r>
+        <w:rPr>
+          <w:kern w:val="32"/>
+          <w:highlight w:val="yellow"/>
+        </w:rPr>
+        <w:t>Nevýhody</w:t>
+      </w:r>
+    </w:p>
+    <w:p>
+      <w:pPr>
+        <w:pStyle w:val="Odsekzoznamu"/>
+        <w:numPr>
+          <w:ilvl w:val="0"/>
+          <w:numId w:val="28"/>
+        </w:numPr>
+        <w:rPr>
+          <w:kern w:val="32"/>
+        </w:rPr>
+      </w:pPr>
+      <w:proofErr w:type="spellStart"/>
+      <w:r>
+        <w:rPr>
+          <w:kern w:val="32"/>
+        </w:rPr>
+        <w:t>Real-world</w:t>
+      </w:r>
+      <w:proofErr w:type="spellEnd"/>
+      <w:r>
+        <w:rPr>
+          <w:kern w:val="32"/>
+        </w:rPr>
+        <w:t xml:space="preserve"> </w:t>
+      </w:r>
+      <w:proofErr w:type="spellStart"/>
+      <w:r>
+        <w:rPr>
+          <w:kern w:val="32"/>
+        </w:rPr>
+        <w:t>applications</w:t>
+      </w:r>
+      <w:proofErr w:type="spellEnd"/>
+    </w:p>
+    <w:p>
+      <w:r>
+        <w:t xml:space="preserve">Model C3D sa využíva v oblasti počítačového videnia pre úlohy rozpoznávania akcií a klasifikácie videí. Aplikuje sa v rôznych oblastiach vrátane rozpoznávania športových gest, detekcie udalostí vo videách, detekcie depresie z tvárových výrazov a monitorovania </w:t>
+      </w:r>
+      <w:r>
+        <w:t xml:space="preserve">spánku. </w:t>
+      </w:r>
+    </w:p>
+    <w:p>
+      <w:pPr>
+        <w:ind w:firstLine="0"/>
+        <w:jc w:val="left"/>
+      </w:pPr>
+    </w:p>
+    <w:p>
+      <w:pPr>
         <w:rPr>
           <w:lang w:val="en-US"/>
         </w:rPr>
@@ -3099,7 +3184,6 @@
         <w:rPr>
           <w:noProof/>
         </w:rPr>
-        <w:lastRenderedPageBreak/>
         <w:drawing>
           <wp:inline distT="0" distB="0" distL="0" distR="0" wp14:anchorId="442C27E4" wp14:editId="53038ED8">
             <wp:extent cx="4591651" cy="4328160"/>
@@ -3364,26 +3448,18 @@
       </w:r>
       <w:proofErr w:type="spellEnd"/>
       <w:r>
-        <w:t xml:space="preserve"> reprezentuje distribúciu hraníc pohybu vo videu. (</w:t>
+        <w:t xml:space="preserve"> </w:t>
+      </w:r>
+      <w:r>
+        <w:lastRenderedPageBreak/>
+        <w:t>reprezentuje distribúciu hraníc pohybu vo videu. (</w:t>
       </w:r>
       <w:hyperlink r:id="rId48" w:history="1">
         <w:r>
           <w:rPr>
             <w:rStyle w:val="Hypertextovprepojenie"/>
           </w:rPr>
-          <w:t>https://www.hindawi.com/journals/ci</w:t>
-        </w:r>
-        <w:r>
-          <w:rPr>
-            <w:rStyle w:val="Hypertextovprepojenie"/>
-          </w:rPr>
-          <w:t>n</w:t>
-        </w:r>
-        <w:r>
-          <w:rPr>
-            <w:rStyle w:val="Hypertextovprepojenie"/>
-          </w:rPr>
-          <w:t>/2016/6750459/</w:t>
+          <w:t>https://www.hindawi.com/journals/cin/2016/6750459/</w:t>
         </w:r>
       </w:hyperlink>
       <w:r>
@@ -3397,7 +3473,6 @@
     </w:p>
     <w:p>
       <w:r>
-        <w:lastRenderedPageBreak/>
         <w:t xml:space="preserve">V praxi sa využíva aj kombinácia HOF alebo MBH s C3D modelom a tu dodávajú doplnkové vlastnosti k priestorovým informáciám zachyteným modelom C3D. Avšak sa ukazuje, že C3D model jednoducho prekonáva tieto modely aj ak pracuje osamote a to </w:t>
       </w:r>
       <w:r>
@@ -3564,6 +3639,30 @@
     </w:p>
     <w:p>
       <w:pPr>
+        <w:pStyle w:val="Odsekzoznamu"/>
+        <w:numPr>
+          <w:ilvl w:val="0"/>
+          <w:numId w:val="29"/>
+        </w:numPr>
+        <w:rPr>
+          <w:kern w:val="32"/>
+        </w:rPr>
+      </w:pPr>
+      <w:r>
+        <w:rPr>
+          <w:kern w:val="32"/>
+        </w:rPr>
+        <w:t>Základný princíp fungovania</w:t>
+      </w:r>
+    </w:p>
+    <w:p>
+      <w:pPr>
+        <w:pStyle w:val="Odsekzoznamu"/>
+        <w:numPr>
+          <w:ilvl w:val="0"/>
+          <w:numId w:val="0"/>
+        </w:numPr>
+        <w:ind w:left="720"/>
         <w:rPr>
           <w:lang w:val="en-US"/>
         </w:rPr>
@@ -3610,63 +3709,134 @@
       </w:r>
     </w:p>
     <w:p>
-      <w:r>
-        <w:t xml:space="preserve">P3D model nachádza využitie v mnohých sférach. Za jednu z najviac zaujímavých považujeme výskum </w:t>
-      </w:r>
-      <w:r>
-        <w:t>v oblasti batérií</w:t>
-      </w:r>
+      <w:pPr>
+        <w:pStyle w:val="Odsekzoznamu"/>
+        <w:numPr>
+          <w:ilvl w:val="0"/>
+          <w:numId w:val="29"/>
+        </w:numPr>
+        <w:rPr>
+          <w:kern w:val="32"/>
+          <w:highlight w:val="yellow"/>
+        </w:rPr>
+      </w:pPr>
+      <w:r>
+        <w:rPr>
+          <w:kern w:val="32"/>
+          <w:highlight w:val="yellow"/>
+        </w:rPr>
+        <w:t>Výhody oproti ostatným</w:t>
+      </w:r>
+    </w:p>
+    <w:p>
+      <w:pPr>
+        <w:pStyle w:val="Odsekzoznamu"/>
+        <w:numPr>
+          <w:ilvl w:val="0"/>
+          <w:numId w:val="29"/>
+        </w:numPr>
+        <w:rPr>
+          <w:kern w:val="32"/>
+          <w:highlight w:val="yellow"/>
+        </w:rPr>
+      </w:pPr>
+      <w:r>
+        <w:rPr>
+          <w:kern w:val="32"/>
+          <w:highlight w:val="yellow"/>
+        </w:rPr>
+        <w:t>Nevýhody</w:t>
+      </w:r>
+    </w:p>
+    <w:p>
+      <w:pPr>
+        <w:ind w:left="360" w:firstLine="0"/>
+        <w:rPr>
+          <w:kern w:val="32"/>
+        </w:rPr>
+      </w:pPr>
+      <w:r>
+        <w:rPr>
+          <w:kern w:val="32"/>
+        </w:rPr>
+        <w:t>d)</w:t>
+      </w:r>
+      <w:proofErr w:type="spellStart"/>
+      <w:r>
+        <w:rPr>
+          <w:kern w:val="32"/>
+        </w:rPr>
+        <w:t>Real-world</w:t>
+      </w:r>
+      <w:proofErr w:type="spellEnd"/>
+      <w:r>
+        <w:rPr>
+          <w:kern w:val="32"/>
+        </w:rPr>
+        <w:t xml:space="preserve"> </w:t>
+      </w:r>
+      <w:proofErr w:type="spellStart"/>
+      <w:r>
+        <w:rPr>
+          <w:kern w:val="32"/>
+        </w:rPr>
+        <w:t>application</w:t>
+      </w:r>
+      <w:proofErr w:type="spellEnd"/>
+    </w:p>
+    <w:p>
+      <w:r>
+        <w:lastRenderedPageBreak/>
+        <w:t xml:space="preserve">P3D model nachádza využitie v mnohých sférach. Za jednu z najviac zaujímavých považujeme výskum v oblasti batérií. </w:t>
+      </w:r>
+    </w:p>
+    <w:p>
+      <w:pPr>
+        <w:rPr>
+          <w:lang w:val="en-US"/>
+        </w:rPr>
+      </w:pPr>
+      <w:r>
+        <w:t xml:space="preserve">Jedna zo štúdií od </w:t>
+      </w:r>
+      <w:proofErr w:type="spellStart"/>
+      <w:r>
+        <w:t>Chayambuka</w:t>
+      </w:r>
+      <w:proofErr w:type="spellEnd"/>
+      <w:r>
+        <w:t xml:space="preserve"> a</w:t>
+      </w:r>
+      <w:r>
+        <w:t> jeho kolegov</w:t>
+      </w:r>
+      <w:r>
+        <w:t xml:space="preserve"> sa zameriava na modelovanie a návrh polotuhých článkových batérií (</w:t>
+      </w:r>
+      <w:proofErr w:type="spellStart"/>
+      <w:r>
+        <w:t>SSFBs</w:t>
+      </w:r>
+      <w:proofErr w:type="spellEnd"/>
+      <w:r>
+        <w:t xml:space="preserve">) pomocou tohto </w:t>
+      </w:r>
+      <w:proofErr w:type="spellStart"/>
+      <w:r>
+        <w:t>pseudo</w:t>
+      </w:r>
+      <w:proofErr w:type="spellEnd"/>
+      <w:r>
+        <w:t xml:space="preserve"> trojrozmerného modelu – P3D. Model bol použitý na simuláciu difúzie látok, ktoré prezentovali jediný transportný mechanizmus v aktívnych častiach </w:t>
+      </w:r>
+      <w:proofErr w:type="spellStart"/>
+      <w:r>
+        <w:t>SSFBs</w:t>
+      </w:r>
+      <w:proofErr w:type="spellEnd"/>
       <w:r>
         <w:t xml:space="preserve">. </w:t>
       </w:r>
-    </w:p>
-    <w:p>
-      <w:pPr>
-        <w:rPr>
-          <w:lang w:val="en-US"/>
-        </w:rPr>
-      </w:pPr>
-      <w:r>
-        <w:t xml:space="preserve">Jedna zo štúdií od </w:t>
-      </w:r>
-      <w:proofErr w:type="spellStart"/>
-      <w:r>
-        <w:t>Chayambuka</w:t>
-      </w:r>
-      <w:proofErr w:type="spellEnd"/>
-      <w:r>
-        <w:t xml:space="preserve"> a</w:t>
-      </w:r>
-      <w:r>
-        <w:t> jeho kolegov</w:t>
-      </w:r>
-      <w:r>
-        <w:t xml:space="preserve"> sa zameriava na modelovanie a návrh polotuhých článkových batérií (</w:t>
-      </w:r>
-      <w:proofErr w:type="spellStart"/>
-      <w:r>
-        <w:t>SSFBs</w:t>
-      </w:r>
-      <w:proofErr w:type="spellEnd"/>
-      <w:r>
-        <w:t xml:space="preserve">) pomocou tohto </w:t>
-      </w:r>
-      <w:proofErr w:type="spellStart"/>
-      <w:r>
-        <w:t>pseudo</w:t>
-      </w:r>
-      <w:proofErr w:type="spellEnd"/>
-      <w:r>
-        <w:t xml:space="preserve"> trojrozmerného modelu – P3D. Model bol použitý na simuláciu difúzie látok, ktoré prezentovali jediný transportný mechanizmus v aktívnych častiach </w:t>
-      </w:r>
-      <w:proofErr w:type="spellStart"/>
-      <w:r>
-        <w:t>SSFBs</w:t>
-      </w:r>
-      <w:proofErr w:type="spellEnd"/>
-      <w:r>
-        <w:t xml:space="preserve">. </w:t>
-      </w:r>
       <w:r>
         <w:t>P3D</w:t>
       </w:r>
@@ -3677,14 +3847,7 @@
         <w:rPr>
           <w:lang w:val="en-US"/>
         </w:rPr>
-        <w:t xml:space="preserve"> </w:t>
-      </w:r>
-      <w:r>
-        <w:rPr>
-          <w:lang w:val="en-US"/>
-        </w:rPr>
-        <w:lastRenderedPageBreak/>
-        <w:t>(</w:t>
+        <w:t xml:space="preserve"> (</w:t>
       </w:r>
       <w:hyperlink r:id="rId54" w:history="1">
         <w:r>
@@ -3724,7 +3887,7 @@
           <w:noProof/>
         </w:rPr>
         <w:drawing>
-          <wp:inline distT="0" distB="0" distL="0" distR="0" wp14:anchorId="4C44AEF0" wp14:editId="52F97CBF">
+          <wp:inline distT="0" distB="0" distL="0" distR="0" wp14:anchorId="3000492F" wp14:editId="16045529">
             <wp:extent cx="5192207" cy="2712720"/>
             <wp:effectExtent l="0" t="0" r="8890" b="0"/>
             <wp:docPr id="6811241" name="Obrázok 2" descr="Obrázok, na ktorom je text, snímka obrazovky, diagram, rad&#10;&#10;Automaticky generovaný popis"/>
@@ -3775,40 +3938,7 @@
     </w:p>
     <w:p>
       <w:r>
-        <w:t xml:space="preserve">Využitie modelu nájdeme aj v biológii, pri génových </w:t>
-      </w:r>
-      <w:r>
-        <w:t>štúdiách</w:t>
-      </w:r>
-      <w:r>
-        <w:t>, kde sa využíva</w:t>
-      </w:r>
-      <w:r>
-        <w:t xml:space="preserve"> napríklad</w:t>
-      </w:r>
-      <w:r>
-        <w:t xml:space="preserve"> na </w:t>
-      </w:r>
-      <w:r>
-        <w:t xml:space="preserve">pochopenie organizácie a funkcionality genómov </w:t>
-      </w:r>
-      <w:r>
-        <w:t>ohľadom</w:t>
-      </w:r>
-      <w:r>
-        <w:t xml:space="preserve"> zdrav</w:t>
-      </w:r>
-      <w:r>
-        <w:t>ia</w:t>
-      </w:r>
-      <w:r>
-        <w:t xml:space="preserve"> a chor</w:t>
-      </w:r>
-      <w:r>
-        <w:t>ôb</w:t>
-      </w:r>
-      <w:r>
-        <w:t xml:space="preserve"> </w:t>
+        <w:t xml:space="preserve">Využitie modelu nájdeme aj v biológii, pri génových štúdiách, kde sa využíva napríklad na pochopenie organizácie a funkcionality genómov ohľadom zdravia a chorôb </w:t>
       </w:r>
       <w:r>
         <w:t xml:space="preserve">populácie. </w:t>
@@ -3835,16 +3965,7 @@
         <w:ind w:firstLine="0"/>
       </w:pPr>
       <w:r>
-        <w:t xml:space="preserve">V </w:t>
-      </w:r>
-      <w:r>
-        <w:t>medicíne</w:t>
-      </w:r>
-      <w:r>
-        <w:t xml:space="preserve"> má P3D model úžitok pri </w:t>
-      </w:r>
-      <w:r>
-        <w:t>modelovaní geometrie genómov, kde sa pozorujú bunky a ich dopad na zdravie ľudí. (</w:t>
+        <w:t>V medicíne má P3D model úžitok pri modelovaní geometrie genómov, kde sa pozorujú bunky a ich dopad na zdravie ľudí. (</w:t>
       </w:r>
       <w:hyperlink r:id="rId57" w:history="1">
         <w:r>
@@ -3868,6 +3989,30 @@
     </w:p>
     <w:p>
       <w:pPr>
+        <w:pStyle w:val="Odsekzoznamu"/>
+        <w:numPr>
+          <w:ilvl w:val="0"/>
+          <w:numId w:val="30"/>
+        </w:numPr>
+        <w:rPr>
+          <w:kern w:val="32"/>
+        </w:rPr>
+      </w:pPr>
+      <w:r>
+        <w:rPr>
+          <w:kern w:val="32"/>
+        </w:rPr>
+        <w:t>Základný princíp fungovania</w:t>
+      </w:r>
+    </w:p>
+    <w:p>
+      <w:pPr>
+        <w:pStyle w:val="Odsekzoznamu"/>
+        <w:numPr>
+          <w:ilvl w:val="0"/>
+          <w:numId w:val="0"/>
+        </w:numPr>
+        <w:ind w:left="720"/>
         <w:rPr>
           <w:lang w:val="en-US"/>
         </w:rPr>
@@ -3877,23 +4022,15 @@
       </w:r>
       <w:proofErr w:type="spellStart"/>
       <w:r>
-        <w:t>konvol</w:t>
-      </w:r>
-      <w:r>
-        <w:t>unčné</w:t>
-      </w:r>
-      <w:proofErr w:type="spellEnd"/>
-      <w:r>
-        <w:t xml:space="preserve"> siete aby spracovával informácie času a priestoru z videí. V podstate využíva 2D siete, ktorým pridáva filtre a presúva ich do 3D. Čiže</w:t>
-      </w:r>
-      <w:r>
-        <w:t xml:space="preserve"> napríklad</w:t>
-      </w:r>
-      <w:r>
-        <w:t xml:space="preserve"> </w:t>
-      </w:r>
-      <w:r>
-        <w:t xml:space="preserve">štvorcový filter sa stáva kubický. </w:t>
+        <w:t>konvolunčné</w:t>
+      </w:r>
+      <w:proofErr w:type="spellEnd"/>
+      <w:r>
+        <w:t xml:space="preserve"> siete aby spracovával informácie času a priestoru z videí. V podstate využíva 2D </w:t>
+      </w:r>
+      <w:r>
+        <w:lastRenderedPageBreak/>
+        <w:t xml:space="preserve">siete, ktorým pridáva filtre a presúva ich do 3D. Čiže napríklad štvorcový filter sa stáva kubický. </w:t>
       </w:r>
       <w:r>
         <w:rPr>
@@ -3918,17 +4055,34 @@
       </w:r>
     </w:p>
     <w:p>
-      <w:r>
-        <w:t>V oblasti rozpoznávania aktivít</w:t>
-      </w:r>
-      <w:r>
-        <w:t xml:space="preserve"> vo videách</w:t>
-      </w:r>
-      <w:r>
-        <w:t xml:space="preserve"> </w:t>
-      </w:r>
-      <w:r>
-        <w:t>sa tento model využíva v chirurgii, kde sa rozpoznávajú postupy pri práci. V štúdii (</w:t>
+      <w:pPr>
+        <w:pStyle w:val="Odsekzoznamu"/>
+        <w:numPr>
+          <w:ilvl w:val="0"/>
+          <w:numId w:val="30"/>
+        </w:numPr>
+        <w:rPr>
+          <w:kern w:val="32"/>
+        </w:rPr>
+      </w:pPr>
+      <w:r>
+        <w:rPr>
+          <w:kern w:val="32"/>
+        </w:rPr>
+        <w:t>Výhody oproti ostatným</w:t>
+      </w:r>
+    </w:p>
+    <w:p>
+      <w:pPr>
+        <w:pStyle w:val="Odsekzoznamu"/>
+        <w:numPr>
+          <w:ilvl w:val="0"/>
+          <w:numId w:val="0"/>
+        </w:numPr>
+        <w:ind w:left="720"/>
+      </w:pPr>
+      <w:r>
+        <w:t>V oblasti rozpoznávania aktivít vo videách sa tento model využíva v chirurgii, kde sa rozpoznávajú postupy pri práci. V štúdii (</w:t>
       </w:r>
       <w:hyperlink r:id="rId59" w:history="1">
         <w:r>
@@ -3966,16 +4120,7 @@
         </w:r>
       </w:hyperlink>
       <w:r>
-        <w:t>)</w:t>
-      </w:r>
-      <w:r>
-        <w:t xml:space="preserve">, využitá na </w:t>
-      </w:r>
-      <w:r>
-        <w:t>rozpoznávanie</w:t>
-      </w:r>
-      <w:r>
-        <w:t xml:space="preserve"> chirurgických postupov v rámci operácií </w:t>
+        <w:t xml:space="preserve">), využitá na rozpoznávanie chirurgických postupov v rámci operácií </w:t>
       </w:r>
       <w:proofErr w:type="spellStart"/>
       <w:r>
@@ -3983,245 +4128,294 @@
       </w:r>
       <w:proofErr w:type="spellEnd"/>
       <w:r>
-        <w:t xml:space="preserve"> žalúdka. Model bol trénovaný </w:t>
-      </w:r>
-      <w:r>
+        <w:t xml:space="preserve"> žalúdka. Model bol trénovaný pomocou metódy </w:t>
+      </w:r>
+      <w:commentRangeStart w:id="29"/>
+      <w:proofErr w:type="spellStart"/>
+      <w:r>
+        <w:t>Focal</w:t>
+      </w:r>
+      <w:proofErr w:type="spellEnd"/>
+      <w:r>
+        <w:t xml:space="preserve"> </w:t>
+      </w:r>
+      <w:proofErr w:type="spellStart"/>
+      <w:r>
+        <w:t>loss</w:t>
+      </w:r>
+      <w:commentRangeEnd w:id="29"/>
+      <w:proofErr w:type="spellEnd"/>
+      <w:r>
+        <w:rPr>
+          <w:rStyle w:val="Odkaznakomentr"/>
+        </w:rPr>
+        <w:commentReference w:id="29"/>
+      </w:r>
+      <w:r>
+        <w:t xml:space="preserve"> a dosiahol presné rozpoznávanie rôznych chirurgických krokov. </w:t>
+      </w:r>
+    </w:p>
+    <w:p>
+      <w:pPr>
+        <w:pStyle w:val="Odsekzoznamu"/>
+        <w:numPr>
+          <w:ilvl w:val="0"/>
+          <w:numId w:val="0"/>
+        </w:numPr>
+        <w:ind w:left="720"/>
+      </w:pPr>
+      <w:proofErr w:type="spellStart"/>
+      <w:r>
+        <w:t>Focal</w:t>
+      </w:r>
+      <w:proofErr w:type="spellEnd"/>
+      <w:r>
+        <w:t xml:space="preserve"> </w:t>
+      </w:r>
+      <w:proofErr w:type="spellStart"/>
+      <w:r>
+        <w:t>Loss</w:t>
+      </w:r>
+      <w:proofErr w:type="spellEnd"/>
+      <w:r>
+        <w:t xml:space="preserve"> je špeciálny druh </w:t>
+      </w:r>
+      <w:proofErr w:type="spellStart"/>
+      <w:r>
+        <w:t>loss</w:t>
+      </w:r>
+      <w:proofErr w:type="spellEnd"/>
+      <w:r>
+        <w:t xml:space="preserve"> funkcie, ktorá sa zaoberá problémom nerovnováhy tried pri úlohách detekcie objektov. Keďže pri tejto problematike väčšina snímok pozostáva z pozadia, zatiaľ čo pre nás je dôležitá detekcia objektu záujmu</w:t>
+      </w:r>
+      <w:r>
+        <w:t>, môže</w:t>
+      </w:r>
+      <w:r>
+        <w:t xml:space="preserve"> nerovnováha spôsobovať malú úspešnosť </w:t>
+      </w:r>
+      <w:proofErr w:type="spellStart"/>
+      <w:r>
+        <w:t>detekovania</w:t>
+      </w:r>
+      <w:proofErr w:type="spellEnd"/>
+      <w:r>
+        <w:t xml:space="preserve"> objektov popredia pri modeloch. Na klasifikáciu používa špeciálnu váhu, ktorá znižuje hodnotu pri ľahko odhadnuteľných prípadoch a teda sa trénuje na ťažkých a viac ojedinelých príkladoch tried. Týmto zlepšuje výkony </w:t>
+      </w:r>
+      <w:r>
+        <w:t>v</w:t>
+      </w:r>
+      <w:r>
+        <w:t xml:space="preserve"> triedach menšín. (https://ieeexplore.ieee.org/document/8237586)</w:t>
+      </w:r>
+    </w:p>
+    <w:p>
+      <w:pPr>
+        <w:pStyle w:val="Odsekzoznamu"/>
+        <w:numPr>
+          <w:ilvl w:val="0"/>
+          <w:numId w:val="30"/>
+        </w:numPr>
+        <w:rPr>
+          <w:kern w:val="32"/>
+          <w:highlight w:val="yellow"/>
+        </w:rPr>
+      </w:pPr>
+      <w:r>
+        <w:rPr>
+          <w:kern w:val="32"/>
+          <w:highlight w:val="yellow"/>
+        </w:rPr>
+        <w:t>Nevýhody</w:t>
+      </w:r>
+    </w:p>
+    <w:p>
+      <w:pPr>
+        <w:pStyle w:val="Odsekzoznamu"/>
+        <w:numPr>
+          <w:ilvl w:val="0"/>
+          <w:numId w:val="30"/>
+        </w:numPr>
+        <w:rPr>
+          <w:highlight w:val="yellow"/>
+        </w:rPr>
+      </w:pPr>
+      <w:proofErr w:type="spellStart"/>
+      <w:r>
+        <w:rPr>
+          <w:kern w:val="32"/>
+          <w:highlight w:val="yellow"/>
+        </w:rPr>
+        <w:t>Real-world</w:t>
+      </w:r>
+      <w:proofErr w:type="spellEnd"/>
+      <w:r>
+        <w:rPr>
+          <w:kern w:val="32"/>
+          <w:highlight w:val="yellow"/>
+        </w:rPr>
+        <w:t xml:space="preserve"> </w:t>
+      </w:r>
+      <w:proofErr w:type="spellStart"/>
+      <w:r>
+        <w:rPr>
+          <w:kern w:val="32"/>
+          <w:highlight w:val="yellow"/>
+        </w:rPr>
+        <w:t>application</w:t>
+      </w:r>
+      <w:proofErr w:type="spellEnd"/>
+    </w:p>
+    <w:p>
+      <w:pPr>
+        <w:pStyle w:val="Nadpis4"/>
+      </w:pPr>
+      <w:r>
+        <w:t>TRN Model</w:t>
+      </w:r>
+    </w:p>
+    <w:p>
+      <w:pPr>
+        <w:pStyle w:val="Odsekzoznamu"/>
+        <w:numPr>
+          <w:ilvl w:val="0"/>
+          <w:numId w:val="31"/>
+        </w:numPr>
+        <w:rPr>
+          <w:kern w:val="32"/>
+        </w:rPr>
+      </w:pPr>
+      <w:r>
+        <w:rPr>
+          <w:kern w:val="32"/>
+        </w:rPr>
+        <w:t>Základný princíp fungovania</w:t>
+      </w:r>
+    </w:p>
+    <w:p>
+      <w:pPr>
+        <w:pStyle w:val="Odsekzoznamu"/>
+        <w:numPr>
+          <w:ilvl w:val="0"/>
+          <w:numId w:val="0"/>
+        </w:numPr>
+        <w:ind w:left="720"/>
+      </w:pPr>
+      <w:r>
+        <w:t>TRN model (</w:t>
+      </w:r>
+      <w:proofErr w:type="spellStart"/>
+      <w:r>
+        <w:t>Temporal</w:t>
+      </w:r>
+      <w:proofErr w:type="spellEnd"/>
+      <w:r>
+        <w:t xml:space="preserve"> </w:t>
+      </w:r>
+      <w:proofErr w:type="spellStart"/>
+      <w:r>
+        <w:t>Relation</w:t>
+      </w:r>
+      <w:proofErr w:type="spellEnd"/>
+      <w:r>
+        <w:t xml:space="preserve"> </w:t>
+      </w:r>
+      <w:proofErr w:type="spellStart"/>
+      <w:r>
+        <w:t>Network</w:t>
+      </w:r>
+      <w:proofErr w:type="spellEnd"/>
+      <w:r>
+        <w:t xml:space="preserve"> – dočasne relačný model) vznikol na princípe relačných </w:t>
+      </w:r>
+      <w:r>
+        <w:t>posudkov</w:t>
+      </w:r>
+      <w:r>
+        <w:t xml:space="preserve"> v čase (</w:t>
+      </w:r>
+      <w:proofErr w:type="spellStart"/>
+      <w:r>
+        <w:t>Temporal</w:t>
+      </w:r>
+      <w:proofErr w:type="spellEnd"/>
+      <w:r>
+        <w:t xml:space="preserve"> </w:t>
+      </w:r>
+      <w:proofErr w:type="spellStart"/>
+      <w:r>
+        <w:t>relational</w:t>
+      </w:r>
+      <w:proofErr w:type="spellEnd"/>
+      <w:r>
+        <w:t xml:space="preserve"> </w:t>
+      </w:r>
+      <w:proofErr w:type="spellStart"/>
+      <w:r>
+        <w:t>reasoning</w:t>
+      </w:r>
+      <w:proofErr w:type="spellEnd"/>
+      <w:r>
+        <w:t>). Ide o schopnosť prepojiť si zmysluplné transformácie objektov alebo entít v</w:t>
+      </w:r>
+      <w:r>
+        <w:t> </w:t>
+      </w:r>
+      <w:r>
+        <w:t>čase</w:t>
+      </w:r>
+      <w:r>
+        <w:t xml:space="preserve">. Je to </w:t>
+      </w:r>
+      <w:r>
+        <w:t xml:space="preserve">vlastnosť, ktorá sa prisudzuje inteligentným bytostiam. </w:t>
+      </w:r>
+      <w:r>
+        <w:t xml:space="preserve">Model TRN je vytvorený tak, aby sa vedel efektívne učiť a interpretovať vzťahy medzi snímkami vo videu a to vo viacerých časových vrstvách. Na </w:t>
+      </w:r>
+      <w:commentRangeStart w:id="30"/>
+      <w:r>
+        <w:t>obrázku</w:t>
+      </w:r>
+      <w:commentRangeEnd w:id="30"/>
+      <w:r>
+        <w:rPr>
+          <w:rStyle w:val="Odkaznakomentr"/>
+        </w:rPr>
+        <w:commentReference w:id="30"/>
+      </w:r>
+      <w:r>
+        <w:t xml:space="preserve"> vidíme ako si ľudský mozog ľahko doplní kontext medzi obrázkami, ale pre modely je to náročné. Tento problém sa snaží vyriešiť model TRN za pomoci zisťovania vzťahov medzi snímkami. </w:t>
+      </w:r>
+    </w:p>
+    <w:p>
+      <w:pPr>
+        <w:pStyle w:val="Odsekzoznamu"/>
+        <w:numPr>
+          <w:ilvl w:val="0"/>
+          <w:numId w:val="0"/>
+        </w:numPr>
+        <w:ind w:left="720"/>
+        <w:rPr>
+          <w:lang w:val="en-US"/>
+        </w:rPr>
+      </w:pPr>
+      <w:r>
+        <w:rPr>
+          <w:lang w:val="en-US"/>
+        </w:rPr>
         <w:lastRenderedPageBreak/>
-        <w:t xml:space="preserve">pomocou metódy </w:t>
-      </w:r>
-      <w:commentRangeStart w:id="29"/>
-      <w:proofErr w:type="spellStart"/>
-      <w:r>
-        <w:t>Focal</w:t>
-      </w:r>
-      <w:proofErr w:type="spellEnd"/>
+        <w:t>(https://link.springer.com/chapter/10.1007/978-3-030-01246-5_49)</w:t>
+      </w:r>
       <w:r>
         <w:t xml:space="preserve"> </w:t>
       </w:r>
-      <w:proofErr w:type="spellStart"/>
-      <w:r>
-        <w:t>loss</w:t>
-      </w:r>
-      <w:commentRangeEnd w:id="29"/>
-      <w:proofErr w:type="spellEnd"/>
-      <w:r>
-        <w:rPr>
-          <w:rStyle w:val="Odkaznakomentr"/>
-        </w:rPr>
-        <w:commentReference w:id="29"/>
-      </w:r>
-      <w:r>
-        <w:t xml:space="preserve"> a dosiahol presné rozpoznávanie rôznych chirurgických krokov. </w:t>
-      </w:r>
-    </w:p>
-    <w:p>
-      <w:proofErr w:type="spellStart"/>
-      <w:r>
-        <w:t>Focal</w:t>
-      </w:r>
-      <w:proofErr w:type="spellEnd"/>
-      <w:r>
-        <w:t xml:space="preserve"> </w:t>
-      </w:r>
-      <w:proofErr w:type="spellStart"/>
-      <w:r>
-        <w:t>Loss</w:t>
-      </w:r>
-      <w:proofErr w:type="spellEnd"/>
-      <w:r>
-        <w:t xml:space="preserve"> je špeciálny druh </w:t>
-      </w:r>
-      <w:proofErr w:type="spellStart"/>
-      <w:r>
-        <w:t>loss</w:t>
-      </w:r>
-      <w:proofErr w:type="spellEnd"/>
-      <w:r>
-        <w:t xml:space="preserve"> funkcie, ktorá sa zaoberá problémom nerovnováhy tried pri úlohách detekcie objektov. Keďže pri tejto problematike väčšina snímok pozostáva z pozadia, </w:t>
-      </w:r>
-      <w:r>
-        <w:t>zatiaľ</w:t>
-      </w:r>
-      <w:r>
-        <w:t xml:space="preserve"> </w:t>
-      </w:r>
-      <w:r>
-        <w:t>čo</w:t>
-      </w:r>
-      <w:r>
-        <w:t xml:space="preserve"> pre nás je dôležitá detekcia objektu záujmu</w:t>
-      </w:r>
-      <w:r>
-        <w:t>, môže</w:t>
-      </w:r>
-      <w:r>
-        <w:t xml:space="preserve"> nerovnováha spôsobovať malú úspešnosť </w:t>
-      </w:r>
-      <w:proofErr w:type="spellStart"/>
-      <w:r>
-        <w:t>detekovania</w:t>
-      </w:r>
-      <w:proofErr w:type="spellEnd"/>
-      <w:r>
-        <w:t xml:space="preserve"> objektov popredia pri modeloch. </w:t>
-      </w:r>
-      <w:r>
-        <w:t xml:space="preserve">Na klasifikáciu používa špeciálnu váhu, ktorá znižuje hodnotu pri ľahko odhadnuteľných prípadoch a teda sa trénuje na ťažkých a viac ojedinelých príkladoch tried. Týmto zlepšuje výkony s triedach menšín. </w:t>
-      </w:r>
-      <w:r>
-        <w:t>(https://ieeexplore.ieee.org/document/8237586)</w:t>
-      </w:r>
-    </w:p>
-    <w:p>
-      <w:pPr>
-        <w:pStyle w:val="Nadpis4"/>
-      </w:pPr>
-      <w:r>
-        <w:t>TRN Model</w:t>
-      </w:r>
-    </w:p>
-    <w:p>
-      <w:r>
-        <w:t>TRN model (</w:t>
-      </w:r>
-      <w:proofErr w:type="spellStart"/>
-      <w:r>
-        <w:t>Temporal</w:t>
-      </w:r>
-      <w:proofErr w:type="spellEnd"/>
-      <w:r>
-        <w:t xml:space="preserve"> </w:t>
-      </w:r>
-      <w:proofErr w:type="spellStart"/>
-      <w:r>
-        <w:t>Relation</w:t>
-      </w:r>
-      <w:proofErr w:type="spellEnd"/>
-      <w:r>
-        <w:t xml:space="preserve"> </w:t>
-      </w:r>
-      <w:proofErr w:type="spellStart"/>
-      <w:r>
-        <w:t>Network</w:t>
-      </w:r>
-      <w:proofErr w:type="spellEnd"/>
-      <w:r>
-        <w:t xml:space="preserve"> – dočasne relačný model) vznikol na princípe relačných </w:t>
-      </w:r>
-      <w:r>
-        <w:t>posudkov</w:t>
-      </w:r>
-      <w:r>
-        <w:t xml:space="preserve"> v čase (</w:t>
-      </w:r>
-      <w:proofErr w:type="spellStart"/>
-      <w:r>
-        <w:t>Temporal</w:t>
-      </w:r>
-      <w:proofErr w:type="spellEnd"/>
-      <w:r>
-        <w:t xml:space="preserve"> </w:t>
-      </w:r>
-      <w:proofErr w:type="spellStart"/>
-      <w:r>
-        <w:t>relational</w:t>
-      </w:r>
-      <w:proofErr w:type="spellEnd"/>
-      <w:r>
-        <w:t xml:space="preserve"> </w:t>
-      </w:r>
-      <w:proofErr w:type="spellStart"/>
-      <w:r>
-        <w:t>reasoning</w:t>
-      </w:r>
-      <w:proofErr w:type="spellEnd"/>
-      <w:r>
-        <w:t>). Ide o schopnosť prepojiť si zmysluplné transformácie objektov alebo entít v</w:t>
-      </w:r>
-      <w:r>
-        <w:t> </w:t>
-      </w:r>
-      <w:r>
-        <w:t>čase</w:t>
-      </w:r>
-      <w:r>
-        <w:t xml:space="preserve">. Je to </w:t>
-      </w:r>
-      <w:r>
-        <w:t xml:space="preserve">vlastnosť, ktorá sa prisudzuje inteligentným bytostiam. </w:t>
-      </w:r>
-      <w:r>
-        <w:t xml:space="preserve">Model TRN je </w:t>
-      </w:r>
-      <w:r>
-        <w:t>vytvorený</w:t>
-      </w:r>
-      <w:r>
-        <w:t xml:space="preserve"> tak, aby</w:t>
-      </w:r>
-      <w:r>
-        <w:t xml:space="preserve"> sa</w:t>
-      </w:r>
-      <w:r>
-        <w:t xml:space="preserve"> vedel efektívne učiť a interpretovať vzťahy medzi snímkami vo videu a to </w:t>
-      </w:r>
-      <w:r>
-        <w:t xml:space="preserve">vo viacerých časových </w:t>
-      </w:r>
-      <w:r>
-        <w:t>vrstvách</w:t>
-      </w:r>
-      <w:r>
-        <w:t xml:space="preserve">. Na </w:t>
-      </w:r>
-      <w:commentRangeStart w:id="30"/>
-      <w:r>
-        <w:t>obrázku</w:t>
-      </w:r>
-      <w:commentRangeEnd w:id="30"/>
-      <w:r>
-        <w:rPr>
-          <w:rStyle w:val="Odkaznakomentr"/>
-        </w:rPr>
-        <w:commentReference w:id="30"/>
-      </w:r>
-      <w:r>
-        <w:t xml:space="preserve"> vidíme ako si ľudský mozog ľahko doplní kontext medzi obrázkami, ale pre modely je to náročné. Tento problém sa snaží vyriešiť model TRN za pomoci zisťovania vzťahov medzi snímkami. </w:t>
-      </w:r>
-    </w:p>
-    <w:p>
-      <w:pPr>
-        <w:rPr>
-          <w:lang w:val="en-US"/>
-        </w:rPr>
-      </w:pPr>
-      <w:r>
-        <w:rPr>
-          <w:lang w:val="en-US"/>
-        </w:rPr>
-        <w:t>(</w:t>
-      </w:r>
-      <w:r>
-        <w:rPr>
-          <w:lang w:val="en-US"/>
-        </w:rPr>
-        <w:t>https://link.springer.com/chapter/10.1007/978-3-030-01246-5_49</w:t>
-      </w:r>
-      <w:r>
-        <w:rPr>
-          <w:lang w:val="en-US"/>
-        </w:rPr>
-        <w:t>)</w:t>
-      </w:r>
-      <w:r>
-        <w:t xml:space="preserve"> </w:t>
-      </w:r>
       <w:r>
         <w:rPr>
           <w:noProof/>
         </w:rPr>
         <w:drawing>
-          <wp:inline distT="0" distB="0" distL="0" distR="0" wp14:anchorId="33B77C80" wp14:editId="31997B6F">
+          <wp:inline distT="0" distB="0" distL="0" distR="0" wp14:anchorId="58FC2571" wp14:editId="5C353432">
             <wp:extent cx="5400040" cy="1711325"/>
             <wp:effectExtent l="0" t="0" r="0" b="3175"/>
             <wp:docPr id="1381364312" name="Obrázok 3" descr="figure 1"/>
@@ -4272,6 +4466,86 @@
     </w:p>
     <w:p>
       <w:pPr>
+        <w:pStyle w:val="Odsekzoznamu"/>
+        <w:numPr>
+          <w:ilvl w:val="0"/>
+          <w:numId w:val="31"/>
+        </w:numPr>
+        <w:rPr>
+          <w:kern w:val="32"/>
+          <w:highlight w:val="yellow"/>
+        </w:rPr>
+      </w:pPr>
+      <w:r>
+        <w:rPr>
+          <w:kern w:val="32"/>
+          <w:highlight w:val="yellow"/>
+        </w:rPr>
+        <w:t>Výhody oproti ostatným</w:t>
+      </w:r>
+    </w:p>
+    <w:p>
+      <w:pPr>
+        <w:pStyle w:val="Odsekzoznamu"/>
+        <w:numPr>
+          <w:ilvl w:val="0"/>
+          <w:numId w:val="31"/>
+        </w:numPr>
+        <w:rPr>
+          <w:kern w:val="32"/>
+          <w:highlight w:val="yellow"/>
+        </w:rPr>
+      </w:pPr>
+      <w:r>
+        <w:rPr>
+          <w:kern w:val="32"/>
+          <w:highlight w:val="yellow"/>
+        </w:rPr>
+        <w:t>Nevýhody</w:t>
+      </w:r>
+    </w:p>
+    <w:p>
+      <w:pPr>
+        <w:pStyle w:val="Odsekzoznamu"/>
+        <w:numPr>
+          <w:ilvl w:val="0"/>
+          <w:numId w:val="31"/>
+        </w:numPr>
+        <w:rPr>
+          <w:kern w:val="32"/>
+        </w:rPr>
+      </w:pPr>
+      <w:proofErr w:type="spellStart"/>
+      <w:r>
+        <w:rPr>
+          <w:kern w:val="32"/>
+        </w:rPr>
+        <w:t>Real-world</w:t>
+      </w:r>
+      <w:proofErr w:type="spellEnd"/>
+      <w:r>
+        <w:rPr>
+          <w:kern w:val="32"/>
+        </w:rPr>
+        <w:t xml:space="preserve"> </w:t>
+      </w:r>
+      <w:proofErr w:type="spellStart"/>
+      <w:r>
+        <w:rPr>
+          <w:kern w:val="32"/>
+        </w:rPr>
+        <w:t>applications</w:t>
+      </w:r>
+      <w:proofErr w:type="spellEnd"/>
+    </w:p>
+    <w:p>
+      <w:pPr>
+        <w:pStyle w:val="Odsekzoznamu"/>
+        <w:numPr>
+          <w:ilvl w:val="0"/>
+          <w:numId w:val="0"/>
+        </w:numPr>
+        <w:ind w:left="720"/>
         <w:rPr>
           <w:lang w:val="en-US"/>
         </w:rPr>
@@ -4289,10 +4563,7 @@
       </w:r>
       <w:proofErr w:type="spellStart"/>
       <w:r>
-        <w:t>kogníci</w:t>
-      </w:r>
-      <w:r>
-        <w:t>e</w:t>
+        <w:t>kognície</w:t>
       </w:r>
       <w:proofErr w:type="spellEnd"/>
       <w:r>
@@ -4307,10 +4578,7 @@
         </w:r>
       </w:hyperlink>
       <w:r>
-        <w:t xml:space="preserve">) </w:t>
-      </w:r>
-      <w:r>
-        <w:t>Taktiež</w:t>
+        <w:t>) Taktiež</w:t>
       </w:r>
       <w:r>
         <w:t>,</w:t>
@@ -4345,15 +4613,20 @@
     </w:p>
     <w:p>
       <w:pPr>
-        <w:rPr>
-          <w:lang w:val="en-US"/>
-        </w:rPr>
-      </w:pPr>
-      <w:r>
-        <w:rPr>
-          <w:lang w:val="en-US"/>
-        </w:rPr>
-        <w:lastRenderedPageBreak/>
+        <w:pStyle w:val="Odsekzoznamu"/>
+        <w:numPr>
+          <w:ilvl w:val="0"/>
+          <w:numId w:val="0"/>
+        </w:numPr>
+        <w:ind w:left="720"/>
+        <w:rPr>
+          <w:lang w:val="en-US"/>
+        </w:rPr>
+      </w:pPr>
+      <w:r>
+        <w:rPr>
+          <w:lang w:val="en-US"/>
+        </w:rPr>
         <w:t>(</w:t>
       </w:r>
       <w:hyperlink r:id="rId63" w:history="1">
@@ -4409,19 +4682,7 @@
           <w:rPr>
             <w:rStyle w:val="Hypertextovprepojenie"/>
           </w:rPr>
-          <w:t>https://www.sciencedirect.c</w:t>
-        </w:r>
-        <w:r>
-          <w:rPr>
-            <w:rStyle w:val="Hypertextovprepojenie"/>
-          </w:rPr>
-          <w:t>o</w:t>
-        </w:r>
-        <w:r>
-          <w:rPr>
-            <w:rStyle w:val="Hypertextovprepojenie"/>
-          </w:rPr>
-          <w:t>m/science/article/pii/S0378778816313937?via%3Dihub</w:t>
+          <w:t>https://www.sciencedirect.com/science/article/pii/S0378778816313937?via%3Dihub</w:t>
         </w:r>
       </w:hyperlink>
       <w:r>
@@ -4469,6 +4730,7 @@
         <w:rPr>
           <w:noProof/>
         </w:rPr>
+        <w:lastRenderedPageBreak/>
         <w:drawing>
           <wp:inline distT="0" distB="0" distL="0" distR="0" wp14:anchorId="184D5AF9" wp14:editId="6AA7CBF6">
             <wp:extent cx="2193988" cy="2362200"/>
@@ -4515,6 +4777,100 @@
       </w:r>
     </w:p>
     <w:p>
+      <w:pPr>
+        <w:ind w:firstLine="0"/>
+        <w:rPr>
+          <w:kern w:val="32"/>
+        </w:rPr>
+      </w:pPr>
+      <w:r>
+        <w:rPr>
+          <w:kern w:val="32"/>
+        </w:rPr>
+        <w:t>a) Základn</w:t>
+      </w:r>
+      <w:r>
+        <w:rPr>
+          <w:kern w:val="32"/>
+        </w:rPr>
+        <w:t>ý</w:t>
+      </w:r>
+      <w:r>
+        <w:rPr>
+          <w:kern w:val="32"/>
+        </w:rPr>
+        <w:t xml:space="preserve"> princíp fungov</w:t>
+      </w:r>
+      <w:r>
+        <w:rPr>
+          <w:kern w:val="32"/>
+        </w:rPr>
+        <w:t>ania</w:t>
+      </w:r>
+    </w:p>
+    <w:p>
+      <w:pPr>
+        <w:ind w:firstLine="0"/>
+        <w:rPr>
+          <w:kern w:val="32"/>
+        </w:rPr>
+      </w:pPr>
+      <w:r>
+        <w:rPr>
+          <w:kern w:val="32"/>
+        </w:rPr>
+        <w:t>b) Výhody oproti ostatným</w:t>
+      </w:r>
+    </w:p>
+    <w:p>
+      <w:pPr>
+        <w:ind w:firstLine="0"/>
+        <w:rPr>
+          <w:kern w:val="32"/>
+        </w:rPr>
+      </w:pPr>
+      <w:r>
+        <w:rPr>
+          <w:kern w:val="32"/>
+        </w:rPr>
+        <w:t>c) Nevýhody</w:t>
+      </w:r>
+    </w:p>
+    <w:p>
+      <w:pPr>
+        <w:ind w:firstLine="0"/>
+        <w:jc w:val="left"/>
+      </w:pPr>
+      <w:r>
+        <w:rPr>
+          <w:kern w:val="32"/>
+        </w:rPr>
+        <w:t>d)</w:t>
+      </w:r>
+      <w:proofErr w:type="spellStart"/>
+      <w:r>
+        <w:rPr>
+          <w:kern w:val="32"/>
+        </w:rPr>
+        <w:t>Real-world</w:t>
+      </w:r>
+      <w:proofErr w:type="spellEnd"/>
+      <w:r>
+        <w:rPr>
+          <w:kern w:val="32"/>
+        </w:rPr>
+        <w:t xml:space="preserve"> </w:t>
+      </w:r>
+      <w:proofErr w:type="spellStart"/>
+      <w:r>
+        <w:rPr>
+          <w:kern w:val="32"/>
+        </w:rPr>
+        <w:t>application</w:t>
+      </w:r>
+      <w:proofErr w:type="spellEnd"/>
+    </w:p>
+    <w:p>
       <w:r>
         <w:t xml:space="preserve">TSN model </w:t>
       </w:r>
@@ -4633,16 +4989,7 @@
       </w:r>
       <w:proofErr w:type="spellEnd"/>
       <w:r>
-        <w:t xml:space="preserve"> </w:t>
-      </w:r>
-      <w:r>
-        <w:t>a</w:t>
-      </w:r>
-      <w:r>
-        <w:t>nd</w:t>
-      </w:r>
-      <w:r>
-        <w:t> </w:t>
+        <w:t xml:space="preserve"> and </w:t>
       </w:r>
       <w:proofErr w:type="spellStart"/>
       <w:r>
@@ -4803,6 +5150,107 @@
       </w:r>
     </w:p>
     <w:p>
+      <w:pPr>
+        <w:ind w:firstLine="0"/>
+        <w:rPr>
+          <w:kern w:val="32"/>
+        </w:rPr>
+      </w:pPr>
+      <w:r>
+        <w:rPr>
+          <w:kern w:val="32"/>
+        </w:rPr>
+        <w:t>a) Základn</w:t>
+      </w:r>
+      <w:r>
+        <w:rPr>
+          <w:kern w:val="32"/>
+        </w:rPr>
+        <w:t>ý</w:t>
+      </w:r>
+      <w:r>
+        <w:rPr>
+          <w:kern w:val="32"/>
+        </w:rPr>
+        <w:t xml:space="preserve"> princíp fungov</w:t>
+      </w:r>
+      <w:r>
+        <w:rPr>
+          <w:kern w:val="32"/>
+        </w:rPr>
+        <w:t>ania</w:t>
+      </w:r>
+    </w:p>
+    <w:p>
+      <w:pPr>
+        <w:ind w:firstLine="0"/>
+        <w:rPr>
+          <w:kern w:val="32"/>
+        </w:rPr>
+      </w:pPr>
+      <w:r>
+        <w:rPr>
+          <w:kern w:val="32"/>
+        </w:rPr>
+        <w:t>b) Výhody oproti ostatným</w:t>
+      </w:r>
+    </w:p>
+    <w:p>
+      <w:pPr>
+        <w:ind w:firstLine="0"/>
+        <w:rPr>
+          <w:kern w:val="32"/>
+        </w:rPr>
+      </w:pPr>
+      <w:r>
+        <w:rPr>
+          <w:kern w:val="32"/>
+        </w:rPr>
+        <w:t>c) Nevýhody</w:t>
+      </w:r>
+    </w:p>
+    <w:p>
+      <w:pPr>
+        <w:ind w:firstLine="0"/>
+        <w:jc w:val="left"/>
+        <w:rPr>
+          <w:kern w:val="32"/>
+        </w:rPr>
+      </w:pPr>
+      <w:r>
+        <w:rPr>
+          <w:kern w:val="32"/>
+        </w:rPr>
+        <w:t>d)</w:t>
+      </w:r>
+      <w:proofErr w:type="spellStart"/>
+      <w:r>
+        <w:rPr>
+          <w:kern w:val="32"/>
+        </w:rPr>
+        <w:t>Real-world</w:t>
+      </w:r>
+      <w:proofErr w:type="spellEnd"/>
+      <w:r>
+        <w:rPr>
+          <w:kern w:val="32"/>
+        </w:rPr>
+        <w:t xml:space="preserve"> </w:t>
+      </w:r>
+      <w:proofErr w:type="spellStart"/>
+      <w:r>
+        <w:rPr>
+          <w:kern w:val="32"/>
+        </w:rPr>
+        <w:t>applications</w:t>
+      </w:r>
+      <w:proofErr w:type="spellEnd"/>
+    </w:p>
+    <w:p>
+      <w:pPr>
+        <w:ind w:firstLine="0"/>
+        <w:jc w:val="left"/>
+      </w:pPr>
       <w:r>
         <w:t xml:space="preserve">Ďalším rozšíreným modelom je LSTM- </w:t>
       </w:r>
@@ -4999,6 +5447,7 @@
         <w:rPr>
           <w:lang w:val="en-US"/>
         </w:rPr>
+        <w:lastRenderedPageBreak/>
         <w:t>Porovnanie modelov</w:t>
       </w:r>
     </w:p>
@@ -5060,7 +5509,6 @@
         <w:rPr>
           <w:noProof/>
         </w:rPr>
-        <w:lastRenderedPageBreak/>
         <w:drawing>
           <wp:inline distT="0" distB="0" distL="0" distR="0" wp14:anchorId="37D6229A" wp14:editId="702CB3FE">
             <wp:extent cx="5400040" cy="1974215"/>
@@ -5605,13 +6053,6 @@
       <w:r>
         <w:t>3.8. Vyhodnotenie a interpetácia</w:t>
       </w:r>
-    </w:p>
-    <w:p>
-      <w:pPr>
-        <w:rPr>
-          <w:kern w:val="32"/>
-        </w:rPr>
-      </w:pPr>
       <w:bookmarkStart w:id="51" w:name="_Toc195670727"/>
       <w:bookmarkStart w:id="52" w:name="_Toc195684475"/>
       <w:bookmarkStart w:id="53" w:name="_Toc309047448"/>
@@ -5627,16 +6068,17 @@
     </w:p>
     <w:p>
       <w:pPr>
+        <w:ind w:firstLine="0"/>
         <w:rPr>
           <w:kern w:val="32"/>
         </w:rPr>
-        <w:sectPr>
-          <w:pgSz w:w="11907" w:h="16840" w:code="9"/>
-          <w:pgMar w:top="1418" w:right="1418" w:bottom="1418" w:left="1985" w:header="709" w:footer="709" w:gutter="0"/>
-          <w:cols w:space="708"/>
-          <w:titlePg/>
-        </w:sectPr>
-      </w:pPr>
+      </w:pPr>
+      <w:r>
+        <w:rPr>
+          <w:kern w:val="32"/>
+        </w:rPr>
+        <w:br w:type="page"/>
+      </w:r>
     </w:p>
     <w:p>
       <w:pPr>
@@ -6081,9 +6523,9 @@
   <w15:commentEx w15:paraId="25FB781A" w15:done="0"/>
   <w15:commentEx w15:paraId="5F987D39" w15:done="0"/>
   <w15:commentEx w15:paraId="0A45E0B0" w15:done="0"/>
-  <w15:commentEx w15:paraId="375693A4" w15:done="0"/>
-  <w15:commentEx w15:paraId="56432F00" w15:done="0"/>
-  <w15:commentEx w15:paraId="328CE1E5" w15:done="0"/>
+  <w15:commentEx w15:paraId="3F43CB81" w15:done="0"/>
+  <w15:commentEx w15:paraId="048DD64C" w15:done="0"/>
+  <w15:commentEx w15:paraId="00203B55" w15:done="0"/>
   <w15:commentEx w15:paraId="3B8B6518" w15:done="0"/>
   <w15:commentEx w15:paraId="36B7902E" w15:done="0"/>
   <w15:commentEx w15:paraId="3B230170" w15:paraIdParent="36B7902E" w15:done="0"/>
@@ -6133,9 +6575,9 @@
   <w16cid:commentId w16cid:paraId="25FB781A" w16cid:durableId="32665429"/>
   <w16cid:commentId w16cid:paraId="5F987D39" w16cid:durableId="08C4721B"/>
   <w16cid:commentId w16cid:paraId="0A45E0B0" w16cid:durableId="14B3347C"/>
-  <w16cid:commentId w16cid:paraId="375693A4" w16cid:durableId="54522D95"/>
-  <w16cid:commentId w16cid:paraId="56432F00" w16cid:durableId="469F0105"/>
-  <w16cid:commentId w16cid:paraId="328CE1E5" w16cid:durableId="334BD6E5"/>
+  <w16cid:commentId w16cid:paraId="3F43CB81" w16cid:durableId="54522D95"/>
+  <w16cid:commentId w16cid:paraId="048DD64C" w16cid:durableId="469F0105"/>
+  <w16cid:commentId w16cid:paraId="00203B55" w16cid:durableId="334BD6E5"/>
   <w16cid:commentId w16cid:paraId="3B8B6518" w16cid:durableId="29CE58FD"/>
   <w16cid:commentId w16cid:paraId="36B7902E" w16cid:durableId="178DC09D"/>
   <w16cid:commentId w16cid:paraId="3B230170" w16cid:durableId="5134E665"/>
@@ -6686,6 +7128,95 @@
     </w:lvl>
   </w:abstractNum>
   <w:abstractNum w:abstractNumId="4" w15:restartNumberingAfterBreak="0">
+    <w:nsid w:val="109F5C48"/>
+    <w:multiLevelType w:val="hybridMultilevel"/>
+    <w:tmpl w:val="66705860"/>
+    <w:lvl w:ilvl="0" w:tplc="04090017">
+      <w:start w:val="1"/>
+      <w:numFmt w:val="lowerLetter"/>
+      <w:lvlText w:val="%1)"/>
+      <w:lvlJc w:val="left"/>
+      <w:pPr>
+        <w:ind w:left="720" w:hanging="360"/>
+      </w:pPr>
+      <w:rPr>
+        <w:rFonts w:hint="default"/>
+      </w:rPr>
+    </w:lvl>
+    <w:lvl w:ilvl="1" w:tplc="04090019" w:tentative="1">
+      <w:start w:val="1"/>
+      <w:numFmt w:val="lowerLetter"/>
+      <w:lvlText w:val="%2."/>
+      <w:lvlJc w:val="left"/>
+      <w:pPr>
+        <w:ind w:left="1440" w:hanging="360"/>
+      </w:pPr>
+    </w:lvl>
+    <w:lvl w:ilvl="2" w:tplc="0409001B" w:tentative="1">
+      <w:start w:val="1"/>
+      <w:numFmt w:val="lowerRoman"/>
+      <w:lvlText w:val="%3."/>
+      <w:lvlJc w:val="right"/>
+      <w:pPr>
+        <w:ind w:left="2160" w:hanging="180"/>
+      </w:pPr>
+    </w:lvl>
+    <w:lvl w:ilvl="3" w:tplc="0409000F" w:tentative="1">
+      <w:start w:val="1"/>
+      <w:numFmt w:val="decimal"/>
+      <w:lvlText w:val="%4."/>
+      <w:lvlJc w:val="left"/>
+      <w:pPr>
+        <w:ind w:left="2880" w:hanging="360"/>
+      </w:pPr>
+    </w:lvl>
+    <w:lvl w:ilvl="4" w:tplc="04090019" w:tentative="1">
+      <w:start w:val="1"/>
+      <w:numFmt w:val="lowerLetter"/>
+      <w:lvlText w:val="%5."/>
+      <w:lvlJc w:val="left"/>
+      <w:pPr>
+        <w:ind w:left="3600" w:hanging="360"/>
+      </w:pPr>
+    </w:lvl>
+    <w:lvl w:ilvl="5" w:tplc="0409001B" w:tentative="1">
+      <w:start w:val="1"/>
+      <w:numFmt w:val="lowerRoman"/>
+      <w:lvlText w:val="%6."/>
+      <w:lvlJc w:val="right"/>
+      <w:pPr>
+        <w:ind w:left="4320" w:hanging="180"/>
+      </w:pPr>
+    </w:lvl>
+    <w:lvl w:ilvl="6" w:tplc="0409000F" w:tentative="1">
+      <w:start w:val="1"/>
+      <w:numFmt w:val="decimal"/>
+      <w:lvlText w:val="%7."/>
+      <w:lvlJc w:val="left"/>
+      <w:pPr>
+        <w:ind w:left="5040" w:hanging="360"/>
+      </w:pPr>
+    </w:lvl>
+    <w:lvl w:ilvl="7" w:tplc="04090019" w:tentative="1">
+      <w:start w:val="1"/>
+      <w:numFmt w:val="lowerLetter"/>
+      <w:lvlText w:val="%8."/>
+      <w:lvlJc w:val="left"/>
+      <w:pPr>
+        <w:ind w:left="5760" w:hanging="360"/>
+      </w:pPr>
+    </w:lvl>
+    <w:lvl w:ilvl="8" w:tplc="0409001B" w:tentative="1">
+      <w:start w:val="1"/>
+      <w:numFmt w:val="lowerRoman"/>
+      <w:lvlText w:val="%9."/>
+      <w:lvlJc w:val="right"/>
+      <w:pPr>
+        <w:ind w:left="6480" w:hanging="180"/>
+      </w:pPr>
+    </w:lvl>
+  </w:abstractNum>
+  <w:abstractNum w:abstractNumId="5" w15:restartNumberingAfterBreak="0">
     <w:nsid w:val="14E678B2"/>
     <w:multiLevelType w:val="hybridMultilevel"/>
     <w:tmpl w:val="2E9221A4"/>
@@ -6798,7 +7329,7 @@
       </w:rPr>
     </w:lvl>
   </w:abstractNum>
-  <w:abstractNum w:abstractNumId="5" w15:restartNumberingAfterBreak="0">
+  <w:abstractNum w:abstractNumId="6" w15:restartNumberingAfterBreak="0">
     <w:nsid w:val="18EC3F29"/>
     <w:multiLevelType w:val="hybridMultilevel"/>
     <w:tmpl w:val="79DC5558"/>
@@ -6912,7 +7443,7 @@
       </w:rPr>
     </w:lvl>
   </w:abstractNum>
-  <w:abstractNum w:abstractNumId="6" w15:restartNumberingAfterBreak="0">
+  <w:abstractNum w:abstractNumId="7" w15:restartNumberingAfterBreak="0">
     <w:nsid w:val="193D7207"/>
     <w:multiLevelType w:val="hybridMultilevel"/>
     <w:tmpl w:val="D21E4490"/>
@@ -7024,7 +7555,7 @@
       </w:rPr>
     </w:lvl>
   </w:abstractNum>
-  <w:abstractNum w:abstractNumId="7" w15:restartNumberingAfterBreak="0">
+  <w:abstractNum w:abstractNumId="8" w15:restartNumberingAfterBreak="0">
     <w:nsid w:val="1BB77527"/>
     <w:multiLevelType w:val="multilevel"/>
     <w:tmpl w:val="0310F356"/>
@@ -7174,7 +7705,7 @@
       </w:rPr>
     </w:lvl>
   </w:abstractNum>
-  <w:abstractNum w:abstractNumId="8" w15:restartNumberingAfterBreak="0">
+  <w:abstractNum w:abstractNumId="9" w15:restartNumberingAfterBreak="0">
     <w:nsid w:val="1E5D10C7"/>
     <w:multiLevelType w:val="hybridMultilevel"/>
     <w:tmpl w:val="19E02992"/>
@@ -7287,7 +7818,7 @@
       </w:rPr>
     </w:lvl>
   </w:abstractNum>
-  <w:abstractNum w:abstractNumId="9" w15:restartNumberingAfterBreak="0">
+  <w:abstractNum w:abstractNumId="10" w15:restartNumberingAfterBreak="0">
     <w:nsid w:val="218C3854"/>
     <w:multiLevelType w:val="multilevel"/>
     <w:tmpl w:val="C98234AE"/>
@@ -7408,7 +7939,7 @@
       </w:rPr>
     </w:lvl>
   </w:abstractNum>
-  <w:abstractNum w:abstractNumId="10" w15:restartNumberingAfterBreak="0">
+  <w:abstractNum w:abstractNumId="11" w15:restartNumberingAfterBreak="0">
     <w:nsid w:val="220608B5"/>
     <w:multiLevelType w:val="multilevel"/>
     <w:tmpl w:val="8CAAE064"/>
@@ -7521,7 +8052,7 @@
       </w:rPr>
     </w:lvl>
   </w:abstractNum>
-  <w:abstractNum w:abstractNumId="11" w15:restartNumberingAfterBreak="0">
+  <w:abstractNum w:abstractNumId="12" w15:restartNumberingAfterBreak="0">
     <w:nsid w:val="2AB227CD"/>
     <w:multiLevelType w:val="hybridMultilevel"/>
     <w:tmpl w:val="21761F8C"/>
@@ -7635,7 +8166,7 @@
       </w:rPr>
     </w:lvl>
   </w:abstractNum>
-  <w:abstractNum w:abstractNumId="12" w15:restartNumberingAfterBreak="0">
+  <w:abstractNum w:abstractNumId="13" w15:restartNumberingAfterBreak="0">
     <w:nsid w:val="2C852D87"/>
     <w:multiLevelType w:val="hybridMultilevel"/>
     <w:tmpl w:val="B37C0AA0"/>
@@ -7748,7 +8279,7 @@
       </w:rPr>
     </w:lvl>
   </w:abstractNum>
-  <w:abstractNum w:abstractNumId="13" w15:restartNumberingAfterBreak="0">
+  <w:abstractNum w:abstractNumId="14" w15:restartNumberingAfterBreak="0">
     <w:nsid w:val="36DC6506"/>
     <w:multiLevelType w:val="multilevel"/>
     <w:tmpl w:val="3140DC02"/>
@@ -7897,7 +8428,7 @@
       </w:rPr>
     </w:lvl>
   </w:abstractNum>
-  <w:abstractNum w:abstractNumId="14" w15:restartNumberingAfterBreak="0">
+  <w:abstractNum w:abstractNumId="15" w15:restartNumberingAfterBreak="0">
     <w:nsid w:val="38D626B9"/>
     <w:multiLevelType w:val="hybridMultilevel"/>
     <w:tmpl w:val="BA4A261C"/>
@@ -8010,7 +8541,96 @@
       </w:rPr>
     </w:lvl>
   </w:abstractNum>
-  <w:abstractNum w:abstractNumId="15" w15:restartNumberingAfterBreak="0">
+  <w:abstractNum w:abstractNumId="16" w15:restartNumberingAfterBreak="0">
+    <w:nsid w:val="3E7C63D1"/>
+    <w:multiLevelType w:val="hybridMultilevel"/>
+    <w:tmpl w:val="CE16AFF4"/>
+    <w:lvl w:ilvl="0" w:tplc="04090017">
+      <w:start w:val="1"/>
+      <w:numFmt w:val="lowerLetter"/>
+      <w:lvlText w:val="%1)"/>
+      <w:lvlJc w:val="left"/>
+      <w:pPr>
+        <w:ind w:left="720" w:hanging="360"/>
+      </w:pPr>
+      <w:rPr>
+        <w:rFonts w:hint="default"/>
+      </w:rPr>
+    </w:lvl>
+    <w:lvl w:ilvl="1" w:tplc="04090019" w:tentative="1">
+      <w:start w:val="1"/>
+      <w:numFmt w:val="lowerLetter"/>
+      <w:lvlText w:val="%2."/>
+      <w:lvlJc w:val="left"/>
+      <w:pPr>
+        <w:ind w:left="1440" w:hanging="360"/>
+      </w:pPr>
+    </w:lvl>
+    <w:lvl w:ilvl="2" w:tplc="0409001B" w:tentative="1">
+      <w:start w:val="1"/>
+      <w:numFmt w:val="lowerRoman"/>
+      <w:lvlText w:val="%3."/>
+      <w:lvlJc w:val="right"/>
+      <w:pPr>
+        <w:ind w:left="2160" w:hanging="180"/>
+      </w:pPr>
+    </w:lvl>
+    <w:lvl w:ilvl="3" w:tplc="0409000F" w:tentative="1">
+      <w:start w:val="1"/>
+      <w:numFmt w:val="decimal"/>
+      <w:lvlText w:val="%4."/>
+      <w:lvlJc w:val="left"/>
+      <w:pPr>
+        <w:ind w:left="2880" w:hanging="360"/>
+      </w:pPr>
+    </w:lvl>
+    <w:lvl w:ilvl="4" w:tplc="04090019" w:tentative="1">
+      <w:start w:val="1"/>
+      <w:numFmt w:val="lowerLetter"/>
+      <w:lvlText w:val="%5."/>
+      <w:lvlJc w:val="left"/>
+      <w:pPr>
+        <w:ind w:left="3600" w:hanging="360"/>
+      </w:pPr>
+    </w:lvl>
+    <w:lvl w:ilvl="5" w:tplc="0409001B" w:tentative="1">
+      <w:start w:val="1"/>
+      <w:numFmt w:val="lowerRoman"/>
+      <w:lvlText w:val="%6."/>
+      <w:lvlJc w:val="right"/>
+      <w:pPr>
+        <w:ind w:left="4320" w:hanging="180"/>
+      </w:pPr>
+    </w:lvl>
+    <w:lvl w:ilvl="6" w:tplc="0409000F" w:tentative="1">
+      <w:start w:val="1"/>
+      <w:numFmt w:val="decimal"/>
+      <w:lvlText w:val="%7."/>
+      <w:lvlJc w:val="left"/>
+      <w:pPr>
+        <w:ind w:left="5040" w:hanging="360"/>
+      </w:pPr>
+    </w:lvl>
+    <w:lvl w:ilvl="7" w:tplc="04090019" w:tentative="1">
+      <w:start w:val="1"/>
+      <w:numFmt w:val="lowerLetter"/>
+      <w:lvlText w:val="%8."/>
+      <w:lvlJc w:val="left"/>
+      <w:pPr>
+        <w:ind w:left="5760" w:hanging="360"/>
+      </w:pPr>
+    </w:lvl>
+    <w:lvl w:ilvl="8" w:tplc="0409001B" w:tentative="1">
+      <w:start w:val="1"/>
+      <w:numFmt w:val="lowerRoman"/>
+      <w:lvlText w:val="%9."/>
+      <w:lvlJc w:val="right"/>
+      <w:pPr>
+        <w:ind w:left="6480" w:hanging="180"/>
+      </w:pPr>
+    </w:lvl>
+  </w:abstractNum>
+  <w:abstractNum w:abstractNumId="17" w15:restartNumberingAfterBreak="0">
     <w:nsid w:val="530F241B"/>
     <w:multiLevelType w:val="hybridMultilevel"/>
     <w:tmpl w:val="D95C43C6"/>
@@ -8099,7 +8719,7 @@
       </w:pPr>
     </w:lvl>
   </w:abstractNum>
-  <w:abstractNum w:abstractNumId="16" w15:restartNumberingAfterBreak="0">
+  <w:abstractNum w:abstractNumId="18" w15:restartNumberingAfterBreak="0">
     <w:nsid w:val="5C9927BD"/>
     <w:multiLevelType w:val="multilevel"/>
     <w:tmpl w:val="61020A4A"/>
@@ -8248,7 +8868,7 @@
       </w:rPr>
     </w:lvl>
   </w:abstractNum>
-  <w:abstractNum w:abstractNumId="17" w15:restartNumberingAfterBreak="0">
+  <w:abstractNum w:abstractNumId="19" w15:restartNumberingAfterBreak="0">
     <w:nsid w:val="63823A16"/>
     <w:multiLevelType w:val="hybridMultilevel"/>
     <w:tmpl w:val="4992FC38"/>
@@ -8361,7 +8981,7 @@
       </w:rPr>
     </w:lvl>
   </w:abstractNum>
-  <w:abstractNum w:abstractNumId="18" w15:restartNumberingAfterBreak="0">
+  <w:abstractNum w:abstractNumId="20" w15:restartNumberingAfterBreak="0">
     <w:nsid w:val="63CA04A6"/>
     <w:multiLevelType w:val="hybridMultilevel"/>
     <w:tmpl w:val="2780E26A"/>
@@ -8474,7 +9094,7 @@
       </w:rPr>
     </w:lvl>
   </w:abstractNum>
-  <w:abstractNum w:abstractNumId="19" w15:restartNumberingAfterBreak="0">
+  <w:abstractNum w:abstractNumId="21" w15:restartNumberingAfterBreak="0">
     <w:nsid w:val="64A31B80"/>
     <w:multiLevelType w:val="hybridMultilevel"/>
     <w:tmpl w:val="65FC01CC"/>
@@ -8588,7 +9208,7 @@
       </w:rPr>
     </w:lvl>
   </w:abstractNum>
-  <w:abstractNum w:abstractNumId="20" w15:restartNumberingAfterBreak="0">
+  <w:abstractNum w:abstractNumId="22" w15:restartNumberingAfterBreak="0">
     <w:nsid w:val="68B5360C"/>
     <w:multiLevelType w:val="hybridMultilevel"/>
     <w:tmpl w:val="674415AC"/>
@@ -8702,7 +9322,7 @@
       </w:rPr>
     </w:lvl>
   </w:abstractNum>
-  <w:abstractNum w:abstractNumId="21" w15:restartNumberingAfterBreak="0">
+  <w:abstractNum w:abstractNumId="23" w15:restartNumberingAfterBreak="0">
     <w:nsid w:val="6D3734A3"/>
     <w:multiLevelType w:val="hybridMultilevel"/>
     <w:tmpl w:val="059801F6"/>
@@ -8814,7 +9434,7 @@
       </w:rPr>
     </w:lvl>
   </w:abstractNum>
-  <w:abstractNum w:abstractNumId="22" w15:restartNumberingAfterBreak="0">
+  <w:abstractNum w:abstractNumId="24" w15:restartNumberingAfterBreak="0">
     <w:nsid w:val="6FD33CD2"/>
     <w:multiLevelType w:val="hybridMultilevel"/>
     <w:tmpl w:val="19147912"/>
@@ -8928,7 +9548,7 @@
       </w:rPr>
     </w:lvl>
   </w:abstractNum>
-  <w:abstractNum w:abstractNumId="23" w15:restartNumberingAfterBreak="0">
+  <w:abstractNum w:abstractNumId="25" w15:restartNumberingAfterBreak="0">
     <w:nsid w:val="74E5593F"/>
     <w:multiLevelType w:val="multilevel"/>
     <w:tmpl w:val="809AF0AC"/>
@@ -9077,7 +9697,7 @@
       </w:rPr>
     </w:lvl>
   </w:abstractNum>
-  <w:abstractNum w:abstractNumId="24" w15:restartNumberingAfterBreak="0">
+  <w:abstractNum w:abstractNumId="26" w15:restartNumberingAfterBreak="0">
     <w:nsid w:val="76D220C9"/>
     <w:multiLevelType w:val="hybridMultilevel"/>
     <w:tmpl w:val="C9486ACE"/>
@@ -9190,7 +9810,96 @@
       </w:rPr>
     </w:lvl>
   </w:abstractNum>
-  <w:abstractNum w:abstractNumId="25" w15:restartNumberingAfterBreak="0">
+  <w:abstractNum w:abstractNumId="27" w15:restartNumberingAfterBreak="0">
+    <w:nsid w:val="7C423424"/>
+    <w:multiLevelType w:val="hybridMultilevel"/>
+    <w:tmpl w:val="805CBDB4"/>
+    <w:lvl w:ilvl="0" w:tplc="04090017">
+      <w:start w:val="1"/>
+      <w:numFmt w:val="lowerLetter"/>
+      <w:lvlText w:val="%1)"/>
+      <w:lvlJc w:val="left"/>
+      <w:pPr>
+        <w:ind w:left="720" w:hanging="360"/>
+      </w:pPr>
+      <w:rPr>
+        <w:rFonts w:hint="default"/>
+      </w:rPr>
+    </w:lvl>
+    <w:lvl w:ilvl="1" w:tplc="04090019" w:tentative="1">
+      <w:start w:val="1"/>
+      <w:numFmt w:val="lowerLetter"/>
+      <w:lvlText w:val="%2."/>
+      <w:lvlJc w:val="left"/>
+      <w:pPr>
+        <w:ind w:left="1440" w:hanging="360"/>
+      </w:pPr>
+    </w:lvl>
+    <w:lvl w:ilvl="2" w:tplc="0409001B" w:tentative="1">
+      <w:start w:val="1"/>
+      <w:numFmt w:val="lowerRoman"/>
+      <w:lvlText w:val="%3."/>
+      <w:lvlJc w:val="right"/>
+      <w:pPr>
+        <w:ind w:left="2160" w:hanging="180"/>
+      </w:pPr>
+    </w:lvl>
+    <w:lvl w:ilvl="3" w:tplc="0409000F" w:tentative="1">
+      <w:start w:val="1"/>
+      <w:numFmt w:val="decimal"/>
+      <w:lvlText w:val="%4."/>
+      <w:lvlJc w:val="left"/>
+      <w:pPr>
+        <w:ind w:left="2880" w:hanging="360"/>
+      </w:pPr>
+    </w:lvl>
+    <w:lvl w:ilvl="4" w:tplc="04090019" w:tentative="1">
+      <w:start w:val="1"/>
+      <w:numFmt w:val="lowerLetter"/>
+      <w:lvlText w:val="%5."/>
+      <w:lvlJc w:val="left"/>
+      <w:pPr>
+        <w:ind w:left="3600" w:hanging="360"/>
+      </w:pPr>
+    </w:lvl>
+    <w:lvl w:ilvl="5" w:tplc="0409001B" w:tentative="1">
+      <w:start w:val="1"/>
+      <w:numFmt w:val="lowerRoman"/>
+      <w:lvlText w:val="%6."/>
+      <w:lvlJc w:val="right"/>
+      <w:pPr>
+        <w:ind w:left="4320" w:hanging="180"/>
+      </w:pPr>
+    </w:lvl>
+    <w:lvl w:ilvl="6" w:tplc="0409000F" w:tentative="1">
+      <w:start w:val="1"/>
+      <w:numFmt w:val="decimal"/>
+      <w:lvlText w:val="%7."/>
+      <w:lvlJc w:val="left"/>
+      <w:pPr>
+        <w:ind w:left="5040" w:hanging="360"/>
+      </w:pPr>
+    </w:lvl>
+    <w:lvl w:ilvl="7" w:tplc="04090019" w:tentative="1">
+      <w:start w:val="1"/>
+      <w:numFmt w:val="lowerLetter"/>
+      <w:lvlText w:val="%8."/>
+      <w:lvlJc w:val="left"/>
+      <w:pPr>
+        <w:ind w:left="5760" w:hanging="360"/>
+      </w:pPr>
+    </w:lvl>
+    <w:lvl w:ilvl="8" w:tplc="0409001B" w:tentative="1">
+      <w:start w:val="1"/>
+      <w:numFmt w:val="lowerRoman"/>
+      <w:lvlText w:val="%9."/>
+      <w:lvlJc w:val="right"/>
+      <w:pPr>
+        <w:ind w:left="6480" w:hanging="180"/>
+      </w:pPr>
+    </w:lvl>
+  </w:abstractNum>
+  <w:abstractNum w:abstractNumId="28" w15:restartNumberingAfterBreak="0">
     <w:nsid w:val="7C907454"/>
     <w:multiLevelType w:val="multilevel"/>
     <w:tmpl w:val="2098E2D8"/>
@@ -9301,6 +10010,95 @@
       <w:rPr>
         <w:rFonts w:hint="default"/>
       </w:rPr>
+    </w:lvl>
+  </w:abstractNum>
+  <w:abstractNum w:abstractNumId="29" w15:restartNumberingAfterBreak="0">
+    <w:nsid w:val="7CEE1A50"/>
+    <w:multiLevelType w:val="hybridMultilevel"/>
+    <w:tmpl w:val="9BA45DA8"/>
+    <w:lvl w:ilvl="0" w:tplc="04090017">
+      <w:start w:val="1"/>
+      <w:numFmt w:val="lowerLetter"/>
+      <w:lvlText w:val="%1)"/>
+      <w:lvlJc w:val="left"/>
+      <w:pPr>
+        <w:ind w:left="720" w:hanging="360"/>
+      </w:pPr>
+      <w:rPr>
+        <w:rFonts w:hint="default"/>
+      </w:rPr>
+    </w:lvl>
+    <w:lvl w:ilvl="1" w:tplc="04090019" w:tentative="1">
+      <w:start w:val="1"/>
+      <w:numFmt w:val="lowerLetter"/>
+      <w:lvlText w:val="%2."/>
+      <w:lvlJc w:val="left"/>
+      <w:pPr>
+        <w:ind w:left="1440" w:hanging="360"/>
+      </w:pPr>
+    </w:lvl>
+    <w:lvl w:ilvl="2" w:tplc="0409001B" w:tentative="1">
+      <w:start w:val="1"/>
+      <w:numFmt w:val="lowerRoman"/>
+      <w:lvlText w:val="%3."/>
+      <w:lvlJc w:val="right"/>
+      <w:pPr>
+        <w:ind w:left="2160" w:hanging="180"/>
+      </w:pPr>
+    </w:lvl>
+    <w:lvl w:ilvl="3" w:tplc="0409000F" w:tentative="1">
+      <w:start w:val="1"/>
+      <w:numFmt w:val="decimal"/>
+      <w:lvlText w:val="%4."/>
+      <w:lvlJc w:val="left"/>
+      <w:pPr>
+        <w:ind w:left="2880" w:hanging="360"/>
+      </w:pPr>
+    </w:lvl>
+    <w:lvl w:ilvl="4" w:tplc="04090019" w:tentative="1">
+      <w:start w:val="1"/>
+      <w:numFmt w:val="lowerLetter"/>
+      <w:lvlText w:val="%5."/>
+      <w:lvlJc w:val="left"/>
+      <w:pPr>
+        <w:ind w:left="3600" w:hanging="360"/>
+      </w:pPr>
+    </w:lvl>
+    <w:lvl w:ilvl="5" w:tplc="0409001B" w:tentative="1">
+      <w:start w:val="1"/>
+      <w:numFmt w:val="lowerRoman"/>
+      <w:lvlText w:val="%6."/>
+      <w:lvlJc w:val="right"/>
+      <w:pPr>
+        <w:ind w:left="4320" w:hanging="180"/>
+      </w:pPr>
+    </w:lvl>
+    <w:lvl w:ilvl="6" w:tplc="0409000F" w:tentative="1">
+      <w:start w:val="1"/>
+      <w:numFmt w:val="decimal"/>
+      <w:lvlText w:val="%7."/>
+      <w:lvlJc w:val="left"/>
+      <w:pPr>
+        <w:ind w:left="5040" w:hanging="360"/>
+      </w:pPr>
+    </w:lvl>
+    <w:lvl w:ilvl="7" w:tplc="04090019" w:tentative="1">
+      <w:start w:val="1"/>
+      <w:numFmt w:val="lowerLetter"/>
+      <w:lvlText w:val="%8."/>
+      <w:lvlJc w:val="left"/>
+      <w:pPr>
+        <w:ind w:left="5760" w:hanging="360"/>
+      </w:pPr>
+    </w:lvl>
+    <w:lvl w:ilvl="8" w:tplc="0409001B" w:tentative="1">
+      <w:start w:val="1"/>
+      <w:numFmt w:val="lowerRoman"/>
+      <w:lvlText w:val="%9."/>
+      <w:lvlJc w:val="right"/>
+      <w:pPr>
+        <w:ind w:left="6480" w:hanging="180"/>
+      </w:pPr>
     </w:lvl>
   </w:abstractNum>
   <w:num w:numId="1" w16cid:durableId="1853060296">
@@ -9310,70 +10108,70 @@
     <w:abstractNumId w:val="0"/>
   </w:num>
   <w:num w:numId="3" w16cid:durableId="1814104277">
+    <w:abstractNumId w:val="9"/>
+  </w:num>
+  <w:num w:numId="4" w16cid:durableId="762340787">
+    <w:abstractNumId w:val="22"/>
+  </w:num>
+  <w:num w:numId="5" w16cid:durableId="1073308230">
+    <w:abstractNumId w:val="18"/>
+  </w:num>
+  <w:num w:numId="6" w16cid:durableId="1816482116">
+    <w:abstractNumId w:val="5"/>
+  </w:num>
+  <w:num w:numId="7" w16cid:durableId="1736468726">
+    <w:abstractNumId w:val="25"/>
+  </w:num>
+  <w:num w:numId="8" w16cid:durableId="956566999">
+    <w:abstractNumId w:val="14"/>
+  </w:num>
+  <w:num w:numId="9" w16cid:durableId="956910653">
     <w:abstractNumId w:val="8"/>
   </w:num>
-  <w:num w:numId="4" w16cid:durableId="762340787">
+  <w:num w:numId="10" w16cid:durableId="1950508470">
     <w:abstractNumId w:val="20"/>
   </w:num>
-  <w:num w:numId="5" w16cid:durableId="1073308230">
-    <w:abstractNumId w:val="16"/>
-  </w:num>
-  <w:num w:numId="6" w16cid:durableId="1816482116">
-    <w:abstractNumId w:val="4"/>
-  </w:num>
-  <w:num w:numId="7" w16cid:durableId="1736468726">
-    <w:abstractNumId w:val="23"/>
-  </w:num>
-  <w:num w:numId="8" w16cid:durableId="956566999">
+  <w:num w:numId="11" w16cid:durableId="45839240">
     <w:abstractNumId w:val="13"/>
   </w:num>
-  <w:num w:numId="9" w16cid:durableId="956910653">
-    <w:abstractNumId w:val="7"/>
-  </w:num>
-  <w:num w:numId="10" w16cid:durableId="1950508470">
-    <w:abstractNumId w:val="18"/>
-  </w:num>
-  <w:num w:numId="11" w16cid:durableId="45839240">
-    <w:abstractNumId w:val="12"/>
-  </w:num>
   <w:num w:numId="12" w16cid:durableId="1585261541">
-    <w:abstractNumId w:val="17"/>
+    <w:abstractNumId w:val="19"/>
   </w:num>
   <w:num w:numId="13" w16cid:durableId="1972444814">
-    <w:abstractNumId w:val="9"/>
+    <w:abstractNumId w:val="10"/>
   </w:num>
   <w:num w:numId="14" w16cid:durableId="545680652">
     <w:abstractNumId w:val="2"/>
   </w:num>
   <w:num w:numId="15" w16cid:durableId="1790271063">
-    <w:abstractNumId w:val="10"/>
+    <w:abstractNumId w:val="11"/>
   </w:num>
   <w:num w:numId="16" w16cid:durableId="1319315">
-    <w:abstractNumId w:val="5"/>
+    <w:abstractNumId w:val="6"/>
   </w:num>
   <w:num w:numId="17" w16cid:durableId="1960837576">
-    <w:abstractNumId w:val="11"/>
+    <w:abstractNumId w:val="12"/>
   </w:num>
   <w:num w:numId="18" w16cid:durableId="784928488">
-    <w:abstractNumId w:val="19"/>
+    <w:abstractNumId w:val="21"/>
   </w:num>
   <w:num w:numId="19" w16cid:durableId="767584246">
-    <w:abstractNumId w:val="22"/>
+    <w:abstractNumId w:val="24"/>
   </w:num>
   <w:num w:numId="20" w16cid:durableId="803691881">
     <w:abstractNumId w:val="3"/>
   </w:num>
   <w:num w:numId="21" w16cid:durableId="2099979392">
-    <w:abstractNumId w:val="25"/>
+    <w:abstractNumId w:val="28"/>
   </w:num>
   <w:num w:numId="22" w16cid:durableId="406728756">
-    <w:abstractNumId w:val="24"/>
+    <w:abstractNumId w:val="26"/>
   </w:num>
   <w:num w:numId="23" w16cid:durableId="1827820095">
-    <w:abstractNumId w:val="20"/>
+    <w:abstractNumId w:val="22"/>
   </w:num>
   <w:num w:numId="24" w16cid:durableId="225336582">
-    <w:abstractNumId w:val="15"/>
+    <w:abstractNumId w:val="17"/>
     <w:lvlOverride w:ilvl="0">
       <w:startOverride w:val="1"/>
     </w:lvlOverride>
@@ -9403,13 +10201,25 @@
     </w:lvlOverride>
   </w:num>
   <w:num w:numId="25" w16cid:durableId="480078106">
-    <w:abstractNumId w:val="21"/>
+    <w:abstractNumId w:val="23"/>
   </w:num>
   <w:num w:numId="26" w16cid:durableId="58751470">
-    <w:abstractNumId w:val="14"/>
+    <w:abstractNumId w:val="15"/>
   </w:num>
   <w:num w:numId="27" w16cid:durableId="15540284">
-    <w:abstractNumId w:val="6"/>
+    <w:abstractNumId w:val="7"/>
+  </w:num>
+  <w:num w:numId="28" w16cid:durableId="1522040047">
+    <w:abstractNumId w:val="27"/>
+  </w:num>
+  <w:num w:numId="29" w16cid:durableId="2083063062">
+    <w:abstractNumId w:val="29"/>
+  </w:num>
+  <w:num w:numId="30" w16cid:durableId="1553886106">
+    <w:abstractNumId w:val="4"/>
+  </w:num>
+  <w:num w:numId="31" w16cid:durableId="181474153">
+    <w:abstractNumId w:val="16"/>
   </w:num>
   <w:numIdMacAtCleanup w:val="14"/>
 </w:numbering>

</xml_diff>

<commit_message>
Added very small fixes
Added fixes from the points pointed out by supervisor
</commit_message>
<xml_diff>
--- a/Henekova_DP2.docx
+++ b/Henekova_DP2.docx
@@ -27,7 +27,23 @@
     </w:p>
     <w:p>
       <w:r>
-        <w:t xml:space="preserve">Výskumníci a vývojári v oblasti informačných technológií sa inšpirovali funkciou ľudského zraku a rozhodli sa vytvoriť aplikácie na detekciu videoobjektov, ktoré poskytujú strojom schopnosť analyzovať obrázky a zisťovať objekty, ktoré sa v nich nachádzajú. Najprv vyvinuli protokoly a postupy určené na fungovanie len na obrázkoch. Dnes sa však veci posunuli k video-obrazom. Cieľom takéhoto nástroja je umožniť stroju lokalizovať, identifikovať a klasifikovať objekty, ktoré možno vidieť na vstupných pohyblivých obrázkoch. Stroje a ich postupy neberú do úvahy obrazy ako celok. Na ich analýzu musia snímky rozdeliť a pracovať s pixelmi a ich vlastnosťami. Zvyčajne kombinujú detekciu obrazu a videostopy, aby prišli so svojimi výsledkami. </w:t>
+        <w:t xml:space="preserve">Výskumníci a vývojári v oblasti informačných technológií sa inšpirovali funkciou ľudského zraku a rozhodli sa vytvoriť aplikácie na detekciu </w:t>
+      </w:r>
+      <w:proofErr w:type="spellStart"/>
+      <w:r>
+        <w:t>videoobjektov</w:t>
+      </w:r>
+      <w:proofErr w:type="spellEnd"/>
+      <w:r>
+        <w:t>, ktoré poskytujú strojom schopnosť analyzovať obrázky a zisťovať objekty, ktoré sa v nich nachádzajú. Najprv vyvinuli protokoly a postupy určené na fungovanie len na obrázkoch. Dnes sa však veci posunuli k video-obrazom. Cieľom takéhoto nástroja je umožniť stroju lokalizovať, identifikovať a klasifikovať objekty, ktoré možno vidieť na vstupných pohyblivých obrázkoch. Stroje a ich postupy neberú do úvahy obrazy ako celok. Na ich analýzu musia snímky rozdeliť a pracovať s pixelmi a ich vlastnosťami. Zvyčajne kombinujú detekciu obrazu a </w:t>
+      </w:r>
+      <w:proofErr w:type="spellStart"/>
+      <w:r>
+        <w:t>videostopy</w:t>
+      </w:r>
+      <w:proofErr w:type="spellEnd"/>
+      <w:r>
+        <w:t xml:space="preserve">, aby prišli so svojimi výsledkami. </w:t>
       </w:r>
     </w:p>
     <w:p/>
@@ -50,22 +66,54 @@
     <w:p/>
     <w:p>
       <w:r>
-        <w:t>Predmetové prerekvizity:</w:t>
-      </w:r>
-    </w:p>
-    <w:p>
-      <w:r>
-        <w:t>Úvod do strojového učenia (1., mgr);</w:t>
-      </w:r>
-    </w:p>
-    <w:p>
-      <w:r>
-        <w:t>Neurónové siete (1., mgr);</w:t>
-      </w:r>
-    </w:p>
-    <w:p>
-      <w:r>
-        <w:t>Hĺbková analýza dát (2., mgr).</w:t>
+        <w:t xml:space="preserve">Predmetové </w:t>
+      </w:r>
+      <w:proofErr w:type="spellStart"/>
+      <w:r>
+        <w:t>prerekvizity</w:t>
+      </w:r>
+      <w:proofErr w:type="spellEnd"/>
+      <w:r>
+        <w:t>:</w:t>
+      </w:r>
+    </w:p>
+    <w:p>
+      <w:r>
+        <w:t xml:space="preserve">Úvod do strojového učenia (1., </w:t>
+      </w:r>
+      <w:proofErr w:type="spellStart"/>
+      <w:r>
+        <w:t>mgr</w:t>
+      </w:r>
+      <w:proofErr w:type="spellEnd"/>
+      <w:r>
+        <w:t>);</w:t>
+      </w:r>
+    </w:p>
+    <w:p>
+      <w:r>
+        <w:t xml:space="preserve">Neurónové siete (1., </w:t>
+      </w:r>
+      <w:proofErr w:type="spellStart"/>
+      <w:r>
+        <w:t>mgr</w:t>
+      </w:r>
+      <w:proofErr w:type="spellEnd"/>
+      <w:r>
+        <w:t>);</w:t>
+      </w:r>
+    </w:p>
+    <w:p>
+      <w:r>
+        <w:t xml:space="preserve">Hĺbková analýza dát (2., </w:t>
+      </w:r>
+      <w:proofErr w:type="spellStart"/>
+      <w:r>
+        <w:t>mgr</w:t>
+      </w:r>
+      <w:proofErr w:type="spellEnd"/>
+      <w:r>
+        <w:t>).</w:t>
       </w:r>
     </w:p>
     <w:p/>
@@ -255,6 +303,10 @@
     <w:p>
       <w:pPr>
         <w:pStyle w:val="Nadpis1"/>
+        <w:numPr>
+          <w:ilvl w:val="0"/>
+          <w:numId w:val="34"/>
+        </w:numPr>
       </w:pPr>
       <w:bookmarkStart w:id="9" w:name="_Toc309047437"/>
       <w:bookmarkStart w:id="10" w:name="_Toc309047483"/>
@@ -263,10 +315,6 @@
       <w:bookmarkStart w:id="13" w:name="_Toc115537310"/>
       <w:r>
         <w:lastRenderedPageBreak/>
-        <w:t>1</w:t>
-      </w:r>
-      <w:r>
-        <w:tab/>
         <w:t>Popis riešeného problému / Analýza súčasného stavu</w:t>
       </w:r>
       <w:bookmarkEnd w:id="7"/>
@@ -278,12 +326,58 @@
       <w:bookmarkEnd w:id="13"/>
     </w:p>
     <w:p>
+      <w:r>
+        <w:t xml:space="preserve">Súčasná doba digitálneho pokroku prináša interakcie medzi človekom a strojom na vyššej úrovni. Jedným z najúžasnejším aspektom tejto postupnej revolúcie je oblasť </w:t>
+      </w:r>
+      <w:commentRangeStart w:id="14"/>
+      <w:r>
+        <w:t>umelého videnia</w:t>
+      </w:r>
+      <w:commentRangeEnd w:id="14"/>
+      <w:r>
+        <w:rPr>
+          <w:rStyle w:val="Odkaznakomentr"/>
+        </w:rPr>
+        <w:commentReference w:id="14"/>
+      </w:r>
+      <w:r>
+        <w:t xml:space="preserve">, taktiež známa ako </w:t>
+      </w:r>
+      <w:proofErr w:type="spellStart"/>
+      <w:r>
+        <w:t>computer</w:t>
+      </w:r>
+      <w:proofErr w:type="spellEnd"/>
+      <w:r>
+        <w:t xml:space="preserve"> </w:t>
+      </w:r>
+      <w:proofErr w:type="spellStart"/>
+      <w:r>
+        <w:t>vision</w:t>
+      </w:r>
+      <w:proofErr w:type="spellEnd"/>
+      <w:r>
+        <w:t xml:space="preserve">. Táto disciplína umelej inteligencie sa stala </w:t>
+      </w:r>
+      <w:proofErr w:type="spellStart"/>
+      <w:r>
+        <w:t>nepostrádateľnou</w:t>
+      </w:r>
+      <w:proofErr w:type="spellEnd"/>
+      <w:r>
+        <w:t xml:space="preserve"> </w:t>
+      </w:r>
+      <w:r>
+        <w:t xml:space="preserve">súčasťou nášho každodenného života a to najmä v oblasti spracovania obrazov a analýzou videí. V rámci tejto širokej oblasti sa sústredíme na schopnosť počítačov a technológií „vidieť“  a teda porozumieť digitálnym dátam. Zameriame sa na modely, ktoré sa rozvinuli vďaka tomuto pokroku a prinášajú automatické spracovanie s neuveriteľnou presnosťou a efektivitou. </w:t>
+      </w:r>
+    </w:p>
+    <w:p>
       <w:pPr>
         <w:pStyle w:val="Nadpis2"/>
       </w:pPr>
-      <w:bookmarkStart w:id="14" w:name="_Toc309047440"/>
-      <w:bookmarkStart w:id="15" w:name="_Toc309047486"/>
-      <w:bookmarkStart w:id="16" w:name="_Toc309047603"/>
+      <w:bookmarkStart w:id="15" w:name="_Toc309047440"/>
+      <w:bookmarkStart w:id="16" w:name="_Toc309047486"/>
+      <w:bookmarkStart w:id="17" w:name="_Toc309047603"/>
       <w:r>
         <w:t xml:space="preserve">1.1 </w:t>
       </w:r>
@@ -330,7 +424,7 @@
         </w:rPr>
         <w:t>(</w:t>
       </w:r>
-      <w:hyperlink r:id="rId10" w:history="1">
+      <w:hyperlink r:id="rId14" w:history="1">
         <w:r>
           <w:rPr>
             <w:rStyle w:val="Hypertextovprepojenie"/>
@@ -348,18 +442,6 @@
     </w:p>
     <w:p>
       <w:pPr>
-        <w:pStyle w:val="Nadpis3"/>
-        <w:numPr>
-          <w:ilvl w:val="2"/>
-          <w:numId w:val="33"/>
-        </w:numPr>
-      </w:pPr>
-      <w:r>
-        <w:t>Čo je computer vision?</w:t>
-      </w:r>
-    </w:p>
-    <w:p>
-      <w:pPr>
         <w:rPr>
           <w:lang w:val="en-US"/>
         </w:rPr>
@@ -391,7 +473,7 @@
         </w:rPr>
         <w:t>(</w:t>
       </w:r>
-      <w:hyperlink r:id="rId11" w:history="1">
+      <w:hyperlink r:id="rId15" w:history="1">
         <w:r>
           <w:rPr>
             <w:rStyle w:val="Hypertextovprepojenie"/>
@@ -415,21 +497,6 @@
     </w:p>
     <w:p>
       <w:pPr>
-        <w:pStyle w:val="Nadpis3"/>
-        <w:numPr>
-          <w:ilvl w:val="2"/>
-          <w:numId w:val="33"/>
-        </w:numPr>
-      </w:pPr>
-      <w:r>
-        <w:t>Ako dlho sa už vyvíja computer vision</w:t>
-      </w:r>
-      <w:r>
-        <w:t>?</w:t>
-      </w:r>
-    </w:p>
-    <w:p>
-      <w:pPr>
         <w:rPr>
           <w:lang w:val="en-US"/>
         </w:rPr>
@@ -450,13 +517,34 @@
         <w:t xml:space="preserve"> </w:t>
       </w:r>
       <w:r>
-        <w:t xml:space="preserve">práca vznikla na MIT s názvom: The Summer </w:t>
-      </w:r>
+        <w:t xml:space="preserve">práca vznikla na MIT s názvom: </w:t>
+      </w:r>
+      <w:proofErr w:type="spellStart"/>
+      <w:r>
+        <w:t>The</w:t>
+      </w:r>
+      <w:proofErr w:type="spellEnd"/>
+      <w:r>
+        <w:t xml:space="preserve"> </w:t>
+      </w:r>
+      <w:proofErr w:type="spellStart"/>
+      <w:r>
+        <w:t>Summer</w:t>
+      </w:r>
+      <w:proofErr w:type="spellEnd"/>
+      <w:r>
+        <w:t xml:space="preserve"> </w:t>
+      </w:r>
+      <w:proofErr w:type="spellStart"/>
       <w:r>
         <w:t>v</w:t>
       </w:r>
       <w:r>
-        <w:t>ision Project</w:t>
+        <w:t>ision</w:t>
+      </w:r>
+      <w:proofErr w:type="spellEnd"/>
+      <w:r>
+        <w:t xml:space="preserve"> Project</w:t>
       </w:r>
       <w:r>
         <w:rPr>
@@ -464,7 +552,7 @@
         </w:rPr>
         <w:t>(</w:t>
       </w:r>
-      <w:hyperlink r:id="rId12" w:history="1">
+      <w:hyperlink r:id="rId16" w:history="1">
         <w:r>
           <w:rPr>
             <w:rStyle w:val="Hypertextovprepojenie"/>
@@ -500,7 +588,7 @@
         </w:rPr>
         <w:t xml:space="preserve"> (</w:t>
       </w:r>
-      <w:hyperlink r:id="rId13" w:history="1">
+      <w:hyperlink r:id="rId17" w:history="1">
         <w:r>
           <w:rPr>
             <w:rStyle w:val="Hypertextovprepojenie"/>
@@ -518,41 +606,27 @@
     </w:p>
     <w:p>
       <w:pPr>
-        <w:pStyle w:val="Nadpis3"/>
-        <w:numPr>
-          <w:ilvl w:val="2"/>
-          <w:numId w:val="33"/>
-        </w:numPr>
-      </w:pPr>
-      <w:r>
-        <w:t>Dnešné využitie – dnešná relevancia</w:t>
-      </w:r>
-      <w:r>
-        <w:t xml:space="preserve"> computer vision</w:t>
+        <w:rPr>
+          <w:lang w:val="en-US"/>
+        </w:rPr>
+      </w:pPr>
+      <w:r>
+        <w:t xml:space="preserve">Rozvoj počítačového videnia v posledných rokoch výrazne ovplyvnil rôzne oblasti. Jednou významnou oblasťou je priemyselný sektor, kde sa počítačové videnie </w:t>
+      </w:r>
+      <w:r>
+        <w:lastRenderedPageBreak/>
+        <w:t>čoraz viac využíva pre inteligentnú výrobu v kontexte bezdrôtového pripojenia 5G a priemyslu 4.0.</w:t>
       </w:r>
       <w:r>
         <w:t xml:space="preserve"> </w:t>
       </w:r>
-    </w:p>
-    <w:p>
-      <w:pPr>
-        <w:rPr>
-          <w:lang w:val="en-US"/>
-        </w:rPr>
-      </w:pPr>
-      <w:r>
-        <w:t>Rozvoj počítačového videnia v posledných rokoch výrazne ovplyvnil rôzne oblasti. Jednou významnou oblasťou je priemyselný sektor, kde sa počítačové videnie čoraz viac využíva pre inteligentnú výrobu v kontexte bezdrôtového pripojenia 5G a priemyslu 4.0.</w:t>
-      </w:r>
-      <w:r>
-        <w:t xml:space="preserve"> </w:t>
-      </w:r>
       <w:r>
         <w:rPr>
           <w:lang w:val="en-US"/>
         </w:rPr>
         <w:t>(</w:t>
       </w:r>
-      <w:hyperlink r:id="rId14" w:history="1">
+      <w:hyperlink r:id="rId18" w:history="1">
         <w:r>
           <w:rPr>
             <w:rStyle w:val="Hypertextovprepojenie"/>
@@ -575,7 +649,6 @@
         </w:rPr>
       </w:pPr>
       <w:r>
-        <w:lastRenderedPageBreak/>
         <w:t xml:space="preserve">Táto technológia tiež zohrala kľúčovú úlohu v automobilovom priemysle, najmä v oblasti bezpečnosti a identifikácie vozidiel, ako aj pri identifikácii a klasifikácii plodín </w:t>
       </w:r>
       <w:r>
@@ -587,7 +660,7 @@
         </w:rPr>
         <w:t>(</w:t>
       </w:r>
-      <w:hyperlink r:id="rId15" w:history="1">
+      <w:hyperlink r:id="rId19" w:history="1">
         <w:r>
           <w:rPr>
             <w:rStyle w:val="Hypertextovprepojenie"/>
@@ -604,30 +677,32 @@
       </w:r>
     </w:p>
     <w:p>
-      <w:commentRangeStart w:id="17"/>
       <w:commentRangeStart w:id="18"/>
+      <w:commentRangeStart w:id="19"/>
+      <w:proofErr w:type="spellStart"/>
       <w:r>
         <w:rPr>
           <w:lang w:val="en-US"/>
         </w:rPr>
         <w:t>Taktie</w:t>
       </w:r>
+      <w:proofErr w:type="spellEnd"/>
       <w:r>
         <w:t xml:space="preserve">ž sa zvyšuje výskumná oblasť </w:t>
       </w:r>
-      <w:commentRangeEnd w:id="17"/>
+      <w:commentRangeEnd w:id="18"/>
       <w:r>
         <w:rPr>
           <w:rStyle w:val="Odkaznakomentr"/>
         </w:rPr>
-        <w:commentReference w:id="17"/>
-      </w:r>
-      <w:commentRangeEnd w:id="18"/>
+        <w:commentReference w:id="18"/>
+      </w:r>
+      <w:commentRangeEnd w:id="19"/>
       <w:r>
         <w:rPr>
           <w:rStyle w:val="Odkaznakomentr"/>
         </w:rPr>
-        <w:commentReference w:id="18"/>
+        <w:commentReference w:id="19"/>
       </w:r>
     </w:p>
     <w:p>
@@ -686,7 +761,39 @@
     <w:p>
       <w:r>
         <w:tab/>
-        <w:t>Podľa Xuan Wanga a Zhigang Zhua je práve dôležité deliť počítačové videnie podľa kontextu</w:t>
+        <w:t xml:space="preserve">Podľa </w:t>
+      </w:r>
+      <w:proofErr w:type="spellStart"/>
+      <w:r>
+        <w:t>Xuan</w:t>
+      </w:r>
+      <w:proofErr w:type="spellEnd"/>
+      <w:r>
+        <w:t xml:space="preserve"> </w:t>
+      </w:r>
+      <w:proofErr w:type="spellStart"/>
+      <w:r>
+        <w:t>Wanga</w:t>
+      </w:r>
+      <w:proofErr w:type="spellEnd"/>
+      <w:r>
+        <w:t xml:space="preserve"> a </w:t>
+      </w:r>
+      <w:proofErr w:type="spellStart"/>
+      <w:r>
+        <w:t>Zhigang</w:t>
+      </w:r>
+      <w:proofErr w:type="spellEnd"/>
+      <w:r>
+        <w:t xml:space="preserve"> </w:t>
+      </w:r>
+      <w:proofErr w:type="spellStart"/>
+      <w:r>
+        <w:t>Zhua</w:t>
+      </w:r>
+      <w:proofErr w:type="spellEnd"/>
+      <w:r>
+        <w:t xml:space="preserve"> je práve dôležité deliť počítačové videnie podľa kontextu</w:t>
       </w:r>
       <w:r>
         <w:t xml:space="preserve"> a ten na</w:t>
@@ -757,7 +864,7 @@
         </w:rPr>
         <w:t xml:space="preserve">) </w:t>
       </w:r>
-      <w:commentRangeStart w:id="19"/>
+      <w:commentRangeStart w:id="20"/>
       <w:r>
         <w:rPr>
           <w:lang w:val="en-US"/>
@@ -767,12 +874,12 @@
       <w:r>
         <w:t>ÁZOK</w:t>
       </w:r>
-      <w:commentRangeEnd w:id="19"/>
+      <w:commentRangeEnd w:id="20"/>
       <w:r>
         <w:rPr>
           <w:rStyle w:val="Odkaznakomentr"/>
         </w:rPr>
-        <w:commentReference w:id="19"/>
+        <w:commentReference w:id="20"/>
       </w:r>
     </w:p>
     <w:p>
@@ -785,6 +892,7 @@
         <w:rPr>
           <w:noProof/>
         </w:rPr>
+        <w:lastRenderedPageBreak/>
         <w:drawing>
           <wp:inline distT="0" distB="0" distL="0" distR="0" wp14:anchorId="38470920" wp14:editId="66C6D71E">
             <wp:extent cx="4642646" cy="3269615"/>
@@ -832,7 +940,6 @@
         <w:rPr>
           <w:noProof/>
         </w:rPr>
-        <w:lastRenderedPageBreak/>
         <w:drawing>
           <wp:inline distT="0" distB="0" distL="0" distR="0" wp14:anchorId="0E9D788E" wp14:editId="47432783">
             <wp:extent cx="4491807" cy="3467100"/>
@@ -877,18 +984,18 @@
       <w:r>
         <w:t xml:space="preserve">1.2.2 </w:t>
       </w:r>
-      <w:commentRangeStart w:id="20"/>
+      <w:commentRangeStart w:id="21"/>
       <w:r>
         <w:t xml:space="preserve">Porovnanie medzi modelmi </w:t>
       </w:r>
-      <w:commentRangeEnd w:id="20"/>
+      <w:commentRangeEnd w:id="21"/>
       <w:r>
         <w:rPr>
           <w:rStyle w:val="Odkaznakomentr"/>
           <w:b w:val="0"/>
           <w:bCs w:val="0"/>
         </w:rPr>
-        <w:commentReference w:id="20"/>
+        <w:commentReference w:id="21"/>
       </w:r>
     </w:p>
     <w:p>
@@ -951,6 +1058,7 @@
         <w:pStyle w:val="Nadpis3"/>
       </w:pPr>
       <w:r>
+        <w:lastRenderedPageBreak/>
         <w:t xml:space="preserve">1.3.1 </w:t>
       </w:r>
       <w:r>
@@ -976,7 +1084,31 @@
         <w:t xml:space="preserve"> </w:t>
       </w:r>
       <w:r>
-        <w:t>najmä CNN (Convolutional Neural Network) na extrakciu vysoko úrovňových vlastností zo snímok videí</w:t>
+        <w:t>najmä CNN (</w:t>
+      </w:r>
+      <w:proofErr w:type="spellStart"/>
+      <w:r>
+        <w:t>Convolutional</w:t>
+      </w:r>
+      <w:proofErr w:type="spellEnd"/>
+      <w:r>
+        <w:t xml:space="preserve"> </w:t>
+      </w:r>
+      <w:proofErr w:type="spellStart"/>
+      <w:r>
+        <w:t>Neural</w:t>
+      </w:r>
+      <w:proofErr w:type="spellEnd"/>
+      <w:r>
+        <w:t xml:space="preserve"> </w:t>
+      </w:r>
+      <w:proofErr w:type="spellStart"/>
+      <w:r>
+        <w:t>Network</w:t>
+      </w:r>
+      <w:proofErr w:type="spellEnd"/>
+      <w:r>
+        <w:t>) na extrakciu vysoko úrovňových vlastností zo snímok videí</w:t>
       </w:r>
       <w:r>
         <w:t xml:space="preserve"> a vykoná</w:t>
@@ -1028,7 +1160,8 @@
         </w:rPr>
         <w:t>(</w:t>
       </w:r>
-      <w:commentRangeStart w:id="21"/>
+      <w:commentRangeStart w:id="22"/>
+      <w:proofErr w:type="spellStart"/>
       <w:r>
         <w:rPr>
           <w:lang w:val="en-US"/>
@@ -1038,12 +1171,13 @@
       <w:r>
         <w:t>ázok</w:t>
       </w:r>
-      <w:commentRangeEnd w:id="21"/>
+      <w:commentRangeEnd w:id="22"/>
+      <w:proofErr w:type="spellEnd"/>
       <w:r>
         <w:rPr>
           <w:rStyle w:val="Odkaznakomentr"/>
         </w:rPr>
-        <w:commentReference w:id="21"/>
+        <w:commentReference w:id="22"/>
       </w:r>
       <w:r>
         <w:rPr>
@@ -1115,7 +1249,6 @@
         <w:rPr>
           <w:noProof/>
         </w:rPr>
-        <w:lastRenderedPageBreak/>
         <w:drawing>
           <wp:inline distT="0" distB="0" distL="0" distR="0" wp14:anchorId="5DB52A97" wp14:editId="54279641">
             <wp:extent cx="4363850" cy="3086100"/>
@@ -1184,7 +1317,23 @@
     </w:p>
     <w:p>
       <w:r>
-        <w:t>Výkony basketbalistov napríklad skúmal Peng Yao, ktorý vo svojom výskume popisuje jednoznačné využitie</w:t>
+        <w:t xml:space="preserve">Výkony basketbalistov napríklad skúmal </w:t>
+      </w:r>
+      <w:proofErr w:type="spellStart"/>
+      <w:r>
+        <w:t>Peng</w:t>
+      </w:r>
+      <w:proofErr w:type="spellEnd"/>
+      <w:r>
+        <w:t xml:space="preserve"> </w:t>
+      </w:r>
+      <w:proofErr w:type="spellStart"/>
+      <w:r>
+        <w:t>Yao</w:t>
+      </w:r>
+      <w:proofErr w:type="spellEnd"/>
+      <w:r>
+        <w:t>, ktorý vo svojom výskume popisuje jednoznačné využitie</w:t>
       </w:r>
       <w:r>
         <w:t xml:space="preserve"> do budúcnosti na personifikáciu stratégie pre jednotlivých hráčov.</w:t>
@@ -1246,6 +1395,7 @@
         <w:jc w:val="left"/>
       </w:pPr>
       <w:r>
+        <w:lastRenderedPageBreak/>
         <w:t xml:space="preserve">Ďalšie využitie na základe pozorovania ľudí sa využíva v bezpečnostnom monitorovaní. Vďaka modelom sa znižujú náklady na obstarávanie týchto systémov a ich monitorovanie. </w:t>
       </w:r>
       <w:r>
@@ -1266,7 +1416,7 @@
         </w:rPr>
         <w:t>(</w:t>
       </w:r>
-      <w:commentRangeStart w:id="22"/>
+      <w:commentRangeStart w:id="23"/>
       <w:r>
         <w:rPr>
           <w:lang w:val="en-US"/>
@@ -1276,12 +1426,12 @@
       <w:r>
         <w:t>ÁZOK</w:t>
       </w:r>
-      <w:commentRangeEnd w:id="22"/>
+      <w:commentRangeEnd w:id="23"/>
       <w:r>
         <w:rPr>
           <w:rStyle w:val="Odkaznakomentr"/>
         </w:rPr>
-        <w:commentReference w:id="22"/>
+        <w:commentReference w:id="23"/>
       </w:r>
       <w:r>
         <w:rPr>
@@ -1290,7 +1440,23 @@
         <w:t>)</w:t>
       </w:r>
       <w:r>
-        <w:t>. Jen-Kai Tsai a jeho kolegovia riešia túto problematiku</w:t>
+        <w:t>. Jen-</w:t>
+      </w:r>
+      <w:proofErr w:type="spellStart"/>
+      <w:r>
+        <w:t>Kai</w:t>
+      </w:r>
+      <w:proofErr w:type="spellEnd"/>
+      <w:r>
+        <w:t xml:space="preserve"> </w:t>
+      </w:r>
+      <w:proofErr w:type="spellStart"/>
+      <w:r>
+        <w:t>Tsai</w:t>
+      </w:r>
+      <w:proofErr w:type="spellEnd"/>
+      <w:r>
+        <w:t xml:space="preserve"> a jeho kolegovia riešia túto problematiku</w:t>
       </w:r>
       <w:r>
         <w:t xml:space="preserve"> a výsledok ich výskumu popisujú</w:t>
@@ -1335,7 +1501,6 @@
         <w:rPr>
           <w:noProof/>
         </w:rPr>
-        <w:lastRenderedPageBreak/>
         <w:drawing>
           <wp:inline distT="0" distB="0" distL="0" distR="0" wp14:anchorId="5280342A" wp14:editId="7BFE74F1">
             <wp:extent cx="2758002" cy="2951019"/>
@@ -1391,13 +1556,45 @@
         <w:jc w:val="left"/>
       </w:pPr>
       <w:r>
-        <w:t xml:space="preserve">RNN(Recurrent Neural Network) </w:t>
+        <w:t>RNN(</w:t>
+      </w:r>
+      <w:proofErr w:type="spellStart"/>
+      <w:r>
+        <w:t>Recurrent</w:t>
+      </w:r>
+      <w:proofErr w:type="spellEnd"/>
+      <w:r>
+        <w:t xml:space="preserve"> </w:t>
+      </w:r>
+      <w:proofErr w:type="spellStart"/>
+      <w:r>
+        <w:t>Neural</w:t>
+      </w:r>
+      <w:proofErr w:type="spellEnd"/>
+      <w:r>
+        <w:t xml:space="preserve"> </w:t>
+      </w:r>
+      <w:proofErr w:type="spellStart"/>
+      <w:r>
+        <w:t>Network</w:t>
+      </w:r>
+      <w:proofErr w:type="spellEnd"/>
+      <w:r>
+        <w:t xml:space="preserve">) </w:t>
       </w:r>
       <w:r>
         <w:t>využívajú výskumníci</w:t>
       </w:r>
       <w:r>
-        <w:t xml:space="preserve"> napríklad v detekovaní podvod</w:t>
+        <w:t xml:space="preserve"> napríklad v </w:t>
+      </w:r>
+      <w:proofErr w:type="spellStart"/>
+      <w:r>
+        <w:t>detekovaní</w:t>
+      </w:r>
+      <w:proofErr w:type="spellEnd"/>
+      <w:r>
+        <w:t xml:space="preserve"> podvod</w:t>
       </w:r>
       <w:r>
         <w:t>ných</w:t>
@@ -1442,7 +1639,55 @@
         <w:t xml:space="preserve"> autenticitu. </w:t>
       </w:r>
       <w:r>
-        <w:t xml:space="preserve">Autori popisujú využitie siamese based RNN popri modelu I3D a na dvoch datestoch dosahujú až 86.6%(dataset VIRAT - Image Retrieval and Analysis Tool) a 93%(dataset </w:t>
+        <w:t xml:space="preserve">Autori popisujú využitie </w:t>
+      </w:r>
+      <w:proofErr w:type="spellStart"/>
+      <w:r>
+        <w:t>siamese</w:t>
+      </w:r>
+      <w:proofErr w:type="spellEnd"/>
+      <w:r>
+        <w:t xml:space="preserve"> </w:t>
+      </w:r>
+      <w:proofErr w:type="spellStart"/>
+      <w:r>
+        <w:t>based</w:t>
+      </w:r>
+      <w:proofErr w:type="spellEnd"/>
+      <w:r>
+        <w:t xml:space="preserve"> RNN popri modelu I3D a na dvoch </w:t>
+      </w:r>
+      <w:proofErr w:type="spellStart"/>
+      <w:r>
+        <w:t>datestoch</w:t>
+      </w:r>
+      <w:proofErr w:type="spellEnd"/>
+      <w:r>
+        <w:t xml:space="preserve"> dosahujú až 86.6%(dataset VIRAT - Image </w:t>
+      </w:r>
+      <w:proofErr w:type="spellStart"/>
+      <w:r>
+        <w:t>Retrieval</w:t>
+      </w:r>
+      <w:proofErr w:type="spellEnd"/>
+      <w:r>
+        <w:t xml:space="preserve"> and </w:t>
+      </w:r>
+      <w:proofErr w:type="spellStart"/>
+      <w:r>
+        <w:t>Analysis</w:t>
+      </w:r>
+      <w:proofErr w:type="spellEnd"/>
+      <w:r>
+        <w:t xml:space="preserve"> </w:t>
+      </w:r>
+      <w:proofErr w:type="spellStart"/>
+      <w:r>
+        <w:t>Tool</w:t>
+      </w:r>
+      <w:proofErr w:type="spellEnd"/>
+      <w:r>
+        <w:t xml:space="preserve">) a 93%(dataset </w:t>
       </w:r>
       <w:r>
         <w:rPr>
@@ -1450,7 +1695,61 @@
           <w:sz w:val="23"/>
           <w:szCs w:val="23"/>
         </w:rPr>
-        <w:t>MFC - Media Forensic Challenge)</w:t>
+        <w:t xml:space="preserve">MFC - </w:t>
+      </w:r>
+      <w:proofErr w:type="spellStart"/>
+      <w:r>
+        <w:rPr>
+          <w:color w:val="000000"/>
+          <w:sz w:val="23"/>
+          <w:szCs w:val="23"/>
+        </w:rPr>
+        <w:t>Media</w:t>
+      </w:r>
+      <w:proofErr w:type="spellEnd"/>
+      <w:r>
+        <w:rPr>
+          <w:color w:val="000000"/>
+          <w:sz w:val="23"/>
+          <w:szCs w:val="23"/>
+        </w:rPr>
+        <w:t xml:space="preserve"> </w:t>
+      </w:r>
+      <w:proofErr w:type="spellStart"/>
+      <w:r>
+        <w:rPr>
+          <w:color w:val="000000"/>
+          <w:sz w:val="23"/>
+          <w:szCs w:val="23"/>
+        </w:rPr>
+        <w:t>Forensic</w:t>
+      </w:r>
+      <w:proofErr w:type="spellEnd"/>
+      <w:r>
+        <w:rPr>
+          <w:color w:val="000000"/>
+          <w:sz w:val="23"/>
+          <w:szCs w:val="23"/>
+        </w:rPr>
+        <w:t xml:space="preserve"> </w:t>
+      </w:r>
+      <w:proofErr w:type="spellStart"/>
+      <w:r>
+        <w:rPr>
+          <w:color w:val="000000"/>
+          <w:sz w:val="23"/>
+          <w:szCs w:val="23"/>
+        </w:rPr>
+        <w:t>Challenge</w:t>
+      </w:r>
+      <w:proofErr w:type="spellEnd"/>
+      <w:r>
+        <w:rPr>
+          <w:color w:val="000000"/>
+          <w:sz w:val="23"/>
+          <w:szCs w:val="23"/>
+        </w:rPr>
+        <w:t>)</w:t>
       </w:r>
       <w:r>
         <w:t xml:space="preserve"> presnos</w:t>
@@ -1486,8 +1785,21 @@
           <w:lang w:val="en-US"/>
         </w:rPr>
       </w:pPr>
-      <w:r>
-        <w:t xml:space="preserve">Siamese-based RNN odkazuje na architektúru rekurentnej neurónovej siete, ktorá zahŕňa koncept siamských sietí. </w:t>
+      <w:proofErr w:type="spellStart"/>
+      <w:r>
+        <w:t>Siamese-based</w:t>
+      </w:r>
+      <w:proofErr w:type="spellEnd"/>
+      <w:r>
+        <w:t xml:space="preserve"> RNN odkazuje na architektúru </w:t>
+      </w:r>
+      <w:proofErr w:type="spellStart"/>
+      <w:r>
+        <w:t>rekurentnej</w:t>
+      </w:r>
+      <w:proofErr w:type="spellEnd"/>
+      <w:r>
+        <w:t xml:space="preserve"> neurónovej siete, ktorá zahŕňa koncept siamských sietí. </w:t>
       </w:r>
       <w:r>
         <w:t>N</w:t>
@@ -1558,18 +1870,79 @@
         <w:rPr>
           <w:lang w:val="en-US"/>
         </w:rPr>
+        <w:lastRenderedPageBreak/>
         <w:t xml:space="preserve">1.3.2 </w:t>
       </w:r>
       <w:r>
         <w:rPr>
           <w:lang w:val="en-US"/>
         </w:rPr>
-        <w:t>SVM a klasifikácia vo videách</w:t>
-      </w:r>
-    </w:p>
-    <w:p>
-      <w:r>
-        <w:t>SVM alebo Support Vector Machine je algoritmus strojového učenia, ktorý sa často využíva pre klasifikačné a regresné úlohy.</w:t>
+        <w:t xml:space="preserve">SVM a </w:t>
+      </w:r>
+      <w:proofErr w:type="spellStart"/>
+      <w:r>
+        <w:rPr>
+          <w:lang w:val="en-US"/>
+        </w:rPr>
+        <w:t>klasifikácia</w:t>
+      </w:r>
+      <w:proofErr w:type="spellEnd"/>
+      <w:r>
+        <w:rPr>
+          <w:lang w:val="en-US"/>
+        </w:rPr>
+        <w:t xml:space="preserve"> </w:t>
+      </w:r>
+      <w:proofErr w:type="spellStart"/>
+      <w:r>
+        <w:rPr>
+          <w:lang w:val="en-US"/>
+        </w:rPr>
+        <w:t>vo</w:t>
+      </w:r>
+      <w:proofErr w:type="spellEnd"/>
+      <w:r>
+        <w:rPr>
+          <w:lang w:val="en-US"/>
+        </w:rPr>
+        <w:t xml:space="preserve"> </w:t>
+      </w:r>
+      <w:proofErr w:type="spellStart"/>
+      <w:r>
+        <w:rPr>
+          <w:lang w:val="en-US"/>
+        </w:rPr>
+        <w:t>videách</w:t>
+      </w:r>
+      <w:proofErr w:type="spellEnd"/>
+    </w:p>
+    <w:p>
+      <w:r>
+        <w:t xml:space="preserve">SVM alebo </w:t>
+      </w:r>
+      <w:proofErr w:type="spellStart"/>
+      <w:r>
+        <w:t>Support</w:t>
+      </w:r>
+      <w:proofErr w:type="spellEnd"/>
+      <w:r>
+        <w:t xml:space="preserve"> </w:t>
+      </w:r>
+      <w:proofErr w:type="spellStart"/>
+      <w:r>
+        <w:t>Vector</w:t>
+      </w:r>
+      <w:proofErr w:type="spellEnd"/>
+      <w:r>
+        <w:t xml:space="preserve"> </w:t>
+      </w:r>
+      <w:proofErr w:type="spellStart"/>
+      <w:r>
+        <w:t>Machine</w:t>
+      </w:r>
+      <w:proofErr w:type="spellEnd"/>
+      <w:r>
+        <w:t xml:space="preserve"> je algoritmus strojového učenia, ktorý sa často využíva pre klasifikačné a regresné úlohy.</w:t>
       </w:r>
       <w:r>
         <w:t xml:space="preserve"> Pri videách sa momentálne skúma využitie SVM na </w:t>
@@ -1607,18 +1980,41 @@
       <w:r>
         <w:t xml:space="preserve">odľa výskumu </w:t>
       </w:r>
-      <w:r>
-        <w:t>Zhang Min-qing</w:t>
-      </w:r>
-      <w:r>
-        <w:t xml:space="preserve">a a </w:t>
-      </w:r>
-      <w:r>
-        <w:t>Li Wen-ping</w:t>
+      <w:proofErr w:type="spellStart"/>
+      <w:r>
+        <w:t>Zhang</w:t>
+      </w:r>
+      <w:proofErr w:type="spellEnd"/>
+      <w:r>
+        <w:t xml:space="preserve"> Min-</w:t>
+      </w:r>
+      <w:proofErr w:type="spellStart"/>
+      <w:r>
+        <w:t>qing</w:t>
       </w:r>
       <w:r>
         <w:t>a</w:t>
       </w:r>
+      <w:proofErr w:type="spellEnd"/>
+      <w:r>
+        <w:t xml:space="preserve"> a </w:t>
+      </w:r>
+      <w:proofErr w:type="spellStart"/>
+      <w:r>
+        <w:t>Li</w:t>
+      </w:r>
+      <w:proofErr w:type="spellEnd"/>
+      <w:r>
+        <w:t xml:space="preserve"> </w:t>
+      </w:r>
+      <w:proofErr w:type="spellStart"/>
+      <w:r>
+        <w:t>Wen-ping</w:t>
+      </w:r>
+      <w:r>
+        <w:t>a</w:t>
+      </w:r>
+      <w:proofErr w:type="spellEnd"/>
       <w:r>
         <w:t>).</w:t>
       </w:r>
@@ -1675,7 +2071,6 @@
         </w:rPr>
       </w:pPr>
       <w:r>
-        <w:lastRenderedPageBreak/>
         <w:t>P</w:t>
       </w:r>
       <w:r>
@@ -1738,7 +2133,7 @@
         </w:rPr>
         <w:t>(</w:t>
       </w:r>
-      <w:commentRangeStart w:id="23"/>
+      <w:commentRangeStart w:id="24"/>
       <w:r>
         <w:rPr>
           <w:lang w:val="en-US"/>
@@ -1748,12 +2143,12 @@
       <w:r>
         <w:t>ÁZOK</w:t>
       </w:r>
-      <w:commentRangeEnd w:id="23"/>
+      <w:commentRangeEnd w:id="24"/>
       <w:r>
         <w:rPr>
           <w:rStyle w:val="Odkaznakomentr"/>
         </w:rPr>
-        <w:commentReference w:id="23"/>
+        <w:commentReference w:id="24"/>
       </w:r>
       <w:r>
         <w:rPr>
@@ -1857,15 +2252,22 @@
       <w:r>
         <w:t xml:space="preserve"> využili SVM aj </w:t>
       </w:r>
-      <w:r>
-        <w:t>Chattopadhyay a</w:t>
+      <w:proofErr w:type="spellStart"/>
+      <w:r>
+        <w:t>Chattopadhyay</w:t>
+      </w:r>
+      <w:proofErr w:type="spellEnd"/>
+      <w:r>
+        <w:t xml:space="preserve"> a</w:t>
       </w:r>
       <w:r>
         <w:t> </w:t>
       </w:r>
+      <w:proofErr w:type="spellStart"/>
       <w:r>
         <w:t>Maurya</w:t>
       </w:r>
+      <w:proofErr w:type="spellEnd"/>
       <w:r>
         <w:t xml:space="preserve"> aby </w:t>
       </w:r>
@@ -1882,9 +2284,23 @@
         <w:rPr>
           <w:lang w:val="en-US"/>
         </w:rPr>
-        <w:t>(tagov). (</w:t>
-      </w:r>
-      <w:commentRangeStart w:id="24"/>
+        <w:t>(</w:t>
+      </w:r>
+      <w:proofErr w:type="spellStart"/>
+      <w:r>
+        <w:rPr>
+          <w:lang w:val="en-US"/>
+        </w:rPr>
+        <w:t>tagov</w:t>
+      </w:r>
+      <w:proofErr w:type="spellEnd"/>
+      <w:r>
+        <w:rPr>
+          <w:lang w:val="en-US"/>
+        </w:rPr>
+        <w:t>). (</w:t>
+      </w:r>
+      <w:commentRangeStart w:id="25"/>
       <w:r>
         <w:rPr>
           <w:lang w:val="en-US"/>
@@ -1894,12 +2310,12 @@
       <w:r>
         <w:t>ÁZOK</w:t>
       </w:r>
-      <w:commentRangeEnd w:id="24"/>
+      <w:commentRangeEnd w:id="25"/>
       <w:r>
         <w:rPr>
           <w:rStyle w:val="Odkaznakomentr"/>
         </w:rPr>
-        <w:commentReference w:id="24"/>
+        <w:commentReference w:id="25"/>
       </w:r>
       <w:r>
         <w:rPr>
@@ -1934,6 +2350,7 @@
         <w:rPr>
           <w:noProof/>
         </w:rPr>
+        <w:lastRenderedPageBreak/>
         <w:drawing>
           <wp:inline distT="0" distB="0" distL="0" distR="0" wp14:anchorId="3CD98C19" wp14:editId="4C4CD959">
             <wp:extent cx="3945364" cy="2575560"/>
@@ -2006,16 +2423,16 @@
       <w:r>
         <w:t>pričom vzniká akýsi útvar.(</w:t>
       </w:r>
-      <w:commentRangeStart w:id="25"/>
+      <w:commentRangeStart w:id="26"/>
       <w:r>
         <w:t>OBRÁZOK</w:t>
       </w:r>
-      <w:commentRangeEnd w:id="25"/>
+      <w:commentRangeEnd w:id="26"/>
       <w:r>
         <w:rPr>
           <w:rStyle w:val="Odkaznakomentr"/>
         </w:rPr>
-        <w:commentReference w:id="25"/>
+        <w:commentReference w:id="26"/>
       </w:r>
       <w:r>
         <w:rPr>
@@ -2024,11 +2441,7 @@
         <w:t>)</w:t>
       </w:r>
       <w:r>
-        <w:t xml:space="preserve"> </w:t>
-      </w:r>
-      <w:r>
-        <w:lastRenderedPageBreak/>
-        <w:t xml:space="preserve">Tento útvar sa oddeľuje od pozadia a neskôr sa, na základe ich relatívneho centra, </w:t>
+        <w:t xml:space="preserve"> Tento útvar sa oddeľuje od pozadia a neskôr sa, na základe ich relatívneho centra, </w:t>
       </w:r>
       <w:r>
         <w:t xml:space="preserve">útvary </w:t>
@@ -2186,6 +2599,7 @@
         <w:rPr>
           <w:lang w:val="en-US"/>
         </w:rPr>
+        <w:lastRenderedPageBreak/>
         <w:t xml:space="preserve">1.3.3 </w:t>
       </w:r>
       <w:r>
@@ -2194,19 +2608,43 @@
         </w:rPr>
         <w:t xml:space="preserve">3D </w:t>
       </w:r>
-      <w:r>
-        <w:rPr>
-          <w:lang w:val="en-US"/>
-        </w:rPr>
-        <w:t>Konvolunčné modely</w:t>
-      </w:r>
+      <w:proofErr w:type="spellStart"/>
+      <w:r>
+        <w:rPr>
+          <w:lang w:val="en-US"/>
+        </w:rPr>
+        <w:t>Konvolunčné</w:t>
+      </w:r>
+      <w:proofErr w:type="spellEnd"/>
+      <w:r>
+        <w:rPr>
+          <w:lang w:val="en-US"/>
+        </w:rPr>
+        <w:t xml:space="preserve"> </w:t>
+      </w:r>
+      <w:proofErr w:type="spellStart"/>
+      <w:r>
+        <w:rPr>
+          <w:lang w:val="en-US"/>
+        </w:rPr>
+        <w:t>modely</w:t>
+      </w:r>
+      <w:proofErr w:type="spellEnd"/>
     </w:p>
     <w:p>
       <w:r>
         <w:t>CNN</w:t>
       </w:r>
       <w:r>
-        <w:t xml:space="preserve"> je dopredná neurónová sieť, ktorá</w:t>
+        <w:t xml:space="preserve"> je </w:t>
+      </w:r>
+      <w:proofErr w:type="spellStart"/>
+      <w:r>
+        <w:t>dopredná</w:t>
+      </w:r>
+      <w:proofErr w:type="spellEnd"/>
+      <w:r>
+        <w:t xml:space="preserve"> neurónová sieť, ktorá</w:t>
       </w:r>
       <w:r>
         <w:t xml:space="preserve"> ber</w:t>
@@ -2215,7 +2653,23 @@
         <w:t>ie</w:t>
       </w:r>
       <w:r>
-        <w:t xml:space="preserve"> vstupné dáta a spracúva ich cez niekoľko vrstiev neurónovej siete, pričom každá z nich vykonáva tri operácie: konvolúcia, bodová nelinearita a zhlukovanie. Na základe tejto architektúry dokáže model extrahovať užitočné </w:t>
+        <w:t xml:space="preserve"> vstupné dáta a spracúva ich cez niekoľko vrstiev neurónovej siete, pričom každá z nich vykonáva tri operácie: </w:t>
+      </w:r>
+      <w:proofErr w:type="spellStart"/>
+      <w:r>
+        <w:t>konvolúcia</w:t>
+      </w:r>
+      <w:proofErr w:type="spellEnd"/>
+      <w:r>
+        <w:t xml:space="preserve">, bodová </w:t>
+      </w:r>
+      <w:proofErr w:type="spellStart"/>
+      <w:r>
+        <w:t>nelinearita</w:t>
+      </w:r>
+      <w:proofErr w:type="spellEnd"/>
+      <w:r>
+        <w:t xml:space="preserve"> a zhlukovanie. Na základe tejto architektúry dokáže model extrahovať užitočné </w:t>
       </w:r>
       <w:r>
         <w:t>informácie. (</w:t>
@@ -2241,19 +2695,35 @@
       <w:r>
         <w:t xml:space="preserve">Z </w:t>
       </w:r>
-      <w:commentRangeStart w:id="26"/>
+      <w:commentRangeStart w:id="27"/>
       <w:r>
         <w:t xml:space="preserve">obrázku </w:t>
       </w:r>
-      <w:commentRangeEnd w:id="26"/>
+      <w:commentRangeEnd w:id="27"/>
       <w:r>
         <w:rPr>
           <w:rStyle w:val="Odkaznakomentr"/>
         </w:rPr>
-        <w:commentReference w:id="26"/>
-      </w:r>
-      <w:r>
-        <w:t xml:space="preserve">vidíme, že sa CNN skladá z dvoch hlavných časti a to extrakcia vlastností a klasifikácia. Pri extrakcii vlastností sa konvolunčná vrstva snaží na základe filtrov(mriežkové matice), ktoré sa posúvajú(konvulujú), získať číslo pre pozíciu prvku za pomoci násobenia. Toto </w:t>
+        <w:commentReference w:id="27"/>
+      </w:r>
+      <w:r>
+        <w:t xml:space="preserve">vidíme, že sa CNN skladá z dvoch hlavných časti a to extrakcia vlastností a klasifikácia. Pri extrakcii vlastností sa </w:t>
+      </w:r>
+      <w:proofErr w:type="spellStart"/>
+      <w:r>
+        <w:t>konvolunčná</w:t>
+      </w:r>
+      <w:proofErr w:type="spellEnd"/>
+      <w:r>
+        <w:t xml:space="preserve"> vrstva snaží na základe filtrov(mriežkové matice), ktoré sa posúvajú(</w:t>
+      </w:r>
+      <w:proofErr w:type="spellStart"/>
+      <w:r>
+        <w:t>konvulujú</w:t>
+      </w:r>
+      <w:proofErr w:type="spellEnd"/>
+      <w:r>
+        <w:t xml:space="preserve">), získať číslo pre pozíciu prvku za pomoci násobenia. Toto </w:t>
       </w:r>
       <w:r>
         <w:t>číslo</w:t>
@@ -2268,7 +2738,15 @@
         <w:t>zdieľanie</w:t>
       </w:r>
       <w:r>
-        <w:t xml:space="preserve"> váh, čo znamená, že sa každý filter požíva na každý vstupný prvok. Pri časti pooling ide o</w:t>
+        <w:t xml:space="preserve"> váh, čo znamená, že sa každý filter požíva na každý vstupný prvok. Pri časti </w:t>
+      </w:r>
+      <w:proofErr w:type="spellStart"/>
+      <w:r>
+        <w:t>pooling</w:t>
+      </w:r>
+      <w:proofErr w:type="spellEnd"/>
+      <w:r>
+        <w:t xml:space="preserve"> ide o</w:t>
       </w:r>
       <w:r>
         <w:t xml:space="preserve"> väčšinové</w:t>
@@ -2393,48 +2871,74 @@
       <w:r>
         <w:t xml:space="preserve">1.3.4 </w:t>
       </w:r>
-      <w:commentRangeStart w:id="27"/>
       <w:commentRangeStart w:id="28"/>
+      <w:commentRangeStart w:id="29"/>
       <w:r>
         <w:t>Modely využité pri analýze ERA datasetu</w:t>
       </w:r>
-      <w:commentRangeEnd w:id="27"/>
+      <w:commentRangeEnd w:id="28"/>
       <w:r>
         <w:rPr>
           <w:rStyle w:val="Odkaznakomentr"/>
           <w:b w:val="0"/>
           <w:bCs w:val="0"/>
         </w:rPr>
-        <w:commentReference w:id="27"/>
-      </w:r>
-      <w:commentRangeEnd w:id="28"/>
+        <w:commentReference w:id="28"/>
+      </w:r>
+      <w:commentRangeEnd w:id="29"/>
       <w:r>
         <w:rPr>
           <w:rStyle w:val="Odkaznakomentr"/>
           <w:b w:val="0"/>
           <w:bCs w:val="0"/>
         </w:rPr>
-        <w:commentReference w:id="28"/>
+        <w:commentReference w:id="29"/>
       </w:r>
     </w:p>
     <w:p>
       <w:r>
         <w:t xml:space="preserve">Autori </w:t>
       </w:r>
-      <w:r>
-        <w:t>Mou, L.</w:t>
+      <w:proofErr w:type="spellStart"/>
+      <w:r>
+        <w:t>Mou</w:t>
+      </w:r>
+      <w:proofErr w:type="spellEnd"/>
+      <w:r>
+        <w:t>, L.</w:t>
       </w:r>
       <w:r>
         <w:t xml:space="preserve">, </w:t>
       </w:r>
-      <w:r>
-        <w:t>Hua, Y.</w:t>
+      <w:proofErr w:type="spellStart"/>
+      <w:r>
+        <w:t>Hua</w:t>
+      </w:r>
+      <w:proofErr w:type="spellEnd"/>
+      <w:r>
+        <w:t>, Y.</w:t>
       </w:r>
       <w:r>
         <w:t>,</w:t>
       </w:r>
       <w:r>
-        <w:t xml:space="preserve"> Jin, P. a Zhu, X. X.</w:t>
+        <w:t xml:space="preserve"> </w:t>
+      </w:r>
+      <w:proofErr w:type="spellStart"/>
+      <w:r>
+        <w:t>Jin</w:t>
+      </w:r>
+      <w:proofErr w:type="spellEnd"/>
+      <w:r>
+        <w:t xml:space="preserve">, P. a </w:t>
+      </w:r>
+      <w:proofErr w:type="spellStart"/>
+      <w:r>
+        <w:t>Zhu</w:t>
+      </w:r>
+      <w:proofErr w:type="spellEnd"/>
+      <w:r>
+        <w:t>, X. X.</w:t>
       </w:r>
       <w:r>
         <w:t>, ktorí spracovali videá do datasetu ERA</w:t>
@@ -2469,9 +2973,6 @@
         <w:pStyle w:val="Nadpis4"/>
       </w:pPr>
       <w:r>
-        <w:t xml:space="preserve">1.3.4.1 </w:t>
-      </w:r>
-      <w:r>
         <w:t>C3D Model</w:t>
       </w:r>
     </w:p>
@@ -2480,13 +2981,38 @@
         <w:pStyle w:val="Odsekzoznamu"/>
       </w:pPr>
       <w:r>
-        <w:t>C3D(Convolutional 3D model - Konvolučný 3D model) pracuje s použitím 3D</w:t>
+        <w:t>C3D(</w:t>
+      </w:r>
+      <w:proofErr w:type="spellStart"/>
+      <w:r>
+        <w:t>Convolutional</w:t>
+      </w:r>
+      <w:proofErr w:type="spellEnd"/>
+      <w:r>
+        <w:t xml:space="preserve"> 3D model - </w:t>
+      </w:r>
+      <w:proofErr w:type="spellStart"/>
+      <w:r>
+        <w:t>Konvolučný</w:t>
+      </w:r>
+      <w:proofErr w:type="spellEnd"/>
+      <w:r>
+        <w:t xml:space="preserve"> 3D model) pracuje s použitím 3D</w:t>
       </w:r>
       <w:r>
         <w:t xml:space="preserve"> </w:t>
       </w:r>
-      <w:r>
-        <w:t>konvolúcií na extrakciu priestorovo časových prvkov z videí. Na rozdiel od dvojrozmerného priestoru snímok zohľadňuje dimenziu navyše a berie z nej údaje, čiže zachytáva informácie o</w:t>
+      <w:proofErr w:type="spellStart"/>
+      <w:r>
+        <w:t>konvolúcií</w:t>
+      </w:r>
+      <w:proofErr w:type="spellEnd"/>
+      <w:r>
+        <w:t xml:space="preserve"> na extrakciu priestorovo časových prvkov z videí. Na rozdiel od </w:t>
+      </w:r>
+      <w:r>
+        <w:lastRenderedPageBreak/>
+        <w:t>dvojrozmerného priestoru snímok zohľadňuje dimenziu navyše a berie z nej údaje, čiže zachytáva informácie o</w:t>
       </w:r>
       <w:r>
         <w:t> </w:t>
@@ -2516,16 +3042,16 @@
       <w:pPr>
         <w:pStyle w:val="Odsekzoznamu"/>
       </w:pPr>
-      <w:commentRangeStart w:id="29"/>
+      <w:commentRangeStart w:id="30"/>
       <w:r>
         <w:t>OBRAZOK</w:t>
       </w:r>
-      <w:commentRangeEnd w:id="29"/>
+      <w:commentRangeEnd w:id="30"/>
       <w:r>
         <w:rPr>
           <w:rStyle w:val="Odkaznakomentr"/>
         </w:rPr>
-        <w:commentReference w:id="29"/>
+        <w:commentReference w:id="30"/>
       </w:r>
     </w:p>
     <w:p>
@@ -2625,8 +3151,23 @@
         <w:pStyle w:val="Odsekzoznamu"/>
       </w:pPr>
       <w:r>
-        <w:lastRenderedPageBreak/>
-        <w:t>Podľa výskumu, ktorý vykonal Du Tran a jeho kolegovia na učení C3D, zistili, že</w:t>
+        <w:t xml:space="preserve">Podľa výskumu, ktorý vykonal </w:t>
+      </w:r>
+      <w:proofErr w:type="spellStart"/>
+      <w:r>
+        <w:t>Du</w:t>
+      </w:r>
+      <w:proofErr w:type="spellEnd"/>
+      <w:r>
+        <w:t xml:space="preserve"> </w:t>
+      </w:r>
+      <w:proofErr w:type="spellStart"/>
+      <w:r>
+        <w:t>Tran</w:t>
+      </w:r>
+      <w:proofErr w:type="spellEnd"/>
+      <w:r>
+        <w:t xml:space="preserve"> a jeho kolegovia na učení C3D, zistili, že</w:t>
       </w:r>
       <w:r>
         <w:t xml:space="preserve"> ak zobrali dataset so zameraním (videá zo športu, rozpoznávanie aktivít vo videách, rozpoznávanie objektov a scény), tak C3D prakticky vždy bol najlepší alebo jeden z najle</w:t>
@@ -2679,19 +3220,19 @@
           <w:lang w:val="en-US"/>
         </w:rPr>
       </w:pPr>
-      <w:commentRangeStart w:id="30"/>
+      <w:commentRangeStart w:id="31"/>
       <w:r>
         <w:rPr>
           <w:lang w:val="en-US"/>
         </w:rPr>
         <w:t>OBRAZOK</w:t>
       </w:r>
-      <w:commentRangeEnd w:id="30"/>
+      <w:commentRangeEnd w:id="31"/>
       <w:r>
         <w:rPr>
           <w:rStyle w:val="Odkaznakomentr"/>
         </w:rPr>
-        <w:commentReference w:id="30"/>
+        <w:commentReference w:id="31"/>
       </w:r>
     </w:p>
     <w:p>
@@ -2705,6 +3246,7 @@
         <w:rPr>
           <w:noProof/>
         </w:rPr>
+        <w:lastRenderedPageBreak/>
         <w:drawing>
           <wp:inline distT="0" distB="0" distL="0" distR="0" wp14:anchorId="442C27E4" wp14:editId="5C22FA44">
             <wp:extent cx="3672840" cy="3462074"/>
@@ -2862,14 +3404,27 @@
         </w:rPr>
         <w:t xml:space="preserve">). </w:t>
       </w:r>
-      <w:r>
-        <w:t xml:space="preserve">Shang taktiež popisuje zlepšenie výkonov s </w:t>
+      <w:proofErr w:type="spellStart"/>
+      <w:r>
+        <w:t>Shang</w:t>
+      </w:r>
+      <w:proofErr w:type="spellEnd"/>
+      <w:r>
+        <w:t xml:space="preserve"> taktiež popisuje zlepšenie výkonov s </w:t>
       </w:r>
       <w:r>
         <w:t>použitím</w:t>
       </w:r>
       <w:r>
-        <w:t xml:space="preserve"> modelu ActionVLAD (</w:t>
+        <w:t xml:space="preserve"> modelu </w:t>
+      </w:r>
+      <w:proofErr w:type="spellStart"/>
+      <w:r>
+        <w:t>ActionVLAD</w:t>
+      </w:r>
+      <w:proofErr w:type="spellEnd"/>
+      <w:r>
+        <w:t xml:space="preserve"> (</w:t>
       </w:r>
       <w:hyperlink r:id="rId48" w:history="1">
         <w:r>
@@ -2885,20 +3440,40 @@
     </w:p>
     <w:p>
       <w:r>
-        <w:lastRenderedPageBreak/>
         <w:t xml:space="preserve">HOF a MBH </w:t>
       </w:r>
       <w:r>
         <w:t>používajú</w:t>
       </w:r>
       <w:r>
-        <w:t xml:space="preserve"> histogram</w:t>
+        <w:t xml:space="preserve"> </w:t>
+      </w:r>
+      <w:proofErr w:type="spellStart"/>
+      <w:r>
+        <w:t>histogram</w:t>
       </w:r>
       <w:r>
         <w:t>y</w:t>
       </w:r>
-      <w:r>
-        <w:t xml:space="preserve"> na rozpoznávanie aktivít vo videách. HOF využíva výpočty optického toku medzi susednými snímkami. Konkrétne informácie o pohybe získavajú rozdelením obrazu snímky do priestorových buniek a kvantifikáciou optického toku do rôznych binov. Výsledný histogram reprezentuje distribúciu smerov pohybu vo videu. (</w:t>
+      <w:proofErr w:type="spellEnd"/>
+      <w:r>
+        <w:t xml:space="preserve"> na rozpoznávanie aktivít vo videách. HOF využíva výpočty optického toku medzi susednými snímkami. Konkrétne informácie o pohybe získavajú rozdelením obrazu snímky do priestorových buniek a kvantifikáciou optického toku do rôznych </w:t>
+      </w:r>
+      <w:proofErr w:type="spellStart"/>
+      <w:r>
+        <w:t>binov</w:t>
+      </w:r>
+      <w:proofErr w:type="spellEnd"/>
+      <w:r>
+        <w:t xml:space="preserve">. Výsledný </w:t>
+      </w:r>
+      <w:proofErr w:type="spellStart"/>
+      <w:r>
+        <w:t>histogram</w:t>
+      </w:r>
+      <w:proofErr w:type="spellEnd"/>
+      <w:r>
+        <w:t xml:space="preserve"> reprezentuje distribúciu smerov pohybu vo videu. (</w:t>
       </w:r>
       <w:hyperlink r:id="rId49" w:history="1">
         <w:r>
@@ -2920,7 +3495,23 @@
         <w:t>u</w:t>
       </w:r>
       <w:r>
-        <w:t xml:space="preserve"> do rôznych binov. V tomto prípade histogram reprezentuje distribúciu hraníc pohybu vo videu. (</w:t>
+        <w:t xml:space="preserve"> do rôznych </w:t>
+      </w:r>
+      <w:proofErr w:type="spellStart"/>
+      <w:r>
+        <w:t>binov</w:t>
+      </w:r>
+      <w:proofErr w:type="spellEnd"/>
+      <w:r>
+        <w:t xml:space="preserve">. V tomto prípade </w:t>
+      </w:r>
+      <w:proofErr w:type="spellStart"/>
+      <w:r>
+        <w:t>histogram</w:t>
+      </w:r>
+      <w:proofErr w:type="spellEnd"/>
+      <w:r>
+        <w:t xml:space="preserve"> reprezentuje distribúciu hraníc pohybu vo videu. (</w:t>
       </w:r>
       <w:hyperlink r:id="rId50" w:history="1">
         <w:r>
@@ -2961,6 +3552,7 @@
         <w:rPr>
           <w:lang w:val="en-US"/>
         </w:rPr>
+        <w:lastRenderedPageBreak/>
         <w:t>(</w:t>
       </w:r>
       <w:hyperlink r:id="rId51" w:history="1">
@@ -3006,7 +3598,15 @@
     </w:p>
     <w:p>
       <w:r>
-        <w:t xml:space="preserve">Pri výskumoch v oblasti počítačovej vedy sa vyvíja variácia na model C3D: MV-C3D pre 3D konvolučné neurónové siete. Tento nový model preukazuje svoju prispôsobivosť v reálnych </w:t>
+        <w:t xml:space="preserve">Pri výskumoch v oblasti počítačovej vedy sa vyvíja variácia na model C3D: MV-C3D pre 3D </w:t>
+      </w:r>
+      <w:proofErr w:type="spellStart"/>
+      <w:r>
+        <w:t>konvolučné</w:t>
+      </w:r>
+      <w:proofErr w:type="spellEnd"/>
+      <w:r>
+        <w:t xml:space="preserve"> neurónové siete. Tento nový model preukazuje svoju prispôsobivosť v reálnych </w:t>
       </w:r>
       <w:r>
         <w:t>situáciách</w:t>
@@ -3051,7 +3651,15 @@
         <w:t xml:space="preserve"> </w:t>
       </w:r>
       <w:r>
-        <w:t xml:space="preserve">dá potencionálne vyžiť na vytváranie stratégií pri tvorbe vakcín a imunoterapie pri </w:t>
+        <w:t xml:space="preserve">dá potencionálne vyžiť na vytváranie stratégií pri tvorbe vakcín a </w:t>
+      </w:r>
+      <w:proofErr w:type="spellStart"/>
+      <w:r>
+        <w:t>imunoterapie</w:t>
+      </w:r>
+      <w:proofErr w:type="spellEnd"/>
+      <w:r>
+        <w:t xml:space="preserve"> pri </w:t>
       </w:r>
       <w:r>
         <w:t>vírusových</w:t>
@@ -3081,9 +3689,6 @@
         <w:pStyle w:val="Nadpis4"/>
       </w:pPr>
       <w:r>
-        <w:t xml:space="preserve">1.3.4.2 </w:t>
-      </w:r>
-      <w:r>
         <w:t>P3D Model</w:t>
       </w:r>
     </w:p>
@@ -3095,11 +3700,23 @@
         </w:rPr>
       </w:pPr>
       <w:r>
-        <w:t xml:space="preserve">PSD ( Pseudo 3D model) model pozostáva z trojdimenzionálnych blokov, ktoré nahrádzajú konvolučné jadrá, čím uľahčujú výpočtový proces. Ide teda o nový </w:t>
-      </w:r>
-      <w:r>
-        <w:lastRenderedPageBreak/>
-        <w:t xml:space="preserve">výpočtový prístup, ktorý eliminuje potrebu opätovného výpočtu variačných komponentov. </w:t>
+        <w:t xml:space="preserve">PSD ( </w:t>
+      </w:r>
+      <w:proofErr w:type="spellStart"/>
+      <w:r>
+        <w:t>Pseudo</w:t>
+      </w:r>
+      <w:proofErr w:type="spellEnd"/>
+      <w:r>
+        <w:t xml:space="preserve"> 3D model) model pozostáva z trojdimenzionálnych blokov, ktoré nahrádzajú </w:t>
+      </w:r>
+      <w:proofErr w:type="spellStart"/>
+      <w:r>
+        <w:t>konvolučné</w:t>
+      </w:r>
+      <w:proofErr w:type="spellEnd"/>
+      <w:r>
+        <w:t xml:space="preserve"> jadrá, čím uľahčujú výpočtový proces. Ide teda o nový výpočtový prístup, ktorý eliminuje potrebu opätovného výpočtu variačných komponentov. </w:t>
       </w:r>
       <w:r>
         <w:rPr>
@@ -3128,7 +3745,15 @@
         <w:pStyle w:val="Odsekzoznamu"/>
       </w:pPr>
       <w:r>
-        <w:t xml:space="preserve">P3D model pol porovnávaný s C3D a predstavuje menšiu výpočtovú náročnosť a predstavuje menšiu obtiažnosť pri tréningu a nižšiu možnosť preučenia. </w:t>
+        <w:t xml:space="preserve">P3D model pol porovnávaný s C3D a predstavuje menšiu výpočtovú náročnosť a predstavuje menšiu </w:t>
+      </w:r>
+      <w:proofErr w:type="spellStart"/>
+      <w:r>
+        <w:t>obtiažnosť</w:t>
+      </w:r>
+      <w:proofErr w:type="spellEnd"/>
+      <w:r>
+        <w:t xml:space="preserve"> pri tréningu a nižšiu možnosť preučenia. </w:t>
       </w:r>
     </w:p>
     <w:p>
@@ -3173,13 +3798,45 @@
         </w:rPr>
       </w:pPr>
       <w:r>
-        <w:t>Jedna zo štúdií od Chayambuka a</w:t>
+        <w:t xml:space="preserve">Jedna zo štúdií od </w:t>
+      </w:r>
+      <w:proofErr w:type="spellStart"/>
+      <w:r>
+        <w:t>Chayambuka</w:t>
+      </w:r>
+      <w:proofErr w:type="spellEnd"/>
+      <w:r>
+        <w:t xml:space="preserve"> a</w:t>
       </w:r>
       <w:r>
         <w:t> jeho kolegov</w:t>
       </w:r>
       <w:r>
-        <w:t xml:space="preserve"> sa zameriava na modelovanie a návrh polotuhých článkových batérií (SSFBs) pomocou tohto pseudo trojrozmerného modelu – P3D. Model bol použitý na simuláciu difúzie látok, ktoré prezentovali jediný transportný mechanizmus v aktívnych častiach SSFBs. </w:t>
+        <w:t xml:space="preserve"> sa zameriava na modelovanie a návrh polotuhých článkových batérií (</w:t>
+      </w:r>
+      <w:proofErr w:type="spellStart"/>
+      <w:r>
+        <w:t>SSFBs</w:t>
+      </w:r>
+      <w:proofErr w:type="spellEnd"/>
+      <w:r>
+        <w:t xml:space="preserve">) pomocou tohto </w:t>
+      </w:r>
+      <w:proofErr w:type="spellStart"/>
+      <w:r>
+        <w:t>pseudo</w:t>
+      </w:r>
+      <w:proofErr w:type="spellEnd"/>
+      <w:r>
+        <w:t xml:space="preserve"> trojrozmerného modelu – P3D. Model bol použitý na simuláciu difúzie látok, ktoré prezentovali jediný transportný mechanizmus v aktívnych častiach </w:t>
+      </w:r>
+      <w:proofErr w:type="spellStart"/>
+      <w:r>
+        <w:t>SSFBs</w:t>
+      </w:r>
+      <w:proofErr w:type="spellEnd"/>
+      <w:r>
+        <w:t xml:space="preserve">. </w:t>
       </w:r>
       <w:r>
         <w:t>P3D</w:t>
@@ -3191,7 +3848,14 @@
         <w:rPr>
           <w:lang w:val="en-US"/>
         </w:rPr>
-        <w:t xml:space="preserve"> (</w:t>
+        <w:t xml:space="preserve"> </w:t>
+      </w:r>
+      <w:r>
+        <w:rPr>
+          <w:lang w:val="en-US"/>
+        </w:rPr>
+        <w:lastRenderedPageBreak/>
+        <w:t>(</w:t>
       </w:r>
       <w:hyperlink r:id="rId57" w:history="1">
         <w:r>
@@ -3204,7 +3868,7 @@
       </w:hyperlink>
     </w:p>
     <w:p>
-      <w:commentRangeStart w:id="31"/>
+      <w:commentRangeStart w:id="32"/>
       <w:r>
         <w:rPr>
           <w:lang w:val="en-US"/>
@@ -3214,12 +3878,12 @@
       <w:r>
         <w:t xml:space="preserve">ÁZOK </w:t>
       </w:r>
-      <w:commentRangeEnd w:id="31"/>
+      <w:commentRangeEnd w:id="32"/>
       <w:r>
         <w:rPr>
           <w:rStyle w:val="Odkaznakomentr"/>
         </w:rPr>
-        <w:commentReference w:id="31"/>
+        <w:commentReference w:id="32"/>
       </w:r>
     </w:p>
     <w:p>
@@ -3328,10 +3992,6 @@
         <w:pStyle w:val="Nadpis4"/>
       </w:pPr>
       <w:r>
-        <w:lastRenderedPageBreak/>
-        <w:t xml:space="preserve">1.3.4.3 </w:t>
-      </w:r>
-      <w:r>
         <w:t>I3D Model</w:t>
       </w:r>
     </w:p>
@@ -3343,7 +4003,15 @@
         </w:rPr>
       </w:pPr>
       <w:r>
-        <w:t xml:space="preserve">I3D model predstavuje architektúru, ktorá zväčšuje dvojrozmerné konvolunčné siete aby spracovával informácie času a priestoru z videí. V podstate využíva 2D siete, ktorým pridáva filtre a presúva ich do 3D. Čiže napríklad štvorcový filter sa stáva kubický. </w:t>
+        <w:t xml:space="preserve">I3D model predstavuje architektúru, ktorá zväčšuje dvojrozmerné </w:t>
+      </w:r>
+      <w:proofErr w:type="spellStart"/>
+      <w:r>
+        <w:t>konvolunčné</w:t>
+      </w:r>
+      <w:proofErr w:type="spellEnd"/>
+      <w:r>
+        <w:t xml:space="preserve"> siete aby spracovával informácie času a priestoru z videí. V podstate využíva 2D siete, ktorým pridáva filtre a presúva ich do 3D. Čiže napríklad štvorcový filter sa stáva kubický. </w:t>
       </w:r>
       <w:r>
         <w:rPr>
@@ -3383,7 +4051,23 @@
         </w:r>
       </w:hyperlink>
       <w:r>
-        <w:t>) bol model I3D, konkrétne architektúra Inflated 3D ConvNet (na základe ktorej je vybudovaný model I3D) (</w:t>
+        <w:t xml:space="preserve">) bol model I3D, konkrétne architektúra </w:t>
+      </w:r>
+      <w:proofErr w:type="spellStart"/>
+      <w:r>
+        <w:t>Inflated</w:t>
+      </w:r>
+      <w:proofErr w:type="spellEnd"/>
+      <w:r>
+        <w:t xml:space="preserve"> 3D </w:t>
+      </w:r>
+      <w:proofErr w:type="spellStart"/>
+      <w:r>
+        <w:t>ConvNet</w:t>
+      </w:r>
+      <w:proofErr w:type="spellEnd"/>
+      <w:r>
+        <w:t xml:space="preserve"> (na základe ktorej je vybudovaný model I3D) (</w:t>
       </w:r>
       <w:hyperlink r:id="rId63" w:history="1">
         <w:r>
@@ -3394,18 +4078,40 @@
         </w:r>
       </w:hyperlink>
       <w:r>
-        <w:t xml:space="preserve">), využitá na rozpoznávanie chirurgických postupov v rámci operácií Tubulizácie žalúdka. Model bol trénovaný pomocou metódy </w:t>
-      </w:r>
-      <w:commentRangeStart w:id="32"/>
-      <w:r>
-        <w:t>Focal loss</w:t>
-      </w:r>
-      <w:commentRangeEnd w:id="32"/>
+        <w:t xml:space="preserve">), využitá na rozpoznávanie chirurgických postupov v rámci operácií </w:t>
+      </w:r>
+      <w:proofErr w:type="spellStart"/>
+      <w:r>
+        <w:t>Tubulizácie</w:t>
+      </w:r>
+      <w:proofErr w:type="spellEnd"/>
+      <w:r>
+        <w:t xml:space="preserve"> žalúdka. Model bol trénovaný </w:t>
+      </w:r>
+      <w:r>
+        <w:lastRenderedPageBreak/>
+        <w:t xml:space="preserve">pomocou metódy </w:t>
+      </w:r>
+      <w:commentRangeStart w:id="33"/>
+      <w:proofErr w:type="spellStart"/>
+      <w:r>
+        <w:t>Focal</w:t>
+      </w:r>
+      <w:proofErr w:type="spellEnd"/>
+      <w:r>
+        <w:t xml:space="preserve"> </w:t>
+      </w:r>
+      <w:proofErr w:type="spellStart"/>
+      <w:r>
+        <w:t>loss</w:t>
+      </w:r>
+      <w:commentRangeEnd w:id="33"/>
+      <w:proofErr w:type="spellEnd"/>
       <w:r>
         <w:rPr>
           <w:rStyle w:val="Odkaznakomentr"/>
         </w:rPr>
-        <w:commentReference w:id="32"/>
+        <w:commentReference w:id="33"/>
       </w:r>
       <w:r>
         <w:t xml:space="preserve"> a dosiahol presné rozpoznávanie rôznych chirurgických krokov. </w:t>
@@ -3415,14 +4121,43 @@
       <w:pPr>
         <w:pStyle w:val="Odsekzoznamu"/>
       </w:pPr>
-      <w:r>
-        <w:t>Focal Loss je špeciálny druh loss funkcie, ktorá sa zaoberá problémom nerovnováhy tried pri úlohách detekcie objektov. Keďže pri tejto problematike väčšina snímok pozostáva z pozadia, zatiaľ čo pre nás je dôležitá detekcia objektu záujmu</w:t>
+      <w:proofErr w:type="spellStart"/>
+      <w:r>
+        <w:t>Focal</w:t>
+      </w:r>
+      <w:proofErr w:type="spellEnd"/>
+      <w:r>
+        <w:t xml:space="preserve"> </w:t>
+      </w:r>
+      <w:proofErr w:type="spellStart"/>
+      <w:r>
+        <w:t>Loss</w:t>
+      </w:r>
+      <w:proofErr w:type="spellEnd"/>
+      <w:r>
+        <w:t xml:space="preserve"> je špeciálny druh </w:t>
+      </w:r>
+      <w:proofErr w:type="spellStart"/>
+      <w:r>
+        <w:t>loss</w:t>
+      </w:r>
+      <w:proofErr w:type="spellEnd"/>
+      <w:r>
+        <w:t xml:space="preserve"> funkcie, ktorá sa zaoberá problémom nerovnováhy tried pri úlohách detekcie objektov. Keďže pri tejto problematike väčšina snímok pozostáva z pozadia, zatiaľ čo pre nás je dôležitá detekcia objektu záujmu</w:t>
       </w:r>
       <w:r>
         <w:t>, môže</w:t>
       </w:r>
       <w:r>
-        <w:t xml:space="preserve"> nerovnováha spôsobovať malú úspešnosť detekovania objektov popredia pri modeloch. Na klasifikáciu používa špeciálnu váhu, ktorá znižuje hodnotu pri ľahko odhadnuteľných prípadoch a teda sa trénuje na ťažkých a viac ojedinelých príkladoch tried. Týmto zlepšuje výkony </w:t>
+        <w:t xml:space="preserve"> nerovnováha spôsobovať malú úspešnosť </w:t>
+      </w:r>
+      <w:proofErr w:type="spellStart"/>
+      <w:r>
+        <w:t>detekovania</w:t>
+      </w:r>
+      <w:proofErr w:type="spellEnd"/>
+      <w:r>
+        <w:t xml:space="preserve"> objektov popredia pri modeloch. Na klasifikáciu používa špeciálnu váhu, ktorá znižuje hodnotu pri ľahko odhadnuteľných prípadoch a teda sa trénuje na ťažkých a viac ojedinelých príkladoch tried. Týmto zlepšuje výkony </w:t>
       </w:r>
       <w:r>
         <w:t>v</w:t>
@@ -3514,9 +4249,6 @@
         <w:pStyle w:val="Nadpis4"/>
       </w:pPr>
       <w:r>
-        <w:t xml:space="preserve">1.3.4.4 </w:t>
-      </w:r>
-      <w:r>
         <w:t>TRN Model</w:t>
       </w:r>
     </w:p>
@@ -3525,13 +4257,61 @@
         <w:pStyle w:val="Odsekzoznamu"/>
       </w:pPr>
       <w:r>
-        <w:t xml:space="preserve">TRN model (Temporal Relation Network – dočasne relačný model) vznikol na princípe relačných </w:t>
+        <w:t>TRN model (</w:t>
+      </w:r>
+      <w:proofErr w:type="spellStart"/>
+      <w:r>
+        <w:t>Temporal</w:t>
+      </w:r>
+      <w:proofErr w:type="spellEnd"/>
+      <w:r>
+        <w:t xml:space="preserve"> </w:t>
+      </w:r>
+      <w:proofErr w:type="spellStart"/>
+      <w:r>
+        <w:t>Relation</w:t>
+      </w:r>
+      <w:proofErr w:type="spellEnd"/>
+      <w:r>
+        <w:t xml:space="preserve"> </w:t>
+      </w:r>
+      <w:proofErr w:type="spellStart"/>
+      <w:r>
+        <w:t>Network</w:t>
+      </w:r>
+      <w:proofErr w:type="spellEnd"/>
+      <w:r>
+        <w:t xml:space="preserve"> – dočasne relačný model) vznikol na princípe relačných </w:t>
       </w:r>
       <w:r>
         <w:t>posudkov</w:t>
       </w:r>
       <w:r>
-        <w:t xml:space="preserve"> v čase (Temporal relational reasoning). Ide o schopnosť prepojiť si zmysluplné transformácie objektov alebo entít v</w:t>
+        <w:t xml:space="preserve"> v čase (</w:t>
+      </w:r>
+      <w:proofErr w:type="spellStart"/>
+      <w:r>
+        <w:t>Temporal</w:t>
+      </w:r>
+      <w:proofErr w:type="spellEnd"/>
+      <w:r>
+        <w:t xml:space="preserve"> </w:t>
+      </w:r>
+      <w:proofErr w:type="spellStart"/>
+      <w:r>
+        <w:t>relational</w:t>
+      </w:r>
+      <w:proofErr w:type="spellEnd"/>
+      <w:r>
+        <w:t xml:space="preserve"> </w:t>
+      </w:r>
+      <w:proofErr w:type="spellStart"/>
+      <w:r>
+        <w:t>reasoning</w:t>
+      </w:r>
+      <w:proofErr w:type="spellEnd"/>
+      <w:r>
+        <w:t>). Ide o schopnosť prepojiť si zmysluplné transformácie objektov alebo entít v</w:t>
       </w:r>
       <w:r>
         <w:t> </w:t>
@@ -3543,41 +4323,38 @@
         <w:t xml:space="preserve">. Je to </w:t>
       </w:r>
       <w:r>
-        <w:t xml:space="preserve">vlastnosť, ktorá </w:t>
-      </w:r>
-      <w:r>
+        <w:t xml:space="preserve">vlastnosť, ktorá sa prisudzuje inteligentným bytostiam. </w:t>
+      </w:r>
+      <w:r>
+        <w:t xml:space="preserve">Model TRN je vytvorený tak, aby sa vedel efektívne učiť a interpretovať vzťahy medzi snímkami vo videu a to vo viacerých časových vrstvách. Na </w:t>
+      </w:r>
+      <w:commentRangeStart w:id="34"/>
+      <w:r>
+        <w:t>obrázku</w:t>
+      </w:r>
+      <w:commentRangeEnd w:id="34"/>
+      <w:r>
+        <w:rPr>
+          <w:rStyle w:val="Odkaznakomentr"/>
+        </w:rPr>
+        <w:commentReference w:id="34"/>
+      </w:r>
+      <w:r>
+        <w:t xml:space="preserve"> vidíme ako si ľudský mozog ľahko doplní kontext medzi obrázkami, ale pre modely je to náročné. Tento problém sa snaží vyriešiť model TRN za pomoci zisťovania vzťahov medzi snímkami. </w:t>
+      </w:r>
+    </w:p>
+    <w:p>
+      <w:pPr>
+        <w:pStyle w:val="Odsekzoznamu"/>
+        <w:rPr>
+          <w:lang w:val="en-US"/>
+        </w:rPr>
+      </w:pPr>
+      <w:r>
+        <w:rPr>
+          <w:lang w:val="en-US"/>
+        </w:rPr>
         <w:lastRenderedPageBreak/>
-        <w:t xml:space="preserve">sa prisudzuje inteligentným bytostiam. </w:t>
-      </w:r>
-      <w:r>
-        <w:t xml:space="preserve">Model TRN je vytvorený tak, aby sa vedel efektívne učiť a interpretovať vzťahy medzi snímkami vo videu a to vo viacerých časových vrstvách. Na </w:t>
-      </w:r>
-      <w:commentRangeStart w:id="33"/>
-      <w:r>
-        <w:t>obrázku</w:t>
-      </w:r>
-      <w:commentRangeEnd w:id="33"/>
-      <w:r>
-        <w:rPr>
-          <w:rStyle w:val="Odkaznakomentr"/>
-        </w:rPr>
-        <w:commentReference w:id="33"/>
-      </w:r>
-      <w:r>
-        <w:t xml:space="preserve"> vidíme ako si ľudský mozog ľahko doplní kontext medzi obrázkami, ale pre modely je to náročné. Tento problém sa snaží vyriešiť model TRN za pomoci zisťovania vzťahov medzi snímkami. </w:t>
-      </w:r>
-    </w:p>
-    <w:p>
-      <w:pPr>
-        <w:pStyle w:val="Odsekzoznamu"/>
-        <w:rPr>
-          <w:lang w:val="en-US"/>
-        </w:rPr>
-      </w:pPr>
-      <w:r>
-        <w:rPr>
-          <w:lang w:val="en-US"/>
-        </w:rPr>
         <w:t>(https://link.springer.com/chapter/10.1007/978-3-030-01246-5_49)</w:t>
       </w:r>
       <w:r>
@@ -3677,7 +4454,23 @@
         </w:rPr>
       </w:pPr>
       <w:r>
-        <w:t>Vo výskumoch neurovedy bol tento model skúmaný pri regulácii senzorického spracovania, pozornosti a kognície. (</w:t>
+        <w:t xml:space="preserve">Vo výskumoch </w:t>
+      </w:r>
+      <w:proofErr w:type="spellStart"/>
+      <w:r>
+        <w:t>neurovedy</w:t>
+      </w:r>
+      <w:proofErr w:type="spellEnd"/>
+      <w:r>
+        <w:t xml:space="preserve"> bol tento model skúmaný pri regulácii senzorického spracovania, pozornosti a </w:t>
+      </w:r>
+      <w:proofErr w:type="spellStart"/>
+      <w:r>
+        <w:t>kognície</w:t>
+      </w:r>
+      <w:proofErr w:type="spellEnd"/>
+      <w:r>
+        <w:t>. (</w:t>
       </w:r>
       <w:hyperlink r:id="rId69" w:history="1">
         <w:r>
@@ -3751,7 +4544,7 @@
       </w:r>
     </w:p>
     <w:p>
-      <w:commentRangeStart w:id="34"/>
+      <w:commentRangeStart w:id="35"/>
       <w:r>
         <w:t xml:space="preserve">V iných </w:t>
       </w:r>
@@ -3793,12 +4586,12 @@
       <w:r>
         <w:t>)</w:t>
       </w:r>
-      <w:commentRangeEnd w:id="34"/>
+      <w:commentRangeEnd w:id="35"/>
       <w:r>
         <w:rPr>
           <w:rStyle w:val="Odkaznakomentr"/>
         </w:rPr>
-        <w:commentReference w:id="34"/>
+        <w:commentReference w:id="35"/>
       </w:r>
     </w:p>
     <w:p>
@@ -3813,24 +4606,24 @@
       </w:r>
     </w:p>
     <w:p>
-      <w:commentRangeStart w:id="35"/>
       <w:commentRangeStart w:id="36"/>
+      <w:commentRangeStart w:id="37"/>
       <w:r>
         <w:t>TODO</w:t>
       </w:r>
-      <w:commentRangeEnd w:id="35"/>
+      <w:commentRangeEnd w:id="36"/>
       <w:r>
         <w:rPr>
           <w:rStyle w:val="Odkaznakomentr"/>
         </w:rPr>
-        <w:commentReference w:id="35"/>
-      </w:r>
-      <w:commentRangeEnd w:id="36"/>
+        <w:commentReference w:id="36"/>
+      </w:r>
+      <w:commentRangeEnd w:id="37"/>
       <w:r>
         <w:rPr>
           <w:rStyle w:val="Odkaznakomentr"/>
         </w:rPr>
-        <w:commentReference w:id="36"/>
+        <w:commentReference w:id="37"/>
       </w:r>
     </w:p>
     <w:p>
@@ -3881,9 +4674,6 @@
         <w:pStyle w:val="Nadpis4"/>
       </w:pPr>
       <w:r>
-        <w:t xml:space="preserve">1.3.5.1 </w:t>
-      </w:r>
-      <w:r>
         <w:t>TSN model</w:t>
       </w:r>
     </w:p>
@@ -3910,7 +4700,31 @@
         <w:t>A</w:t>
       </w:r>
       <w:r>
-        <w:t>utori videli veľký potenciál na zlepšenie a vyvinuli model TSN alebo Temporal Segment Network (Sieť využívajúca časových segmentov). Tento framework extrahuje krátke úryvky z dlhej sekvencie pôvodného videa</w:t>
+        <w:t xml:space="preserve">utori videli veľký potenciál na zlepšenie a vyvinuli model TSN alebo </w:t>
+      </w:r>
+      <w:proofErr w:type="spellStart"/>
+      <w:r>
+        <w:t>Temporal</w:t>
+      </w:r>
+      <w:proofErr w:type="spellEnd"/>
+      <w:r>
+        <w:t xml:space="preserve"> Segment </w:t>
+      </w:r>
+      <w:proofErr w:type="spellStart"/>
+      <w:r>
+        <w:t>Network</w:t>
+      </w:r>
+      <w:proofErr w:type="spellEnd"/>
+      <w:r>
+        <w:t xml:space="preserve"> (Sieť využívajúca časových segmentov). Tento </w:t>
+      </w:r>
+      <w:proofErr w:type="spellStart"/>
+      <w:r>
+        <w:t>framework</w:t>
+      </w:r>
+      <w:proofErr w:type="spellEnd"/>
+      <w:r>
+        <w:t xml:space="preserve"> extrahuje krátke úryvky z dlhej sekvencie pôvodného videa</w:t>
       </w:r>
       <w:r>
         <w:t>.</w:t>
@@ -3941,16 +4755,16 @@
       <w:r>
         <w:t xml:space="preserve">Na </w:t>
       </w:r>
-      <w:commentRangeStart w:id="37"/>
+      <w:commentRangeStart w:id="38"/>
       <w:r>
         <w:t xml:space="preserve">obrázku </w:t>
       </w:r>
-      <w:commentRangeEnd w:id="37"/>
+      <w:commentRangeEnd w:id="38"/>
       <w:r>
         <w:rPr>
           <w:rStyle w:val="Odkaznakomentr"/>
         </w:rPr>
-        <w:commentReference w:id="37"/>
+        <w:commentReference w:id="38"/>
       </w:r>
       <w:r>
         <w:t>je popísaná segmentácia videa</w:t>
@@ -3974,13 +4788,31 @@
         <w:t xml:space="preserve"> modelovanie. </w:t>
       </w:r>
       <w:r>
-        <w:t>Na to sa tu využíva Spatial</w:t>
-      </w:r>
-      <w:r>
-        <w:t xml:space="preserve"> and Teporal</w:t>
-      </w:r>
-      <w:r>
-        <w:t xml:space="preserve"> ConvNet čiže</w:t>
+        <w:t xml:space="preserve">Na to sa tu využíva </w:t>
+      </w:r>
+      <w:proofErr w:type="spellStart"/>
+      <w:r>
+        <w:t>Spatial</w:t>
+      </w:r>
+      <w:proofErr w:type="spellEnd"/>
+      <w:r>
+        <w:t xml:space="preserve"> and </w:t>
+      </w:r>
+      <w:proofErr w:type="spellStart"/>
+      <w:r>
+        <w:t>Teporal</w:t>
+      </w:r>
+      <w:proofErr w:type="spellEnd"/>
+      <w:r>
+        <w:t xml:space="preserve"> </w:t>
+      </w:r>
+      <w:proofErr w:type="spellStart"/>
+      <w:r>
+        <w:t>ConvNet</w:t>
+      </w:r>
+      <w:proofErr w:type="spellEnd"/>
+      <w:r>
+        <w:t xml:space="preserve"> čiže</w:t>
       </w:r>
       <w:r>
         <w:t xml:space="preserve"> siete budujúce</w:t>
@@ -4121,12 +4953,6 @@
           <w:lang w:val="en-US"/>
         </w:rPr>
         <w:lastRenderedPageBreak/>
-        <w:t xml:space="preserve">1.3.5.2 </w:t>
-      </w:r>
-      <w:r>
-        <w:rPr>
-          <w:lang w:val="en-US"/>
-        </w:rPr>
         <w:t>LSTM</w:t>
       </w:r>
     </w:p>
@@ -4135,10 +4961,42 @@
         <w:jc w:val="left"/>
       </w:pPr>
       <w:r>
-        <w:t xml:space="preserve">Ďalším rozšíreným modelom je LSTM- Long Short-Therm Memory model alebo </w:t>
-      </w:r>
-      <w:r>
-        <w:t>dlhodobá krátkodobá pamäť. Ide o rekurentnú neurónovú sie</w:t>
+        <w:t xml:space="preserve">Ďalším rozšíreným modelom je LSTM- </w:t>
+      </w:r>
+      <w:proofErr w:type="spellStart"/>
+      <w:r>
+        <w:t>Long</w:t>
+      </w:r>
+      <w:proofErr w:type="spellEnd"/>
+      <w:r>
+        <w:t xml:space="preserve"> </w:t>
+      </w:r>
+      <w:proofErr w:type="spellStart"/>
+      <w:r>
+        <w:t>Short-Therm</w:t>
+      </w:r>
+      <w:proofErr w:type="spellEnd"/>
+      <w:r>
+        <w:t xml:space="preserve"> </w:t>
+      </w:r>
+      <w:proofErr w:type="spellStart"/>
+      <w:r>
+        <w:t>Memory</w:t>
+      </w:r>
+      <w:proofErr w:type="spellEnd"/>
+      <w:r>
+        <w:t xml:space="preserve"> model alebo </w:t>
+      </w:r>
+      <w:r>
+        <w:t xml:space="preserve">dlhodobá krátkodobá pamäť. Ide o </w:t>
+      </w:r>
+      <w:proofErr w:type="spellStart"/>
+      <w:r>
+        <w:t>rekurentnú</w:t>
+      </w:r>
+      <w:proofErr w:type="spellEnd"/>
+      <w:r>
+        <w:t xml:space="preserve"> neurónovú sie</w:t>
       </w:r>
       <w:r>
         <w:t>ť</w:t>
@@ -4146,16 +5004,16 @@
       <w:r>
         <w:t xml:space="preserve">, ktorá ale zachytáva a modeluje dlhodobé súvislosti v sekvenčných dátach. </w:t>
       </w:r>
-      <w:commentRangeStart w:id="38"/>
+      <w:commentRangeStart w:id="39"/>
       <w:r>
         <w:t>OBRÁZOK</w:t>
       </w:r>
-      <w:commentRangeEnd w:id="38"/>
+      <w:commentRangeEnd w:id="39"/>
       <w:r>
         <w:rPr>
           <w:rStyle w:val="Odkaznakomentr"/>
         </w:rPr>
-        <w:commentReference w:id="38"/>
+        <w:commentReference w:id="39"/>
       </w:r>
       <w:r>
         <w:t xml:space="preserve"> </w:t>
@@ -4314,11 +5172,47 @@
           <w:lang w:val="en-US"/>
         </w:rPr>
       </w:pPr>
-      <w:r>
-        <w:rPr>
-          <w:lang w:val="en-US"/>
-        </w:rPr>
-        <w:t>Niečo takéto tam dať:</w:t>
+      <w:proofErr w:type="spellStart"/>
+      <w:r>
+        <w:rPr>
+          <w:lang w:val="en-US"/>
+        </w:rPr>
+        <w:t>Niečo</w:t>
+      </w:r>
+      <w:proofErr w:type="spellEnd"/>
+      <w:r>
+        <w:rPr>
+          <w:lang w:val="en-US"/>
+        </w:rPr>
+        <w:t xml:space="preserve"> </w:t>
+      </w:r>
+      <w:proofErr w:type="spellStart"/>
+      <w:r>
+        <w:rPr>
+          <w:lang w:val="en-US"/>
+        </w:rPr>
+        <w:t>takéto</w:t>
+      </w:r>
+      <w:proofErr w:type="spellEnd"/>
+      <w:r>
+        <w:rPr>
+          <w:lang w:val="en-US"/>
+        </w:rPr>
+        <w:t xml:space="preserve"> tam </w:t>
+      </w:r>
+      <w:proofErr w:type="spellStart"/>
+      <w:r>
+        <w:rPr>
+          <w:lang w:val="en-US"/>
+        </w:rPr>
+        <w:t>dať</w:t>
+      </w:r>
+      <w:proofErr w:type="spellEnd"/>
+      <w:r>
+        <w:rPr>
+          <w:lang w:val="en-US"/>
+        </w:rPr>
+        <w:t>:</w:t>
       </w:r>
     </w:p>
     <w:p>
@@ -4381,8 +5275,8 @@
       <w:pPr>
         <w:pStyle w:val="Nadpis1"/>
       </w:pPr>
-      <w:bookmarkStart w:id="39" w:name="_Toc339279017"/>
-      <w:bookmarkStart w:id="40" w:name="_Toc115537323"/>
+      <w:bookmarkStart w:id="40" w:name="_Toc339279017"/>
+      <w:bookmarkStart w:id="41" w:name="_Toc115537323"/>
       <w:r>
         <w:lastRenderedPageBreak/>
         <w:t>2</w:t>
@@ -4391,11 +5285,11 @@
         <w:tab/>
         <w:t>Ciele záverečnej práce</w:t>
       </w:r>
-      <w:bookmarkEnd w:id="14"/>
       <w:bookmarkEnd w:id="15"/>
       <w:bookmarkEnd w:id="16"/>
-      <w:bookmarkEnd w:id="39"/>
+      <w:bookmarkEnd w:id="17"/>
       <w:bookmarkEnd w:id="40"/>
+      <w:bookmarkEnd w:id="41"/>
     </w:p>
     <w:p>
       <w:r>
@@ -4473,11 +5367,11 @@
           <w:kern w:val="32"/>
         </w:rPr>
       </w:pPr>
-      <w:bookmarkStart w:id="41" w:name="_Toc309047441"/>
-      <w:bookmarkStart w:id="42" w:name="_Toc309047487"/>
-      <w:bookmarkStart w:id="43" w:name="_Toc309047604"/>
-      <w:bookmarkStart w:id="44" w:name="_Toc195670726"/>
-      <w:bookmarkStart w:id="45" w:name="_Toc195684474"/>
+      <w:bookmarkStart w:id="42" w:name="_Toc309047441"/>
+      <w:bookmarkStart w:id="43" w:name="_Toc309047487"/>
+      <w:bookmarkStart w:id="44" w:name="_Toc309047604"/>
+      <w:bookmarkStart w:id="45" w:name="_Toc195670726"/>
+      <w:bookmarkStart w:id="46" w:name="_Toc195684474"/>
     </w:p>
     <w:p>
       <w:pPr>
@@ -4496,15 +5390,15 @@
       <w:pPr>
         <w:pStyle w:val="Nadpis1"/>
       </w:pPr>
-      <w:bookmarkStart w:id="46" w:name="_Toc339279018"/>
-      <w:bookmarkStart w:id="47" w:name="_Toc115537325"/>
-      <w:bookmarkStart w:id="48" w:name="_Toc309047444"/>
-      <w:bookmarkStart w:id="49" w:name="_Toc309047490"/>
-      <w:bookmarkStart w:id="50" w:name="_Toc309047607"/>
-      <w:bookmarkStart w:id="51" w:name="_Toc339279022"/>
-      <w:bookmarkEnd w:id="41"/>
+      <w:bookmarkStart w:id="47" w:name="_Toc339279018"/>
+      <w:bookmarkStart w:id="48" w:name="_Toc115537325"/>
+      <w:bookmarkStart w:id="49" w:name="_Toc309047444"/>
+      <w:bookmarkStart w:id="50" w:name="_Toc309047490"/>
+      <w:bookmarkStart w:id="51" w:name="_Toc309047607"/>
+      <w:bookmarkStart w:id="52" w:name="_Toc339279022"/>
       <w:bookmarkEnd w:id="42"/>
       <w:bookmarkEnd w:id="43"/>
+      <w:bookmarkEnd w:id="44"/>
       <w:r>
         <w:lastRenderedPageBreak/>
         <w:t>3</w:t>
@@ -4512,7 +5406,7 @@
       <w:r>
         <w:tab/>
       </w:r>
-      <w:bookmarkEnd w:id="46"/>
+      <w:bookmarkEnd w:id="47"/>
       <w:r>
         <w:t>M</w:t>
       </w:r>
@@ -4522,11 +5416,23 @@
       <w:r>
         <w:t xml:space="preserve"> výskumu</w:t>
       </w:r>
-      <w:bookmarkEnd w:id="47"/>
-    </w:p>
-    <w:p>
-      <w:r>
-        <w:t xml:space="preserve">V tejto kapitole predstavíme metódy a postupy, ktorými sme sa riadli počas nášho výskumu. Pridržiavali sme sa schémy CRISP-DM, ktorú sme si upravili pre naše potreby. </w:t>
+      <w:bookmarkEnd w:id="48"/>
+    </w:p>
+    <w:p>
+      <w:r>
+        <w:t>V tejto kapitole predstavíme metódy a postupy, ktorými sme sa riad</w:t>
+      </w:r>
+      <w:r>
+        <w:t>i</w:t>
+      </w:r>
+      <w:r>
+        <w:t xml:space="preserve">li počas nášho výskumu. Pridržiavali sme sa </w:t>
+      </w:r>
+      <w:r>
+        <w:t>metodiky</w:t>
+      </w:r>
+      <w:r>
+        <w:t xml:space="preserve"> CRISP-DM, ktorú sme si upravili pre naše potreby. </w:t>
       </w:r>
     </w:p>
     <w:p>
@@ -4615,16 +5521,16 @@
       <w:r>
         <w:t xml:space="preserve"> Na </w:t>
       </w:r>
-      <w:commentRangeStart w:id="52"/>
+      <w:commentRangeStart w:id="53"/>
       <w:r>
         <w:t xml:space="preserve">obrázku </w:t>
       </w:r>
-      <w:commentRangeEnd w:id="52"/>
+      <w:commentRangeEnd w:id="53"/>
       <w:r>
         <w:rPr>
           <w:rStyle w:val="Odkaznakomentr"/>
         </w:rPr>
-        <w:commentReference w:id="52"/>
+        <w:commentReference w:id="53"/>
       </w:r>
       <w:r>
         <w:t>môžeme vidieť, že sa videá musia brať ako</w:t>
@@ -4768,28 +5674,60 @@
       <w:pPr>
         <w:pStyle w:val="Nadpis3"/>
       </w:pPr>
-      <w:commentRangeStart w:id="53"/>
+      <w:commentRangeStart w:id="54"/>
       <w:r>
         <w:t>3.2.1 Dataset ERA</w:t>
       </w:r>
-      <w:commentRangeEnd w:id="53"/>
+      <w:commentRangeEnd w:id="54"/>
       <w:r>
         <w:rPr>
           <w:rStyle w:val="Odkaznakomentr"/>
           <w:b w:val="0"/>
           <w:bCs w:val="0"/>
         </w:rPr>
-        <w:commentReference w:id="53"/>
-      </w:r>
-    </w:p>
-    <w:p>
-      <w:pPr>
-        <w:rPr>
-          <w:lang w:val="en-US"/>
-        </w:rPr>
-      </w:pPr>
-      <w:r>
-        <w:t xml:space="preserve">Ako popísal Mou, Hua, Jin a Zhu v ich práci: Dataset </w:t>
+        <w:commentReference w:id="54"/>
+      </w:r>
+    </w:p>
+    <w:p>
+      <w:pPr>
+        <w:rPr>
+          <w:lang w:val="en-US"/>
+        </w:rPr>
+      </w:pPr>
+      <w:r>
+        <w:t xml:space="preserve">Ako popísal </w:t>
+      </w:r>
+      <w:proofErr w:type="spellStart"/>
+      <w:r>
+        <w:t>Mou</w:t>
+      </w:r>
+      <w:proofErr w:type="spellEnd"/>
+      <w:r>
+        <w:t xml:space="preserve">, </w:t>
+      </w:r>
+      <w:proofErr w:type="spellStart"/>
+      <w:r>
+        <w:t>Hua</w:t>
+      </w:r>
+      <w:proofErr w:type="spellEnd"/>
+      <w:r>
+        <w:t xml:space="preserve">, </w:t>
+      </w:r>
+      <w:proofErr w:type="spellStart"/>
+      <w:r>
+        <w:t>Jin</w:t>
+      </w:r>
+      <w:proofErr w:type="spellEnd"/>
+      <w:r>
+        <w:t xml:space="preserve"> a </w:t>
+      </w:r>
+      <w:proofErr w:type="spellStart"/>
+      <w:r>
+        <w:t>Zhu</w:t>
+      </w:r>
+      <w:proofErr w:type="spellEnd"/>
+      <w:r>
+        <w:t xml:space="preserve"> v ich práci: Dataset </w:t>
       </w:r>
       <w:r>
         <w:t>ERA</w:t>
@@ -4810,8 +5748,53 @@
         <w:t>(</w:t>
       </w:r>
       <w:r>
-        <w:t>A dataset and deep learning benchmark for event recognition in aerial videos</w:t>
-      </w:r>
+        <w:t xml:space="preserve">A dataset and </w:t>
+      </w:r>
+      <w:proofErr w:type="spellStart"/>
+      <w:r>
+        <w:t>deep</w:t>
+      </w:r>
+      <w:proofErr w:type="spellEnd"/>
+      <w:r>
+        <w:t xml:space="preserve"> </w:t>
+      </w:r>
+      <w:proofErr w:type="spellStart"/>
+      <w:r>
+        <w:t>learning</w:t>
+      </w:r>
+      <w:proofErr w:type="spellEnd"/>
+      <w:r>
+        <w:t xml:space="preserve"> benchmark </w:t>
+      </w:r>
+      <w:proofErr w:type="spellStart"/>
+      <w:r>
+        <w:t>for</w:t>
+      </w:r>
+      <w:proofErr w:type="spellEnd"/>
+      <w:r>
+        <w:t xml:space="preserve"> event </w:t>
+      </w:r>
+      <w:proofErr w:type="spellStart"/>
+      <w:r>
+        <w:t>recognition</w:t>
+      </w:r>
+      <w:proofErr w:type="spellEnd"/>
+      <w:r>
+        <w:t xml:space="preserve"> in </w:t>
+      </w:r>
+      <w:proofErr w:type="spellStart"/>
+      <w:r>
+        <w:t>aerial</w:t>
+      </w:r>
+      <w:proofErr w:type="spellEnd"/>
+      <w:r>
+        <w:t xml:space="preserve"> </w:t>
+      </w:r>
+      <w:proofErr w:type="spellStart"/>
+      <w:r>
+        <w:t>videos</w:t>
+      </w:r>
+      <w:proofErr w:type="spellEnd"/>
       <w:r>
         <w:t xml:space="preserve">) </w:t>
       </w:r>
@@ -4848,16 +5831,16 @@
       <w:r>
         <w:t xml:space="preserve"> Dataset predstavuje </w:t>
       </w:r>
-      <w:commentRangeStart w:id="54"/>
+      <w:commentRangeStart w:id="55"/>
       <w:r>
         <w:t>benchmark</w:t>
       </w:r>
-      <w:commentRangeEnd w:id="54"/>
+      <w:commentRangeEnd w:id="55"/>
       <w:r>
         <w:rPr>
           <w:rStyle w:val="Odkaznakomentr"/>
         </w:rPr>
-        <w:commentReference w:id="54"/>
+        <w:commentReference w:id="55"/>
       </w:r>
       <w:r>
         <w:t xml:space="preserve"> pre modely na rozpoznávanie udalostí. </w:t>
@@ -4891,21 +5874,35 @@
           <w:lang w:val="en-US"/>
         </w:rPr>
       </w:pPr>
-      <w:commentRangeStart w:id="55"/>
-      <w:r>
-        <w:rPr>
-          <w:lang w:val="en-US"/>
-        </w:rPr>
-        <w:t>3.2.2 Využitie datasetu ERA</w:t>
-      </w:r>
-      <w:commentRangeEnd w:id="55"/>
+      <w:commentRangeStart w:id="56"/>
+      <w:r>
+        <w:rPr>
+          <w:lang w:val="en-US"/>
+        </w:rPr>
+        <w:t xml:space="preserve">3.2.2 </w:t>
+      </w:r>
+      <w:proofErr w:type="spellStart"/>
+      <w:r>
+        <w:rPr>
+          <w:lang w:val="en-US"/>
+        </w:rPr>
+        <w:t>Využitie</w:t>
+      </w:r>
+      <w:proofErr w:type="spellEnd"/>
+      <w:r>
+        <w:rPr>
+          <w:lang w:val="en-US"/>
+        </w:rPr>
+        <w:t xml:space="preserve"> datasetu ERA</w:t>
+      </w:r>
+      <w:commentRangeEnd w:id="56"/>
       <w:r>
         <w:rPr>
           <w:rStyle w:val="Odkaznakomentr"/>
           <w:b w:val="0"/>
           <w:bCs w:val="0"/>
         </w:rPr>
-        <w:commentReference w:id="55"/>
+        <w:commentReference w:id="56"/>
       </w:r>
     </w:p>
     <w:p>
@@ -4965,7 +5962,7 @@
         <w:t xml:space="preserve">3.6. </w:t>
       </w:r>
       <w:r>
-        <w:t>Modelovanie</w:t>
+        <w:t>Analýza dát</w:t>
       </w:r>
     </w:p>
     <w:p>
@@ -4986,18 +5983,18 @@
       <w:r>
         <w:t>3.8. Vyhodnotenie a interpetácia</w:t>
       </w:r>
-      <w:bookmarkStart w:id="56" w:name="_Toc195670727"/>
-      <w:bookmarkStart w:id="57" w:name="_Toc195684475"/>
-      <w:bookmarkStart w:id="58" w:name="_Toc309047448"/>
-      <w:bookmarkStart w:id="59" w:name="_Toc309047494"/>
-      <w:bookmarkStart w:id="60" w:name="_Toc309047611"/>
-      <w:bookmarkStart w:id="61" w:name="_Toc339279026"/>
-      <w:bookmarkEnd w:id="44"/>
+      <w:bookmarkStart w:id="57" w:name="_Toc195670727"/>
+      <w:bookmarkStart w:id="58" w:name="_Toc195684475"/>
+      <w:bookmarkStart w:id="59" w:name="_Toc309047448"/>
+      <w:bookmarkStart w:id="60" w:name="_Toc309047494"/>
+      <w:bookmarkStart w:id="61" w:name="_Toc309047611"/>
+      <w:bookmarkStart w:id="62" w:name="_Toc339279026"/>
       <w:bookmarkEnd w:id="45"/>
-      <w:bookmarkEnd w:id="48"/>
+      <w:bookmarkEnd w:id="46"/>
       <w:bookmarkEnd w:id="49"/>
       <w:bookmarkEnd w:id="50"/>
       <w:bookmarkEnd w:id="51"/>
+      <w:bookmarkEnd w:id="52"/>
     </w:p>
     <w:p>
       <w:pPr>
@@ -5017,18 +6014,18 @@
       <w:pPr>
         <w:pStyle w:val="Nadpis1"/>
       </w:pPr>
-      <w:bookmarkStart w:id="62" w:name="_Toc115537330"/>
+      <w:bookmarkStart w:id="63" w:name="_Toc115537330"/>
       <w:r>
         <w:lastRenderedPageBreak/>
         <w:t>Zoznam bibliografických odkazov</w:t>
       </w:r>
-      <w:bookmarkEnd w:id="56"/>
       <w:bookmarkEnd w:id="57"/>
       <w:bookmarkEnd w:id="58"/>
       <w:bookmarkEnd w:id="59"/>
       <w:bookmarkEnd w:id="60"/>
       <w:bookmarkEnd w:id="61"/>
       <w:bookmarkEnd w:id="62"/>
+      <w:bookmarkEnd w:id="63"/>
     </w:p>
     <w:p>
       <w:pPr>
@@ -5057,7 +6054,7 @@
 
 <file path=word/comments.xml><?xml version="1.0" encoding="utf-8"?>
 <w:comments xmlns:wpc="http://schemas.microsoft.com/office/word/2010/wordprocessingCanvas" xmlns:cx="http://schemas.microsoft.com/office/drawing/2014/chartex" xmlns:cx1="http://schemas.microsoft.com/office/drawing/2015/9/8/chartex" xmlns:cx2="http://schemas.microsoft.com/office/drawing/2015/10/21/chartex" xmlns:cx3="http://schemas.microsoft.com/office/drawing/2016/5/9/chartex" xmlns:cx4="http://schemas.microsoft.com/office/drawing/2016/5/10/chartex" xmlns:cx5="http://schemas.microsoft.com/office/drawing/2016/5/11/chartex" xmlns:cx6="http://schemas.microsoft.com/office/drawing/2016/5/12/chartex" xmlns:cx7="http://schemas.microsoft.com/office/drawing/2016/5/13/chartex" xmlns:cx8="http://schemas.microsoft.com/office/drawing/2016/5/14/chartex" xmlns:mc="http://schemas.openxmlformats.org/markup-compatibility/2006" xmlns:aink="http://schemas.microsoft.com/office/drawing/2016/ink" xmlns:am3d="http://schemas.microsoft.com/office/drawing/2017/model3d" xmlns:o="urn:schemas-microsoft-com:office:office" xmlns:oel="http://schemas.microsoft.com/office/2019/extlst" xmlns:r="http://schemas.openxmlformats.org/officeDocument/2006/relationships" xmlns:m="http://schemas.openxmlformats.org/officeDocument/2006/math" xmlns:v="urn:schemas-microsoft-com:vml" xmlns:wp14="http://schemas.microsoft.com/office/word/2010/wordprocessingDrawing" xmlns:wp="http://schemas.openxmlformats.org/drawingml/2006/wordprocessingDrawing" xmlns:w10="urn:schemas-microsoft-com:office:word" xmlns:w="http://schemas.openxmlformats.org/wordprocessingml/2006/main" xmlns:w14="http://schemas.microsoft.com/office/word/2010/wordml" xmlns:w15="http://schemas.microsoft.com/office/word/2012/wordml" xmlns:w16cex="http://schemas.microsoft.com/office/word/2018/wordml/cex" xmlns:w16cid="http://schemas.microsoft.com/office/word/2016/wordml/cid" xmlns:w16="http://schemas.microsoft.com/office/word/2018/wordml" xmlns:w16sdtdh="http://schemas.microsoft.com/office/word/2020/wordml/sdtdatahash" xmlns:w16se="http://schemas.microsoft.com/office/word/2015/wordml/symex" xmlns:wpg="http://schemas.microsoft.com/office/word/2010/wordprocessingGroup" xmlns:wpi="http://schemas.microsoft.com/office/word/2010/wordprocessingInk" xmlns:wne="http://schemas.microsoft.com/office/word/2006/wordml" xmlns:wps="http://schemas.microsoft.com/office/word/2010/wordprocessingShape" mc:Ignorable="w14 w15 w16se w16cid w16 w16cex w16sdtdh wp14">
-  <w:comment w:id="17" w:author="Johana Heneková" w:date="2023-11-15T18:44:00Z" w:initials="JH">
+  <w:comment w:id="14" w:author="Johana Heneková" w:date="2023-11-22T21:50:00Z" w:initials="JH">
     <w:p>
       <w:pPr>
         <w:pStyle w:val="Textkomentra"/>
@@ -5071,7 +6068,7 @@
         <w:annotationRef/>
       </w:r>
       <w:r>
-        <w:t>TODO</w:t>
+        <w:t>preklad</w:t>
       </w:r>
     </w:p>
   </w:comment>
@@ -5089,11 +6086,11 @@
         <w:annotationRef/>
       </w:r>
       <w:r>
-        <w:t>WOS + graf</w:t>
+        <w:t>TODO</w:t>
       </w:r>
     </w:p>
   </w:comment>
-  <w:comment w:id="19" w:author="Johana Heneková" w:date="2023-11-15T20:27:00Z" w:initials="JH">
+  <w:comment w:id="19" w:author="Johana Heneková" w:date="2023-11-15T18:44:00Z" w:initials="JH">
     <w:p>
       <w:pPr>
         <w:pStyle w:val="Textkomentra"/>
@@ -5107,11 +6104,11 @@
         <w:annotationRef/>
       </w:r>
       <w:r>
-        <w:t>TODO</w:t>
+        <w:t>WOS + graf</w:t>
       </w:r>
     </w:p>
   </w:comment>
-  <w:comment w:id="20" w:author="Johana Heneková" w:date="2023-11-15T21:14:00Z" w:initials="JH">
+  <w:comment w:id="20" w:author="Johana Heneková" w:date="2023-11-15T20:27:00Z" w:initials="JH">
     <w:p>
       <w:pPr>
         <w:pStyle w:val="Textkomentra"/>
@@ -5129,7 +6126,7 @@
       </w:r>
     </w:p>
   </w:comment>
-  <w:comment w:id="21" w:author="Johana Heneková" w:date="2023-11-01T10:50:00Z" w:initials="JH">
+  <w:comment w:id="21" w:author="Johana Heneková" w:date="2023-11-15T21:14:00Z" w:initials="JH">
     <w:p>
       <w:pPr>
         <w:pStyle w:val="Textkomentra"/>
@@ -5147,7 +6144,7 @@
       </w:r>
     </w:p>
   </w:comment>
-  <w:comment w:id="22" w:author="Johana Heneková" w:date="2023-11-01T11:58:00Z" w:initials="JH">
+  <w:comment w:id="22" w:author="Johana Heneková" w:date="2023-11-01T10:50:00Z" w:initials="JH">
     <w:p>
       <w:pPr>
         <w:pStyle w:val="Textkomentra"/>
@@ -5165,7 +6162,7 @@
       </w:r>
     </w:p>
   </w:comment>
-  <w:comment w:id="23" w:author="Johana Heneková" w:date="2023-11-01T12:20:00Z" w:initials="JH">
+  <w:comment w:id="23" w:author="Johana Heneková" w:date="2023-11-01T11:58:00Z" w:initials="JH">
     <w:p>
       <w:pPr>
         <w:pStyle w:val="Textkomentra"/>
@@ -5183,7 +6180,7 @@
       </w:r>
     </w:p>
   </w:comment>
-  <w:comment w:id="24" w:author="Johana Heneková" w:date="2023-11-01T12:27:00Z" w:initials="JH">
+  <w:comment w:id="24" w:author="Johana Heneková" w:date="2023-11-01T12:20:00Z" w:initials="JH">
     <w:p>
       <w:pPr>
         <w:pStyle w:val="Textkomentra"/>
@@ -5201,7 +6198,7 @@
       </w:r>
     </w:p>
   </w:comment>
-  <w:comment w:id="25" w:author="Johana Heneková" w:date="2023-11-01T12:40:00Z" w:initials="JH">
+  <w:comment w:id="25" w:author="Johana Heneková" w:date="2023-11-01T12:27:00Z" w:initials="JH">
     <w:p>
       <w:pPr>
         <w:pStyle w:val="Textkomentra"/>
@@ -5219,7 +6216,7 @@
       </w:r>
     </w:p>
   </w:comment>
-  <w:comment w:id="26" w:author="Johana Heneková" w:date="2023-11-03T07:35:00Z" w:initials="JH">
+  <w:comment w:id="26" w:author="Johana Heneková" w:date="2023-11-01T12:40:00Z" w:initials="JH">
     <w:p>
       <w:pPr>
         <w:pStyle w:val="Textkomentra"/>
@@ -5237,7 +6234,7 @@
       </w:r>
     </w:p>
   </w:comment>
-  <w:comment w:id="27" w:author="Johana Heneková" w:date="2023-11-17T16:29:00Z" w:initials="JH">
+  <w:comment w:id="27" w:author="Johana Heneková" w:date="2023-11-03T07:35:00Z" w:initials="JH">
     <w:p>
       <w:pPr>
         <w:pStyle w:val="Textkomentra"/>
@@ -5251,9 +6248,11 @@
         <w:annotationRef/>
       </w:r>
       <w:r>
-        <w:t>Pri modeloch je využitá štruktúra delenia v odstavcoch:</w:t>
-      </w:r>
-    </w:p>
+        <w:t>TODO</w:t>
+      </w:r>
+    </w:p>
+  </w:comment>
+  <w:comment w:id="28" w:author="Johana Heneková" w:date="2023-11-17T16:29:00Z" w:initials="JH">
     <w:p>
       <w:pPr>
         <w:pStyle w:val="Textkomentra"/>
@@ -5261,7 +6260,13 @@
         <w:jc w:val="left"/>
       </w:pPr>
       <w:r>
-        <w:t>a) Základný princíp fungovania</w:t>
+        <w:rPr>
+          <w:rStyle w:val="Odkaznakomentr"/>
+        </w:rPr>
+        <w:annotationRef/>
+      </w:r>
+      <w:r>
+        <w:t>Pri modeloch je využitá štruktúra delenia v odstavcoch:</w:t>
       </w:r>
     </w:p>
     <w:p>
@@ -5271,7 +6276,7 @@
         <w:jc w:val="left"/>
       </w:pPr>
       <w:r>
-        <w:t>b) Výhody oproti ostatným</w:t>
+        <w:t>a) Základný princíp fungovania</w:t>
       </w:r>
     </w:p>
     <w:p>
@@ -5281,7 +6286,7 @@
         <w:jc w:val="left"/>
       </w:pPr>
       <w:r>
-        <w:t>c) Nevýhody</w:t>
+        <w:t>b) Výhody oproti ostatným</w:t>
       </w:r>
     </w:p>
     <w:p>
@@ -5291,11 +6296,9 @@
         <w:jc w:val="left"/>
       </w:pPr>
       <w:r>
-        <w:t>d)Real-world application</w:t>
-      </w:r>
-    </w:p>
-  </w:comment>
-  <w:comment w:id="28" w:author="Johana Heneková" w:date="2023-11-17T16:30:00Z" w:initials="JH">
+        <w:t>c) Nevýhody</w:t>
+      </w:r>
+    </w:p>
     <w:p>
       <w:pPr>
         <w:pStyle w:val="Textkomentra"/>
@@ -5303,17 +6306,11 @@
         <w:jc w:val="left"/>
       </w:pPr>
       <w:r>
-        <w:rPr>
-          <w:rStyle w:val="Odkaznakomentr"/>
-        </w:rPr>
-        <w:annotationRef/>
-      </w:r>
-      <w:r>
-        <w:t>Nevýhody možno dám preč</w:t>
+        <w:t>d)Real-world application</w:t>
       </w:r>
     </w:p>
   </w:comment>
-  <w:comment w:id="29" w:author="Johana Heneková" w:date="2023-11-16T07:51:00Z" w:initials="JH">
+  <w:comment w:id="29" w:author="Johana Heneková" w:date="2023-11-17T16:30:00Z" w:initials="JH">
     <w:p>
       <w:pPr>
         <w:pStyle w:val="Textkomentra"/>
@@ -5327,11 +6324,11 @@
         <w:annotationRef/>
       </w:r>
       <w:r>
-        <w:t>TODO</w:t>
+        <w:t>Nevýhody možno dám preč</w:t>
       </w:r>
     </w:p>
   </w:comment>
-  <w:comment w:id="30" w:author="Johana Heneková" w:date="2023-11-02T21:43:00Z" w:initials="JH">
+  <w:comment w:id="30" w:author="Johana Heneková" w:date="2023-11-16T07:51:00Z" w:initials="JH">
     <w:p>
       <w:pPr>
         <w:pStyle w:val="Textkomentra"/>
@@ -5349,7 +6346,7 @@
       </w:r>
     </w:p>
   </w:comment>
-  <w:comment w:id="31" w:author="Johana Heneková" w:date="2023-10-31T22:30:00Z" w:initials="JH">
+  <w:comment w:id="31" w:author="Johana Heneková" w:date="2023-11-02T21:43:00Z" w:initials="JH">
     <w:p>
       <w:pPr>
         <w:pStyle w:val="Textkomentra"/>
@@ -5367,7 +6364,7 @@
       </w:r>
     </w:p>
   </w:comment>
-  <w:comment w:id="32" w:author="Johana Heneková" w:date="2023-10-31T22:59:00Z" w:initials="JH">
+  <w:comment w:id="32" w:author="Johana Heneková" w:date="2023-10-31T22:30:00Z" w:initials="JH">
     <w:p>
       <w:pPr>
         <w:pStyle w:val="Textkomentra"/>
@@ -5381,11 +6378,11 @@
         <w:annotationRef/>
       </w:r>
       <w:r>
-        <w:t>TODO preklad</w:t>
+        <w:t>TODO</w:t>
       </w:r>
     </w:p>
   </w:comment>
-  <w:comment w:id="33" w:author="Johana Heneková" w:date="2023-11-02T22:20:00Z" w:initials="JH">
+  <w:comment w:id="33" w:author="Johana Heneková" w:date="2023-10-31T22:59:00Z" w:initials="JH">
     <w:p>
       <w:pPr>
         <w:pStyle w:val="Textkomentra"/>
@@ -5399,11 +6396,11 @@
         <w:annotationRef/>
       </w:r>
       <w:r>
-        <w:t>TODO</w:t>
+        <w:t>TODO preklad</w:t>
       </w:r>
     </w:p>
   </w:comment>
-  <w:comment w:id="34" w:author="Johana Heneková" w:date="2023-11-01T10:07:00Z" w:initials="JH">
+  <w:comment w:id="34" w:author="Johana Heneková" w:date="2023-11-02T22:20:00Z" w:initials="JH">
     <w:p>
       <w:pPr>
         <w:pStyle w:val="Textkomentra"/>
@@ -5417,11 +6414,11 @@
         <w:annotationRef/>
       </w:r>
       <w:r>
-        <w:t>CHECK</w:t>
+        <w:t>TODO</w:t>
       </w:r>
     </w:p>
   </w:comment>
-  <w:comment w:id="35" w:author="Johana Heneková" w:date="2023-11-15T20:44:00Z" w:initials="JH">
+  <w:comment w:id="35" w:author="Johana Heneková" w:date="2023-11-01T10:07:00Z" w:initials="JH">
     <w:p>
       <w:pPr>
         <w:pStyle w:val="Textkomentra"/>
@@ -5435,11 +6432,29 @@
         <w:annotationRef/>
       </w:r>
       <w:r>
-        <w:t xml:space="preserve">Pozrieť, či ďalšie modely nie sú na výber vhodnejšie podľa článku </w:t>
+        <w:t>CHECK</w:t>
       </w:r>
     </w:p>
   </w:comment>
   <w:comment w:id="36" w:author="Johana Heneková" w:date="2023-11-15T20:44:00Z" w:initials="JH">
+    <w:p>
+      <w:pPr>
+        <w:pStyle w:val="Textkomentra"/>
+        <w:ind w:firstLine="0"/>
+        <w:jc w:val="left"/>
+      </w:pPr>
+      <w:r>
+        <w:rPr>
+          <w:rStyle w:val="Odkaznakomentr"/>
+        </w:rPr>
+        <w:annotationRef/>
+      </w:r>
+      <w:r>
+        <w:t xml:space="preserve">Pozrieť, či ďalšie modely nie sú na výber vhodnejšie podľa článku </w:t>
+      </w:r>
+    </w:p>
+  </w:comment>
+  <w:comment w:id="37" w:author="Johana Heneková" w:date="2023-11-15T20:44:00Z" w:initials="JH">
     <w:p>
       <w:pPr>
         <w:pStyle w:val="Textkomentra"/>
@@ -5462,7 +6477,7 @@
       </w:hyperlink>
     </w:p>
   </w:comment>
-  <w:comment w:id="37" w:author="Johana Heneková" w:date="2023-11-02T22:37:00Z" w:initials="JH">
+  <w:comment w:id="38" w:author="Johana Heneková" w:date="2023-11-02T22:37:00Z" w:initials="JH">
     <w:p>
       <w:pPr>
         <w:pStyle w:val="Textkomentra"/>
@@ -5480,7 +6495,7 @@
       </w:r>
     </w:p>
   </w:comment>
-  <w:comment w:id="38" w:author="Johana Heneková" w:date="2023-11-02T22:51:00Z" w:initials="JH">
+  <w:comment w:id="39" w:author="Johana Heneková" w:date="2023-11-02T22:51:00Z" w:initials="JH">
     <w:p>
       <w:pPr>
         <w:pStyle w:val="Textkomentra"/>
@@ -5498,7 +6513,7 @@
       </w:r>
     </w:p>
   </w:comment>
-  <w:comment w:id="52" w:author="Johana Heneková" w:date="2023-11-02T20:52:00Z" w:initials="JH">
+  <w:comment w:id="53" w:author="Johana Heneková" w:date="2023-11-02T20:52:00Z" w:initials="JH">
     <w:p>
       <w:pPr>
         <w:pStyle w:val="Textkomentra"/>
@@ -5516,7 +6531,7 @@
       </w:r>
     </w:p>
   </w:comment>
-  <w:comment w:id="53" w:author="Johana Heneková" w:date="2023-11-15T22:33:00Z" w:initials="JH">
+  <w:comment w:id="54" w:author="Johana Heneková" w:date="2023-11-15T22:33:00Z" w:initials="JH">
     <w:p>
       <w:pPr>
         <w:pStyle w:val="Textkomentra"/>
@@ -5534,7 +6549,7 @@
       </w:r>
     </w:p>
   </w:comment>
-  <w:comment w:id="54" w:author="Johana Heneková" w:date="2023-11-17T16:56:00Z" w:initials="JH">
+  <w:comment w:id="55" w:author="Johana Heneková" w:date="2023-11-17T16:56:00Z" w:initials="JH">
     <w:p>
       <w:pPr>
         <w:pStyle w:val="Textkomentra"/>
@@ -5552,7 +6567,7 @@
       </w:r>
     </w:p>
   </w:comment>
-  <w:comment w:id="55" w:author="Johana Heneková" w:date="2023-11-17T17:01:00Z" w:initials="JH">
+  <w:comment w:id="56" w:author="Johana Heneková" w:date="2023-11-17T17:01:00Z" w:initials="JH">
     <w:p>
       <w:pPr>
         <w:pStyle w:val="Textkomentra"/>
@@ -5575,6 +6590,7 @@
 
 <file path=word/commentsExtended.xml><?xml version="1.0" encoding="utf-8"?>
 <w15:commentsEx xmlns:wpc="http://schemas.microsoft.com/office/word/2010/wordprocessingCanvas" xmlns:cx="http://schemas.microsoft.com/office/drawing/2014/chartex" xmlns:cx1="http://schemas.microsoft.com/office/drawing/2015/9/8/chartex" xmlns:cx2="http://schemas.microsoft.com/office/drawing/2015/10/21/chartex" xmlns:cx3="http://schemas.microsoft.com/office/drawing/2016/5/9/chartex" xmlns:cx4="http://schemas.microsoft.com/office/drawing/2016/5/10/chartex" xmlns:cx5="http://schemas.microsoft.com/office/drawing/2016/5/11/chartex" xmlns:cx6="http://schemas.microsoft.com/office/drawing/2016/5/12/chartex" xmlns:cx7="http://schemas.microsoft.com/office/drawing/2016/5/13/chartex" xmlns:cx8="http://schemas.microsoft.com/office/drawing/2016/5/14/chartex" xmlns:mc="http://schemas.openxmlformats.org/markup-compatibility/2006" xmlns:aink="http://schemas.microsoft.com/office/drawing/2016/ink" xmlns:am3d="http://schemas.microsoft.com/office/drawing/2017/model3d" xmlns:o="urn:schemas-microsoft-com:office:office" xmlns:oel="http://schemas.microsoft.com/office/2019/extlst" xmlns:r="http://schemas.openxmlformats.org/officeDocument/2006/relationships" xmlns:m="http://schemas.openxmlformats.org/officeDocument/2006/math" xmlns:v="urn:schemas-microsoft-com:vml" xmlns:wp14="http://schemas.microsoft.com/office/word/2010/wordprocessingDrawing" xmlns:wp="http://schemas.openxmlformats.org/drawingml/2006/wordprocessingDrawing" xmlns:w10="urn:schemas-microsoft-com:office:word" xmlns:w="http://schemas.openxmlformats.org/wordprocessingml/2006/main" xmlns:w14="http://schemas.microsoft.com/office/word/2010/wordml" xmlns:w15="http://schemas.microsoft.com/office/word/2012/wordml" xmlns:w16cex="http://schemas.microsoft.com/office/word/2018/wordml/cex" xmlns:w16cid="http://schemas.microsoft.com/office/word/2016/wordml/cid" xmlns:w16="http://schemas.microsoft.com/office/word/2018/wordml" xmlns:w16sdtdh="http://schemas.microsoft.com/office/word/2020/wordml/sdtdatahash" xmlns:w16se="http://schemas.microsoft.com/office/word/2015/wordml/symex" xmlns:wpg="http://schemas.microsoft.com/office/word/2010/wordprocessingGroup" xmlns:wpi="http://schemas.microsoft.com/office/word/2010/wordprocessingInk" xmlns:wne="http://schemas.microsoft.com/office/word/2006/wordml" xmlns:wps="http://schemas.microsoft.com/office/word/2010/wordprocessingShape" mc:Ignorable="w14 w15 w16se w16cid w16 w16cex w16sdtdh wp14">
+  <w15:commentEx w15:paraId="7BAE73CB" w15:done="0"/>
   <w15:commentEx w15:paraId="1B365A2D" w15:done="0"/>
   <w15:commentEx w15:paraId="44C2038B" w15:paraIdParent="1B365A2D" w15:done="0"/>
   <w15:commentEx w15:paraId="6C799EA8" w15:done="0"/>
@@ -5606,6 +6622,7 @@
 
 <file path=word/commentsExtensible.xml><?xml version="1.0" encoding="utf-8"?>
 <w16cex:commentsExtensible xmlns:wpc="http://schemas.microsoft.com/office/word/2010/wordprocessingCanvas" xmlns:cx="http://schemas.microsoft.com/office/drawing/2014/chartex" xmlns:cx1="http://schemas.microsoft.com/office/drawing/2015/9/8/chartex" xmlns:cx2="http://schemas.microsoft.com/office/drawing/2015/10/21/chartex" xmlns:cx3="http://schemas.microsoft.com/office/drawing/2016/5/9/chartex" xmlns:cx4="http://schemas.microsoft.com/office/drawing/2016/5/10/chartex" xmlns:cx5="http://schemas.microsoft.com/office/drawing/2016/5/11/chartex" xmlns:cx6="http://schemas.microsoft.com/office/drawing/2016/5/12/chartex" xmlns:cx7="http://schemas.microsoft.com/office/drawing/2016/5/13/chartex" xmlns:cx8="http://schemas.microsoft.com/office/drawing/2016/5/14/chartex" xmlns:cr="http://schemas.microsoft.com/office/comments/2020/reactions" xmlns:mc="http://schemas.openxmlformats.org/markup-compatibility/2006" xmlns:aink="http://schemas.microsoft.com/office/drawing/2016/ink" xmlns:am3d="http://schemas.microsoft.com/office/drawing/2017/model3d" xmlns:o="urn:schemas-microsoft-com:office:office" xmlns:oel="http://schemas.microsoft.com/office/2019/extlst" xmlns:r="http://schemas.openxmlformats.org/officeDocument/2006/relationships" xmlns:m="http://schemas.openxmlformats.org/officeDocument/2006/math" xmlns:v="urn:schemas-microsoft-com:vml" xmlns:wp14="http://schemas.microsoft.com/office/word/2010/wordprocessingDrawing" xmlns:wp="http://schemas.openxmlformats.org/drawingml/2006/wordprocessingDrawing" xmlns:w10="urn:schemas-microsoft-com:office:word" xmlns:w="http://schemas.openxmlformats.org/wordprocessingml/2006/main" xmlns:w14="http://schemas.microsoft.com/office/word/2010/wordml" xmlns:w15="http://schemas.microsoft.com/office/word/2012/wordml" xmlns:w16cex="http://schemas.microsoft.com/office/word/2018/wordml/cex" xmlns:w16cid="http://schemas.microsoft.com/office/word/2016/wordml/cid" xmlns:w16="http://schemas.microsoft.com/office/word/2018/wordml" xmlns:w16sdtdh="http://schemas.microsoft.com/office/word/2020/wordml/sdtdatahash" xmlns:w16se="http://schemas.microsoft.com/office/word/2015/wordml/symex" xmlns:wpg="http://schemas.microsoft.com/office/word/2010/wordprocessingGroup" xmlns:wpi="http://schemas.microsoft.com/office/word/2010/wordprocessingInk" xmlns:wne="http://schemas.microsoft.com/office/word/2006/wordml" xmlns:wps="http://schemas.microsoft.com/office/word/2010/wordprocessingShape" mc:Ignorable="w14 w15 w16se w16cid w16 w16cex w16sdtdh cr wp14">
+  <w16cex:commentExtensible w16cex:durableId="764D1373" w16cex:dateUtc="2023-11-22T20:50:00Z"/>
   <w16cex:commentExtensible w16cex:durableId="035C4E7D" w16cex:dateUtc="2023-11-15T17:44:00Z"/>
   <w16cex:commentExtensible w16cex:durableId="2113109D" w16cex:dateUtc="2023-11-15T17:44:00Z"/>
   <w16cex:commentExtensible w16cex:durableId="2747F7E6" w16cex:dateUtc="2023-11-15T19:27:00Z"/>
@@ -5637,6 +6654,7 @@
 
 <file path=word/commentsIds.xml><?xml version="1.0" encoding="utf-8"?>
 <w16cid:commentsIds xmlns:wpc="http://schemas.microsoft.com/office/word/2010/wordprocessingCanvas" xmlns:cx="http://schemas.microsoft.com/office/drawing/2014/chartex" xmlns:cx1="http://schemas.microsoft.com/office/drawing/2015/9/8/chartex" xmlns:cx2="http://schemas.microsoft.com/office/drawing/2015/10/21/chartex" xmlns:cx3="http://schemas.microsoft.com/office/drawing/2016/5/9/chartex" xmlns:cx4="http://schemas.microsoft.com/office/drawing/2016/5/10/chartex" xmlns:cx5="http://schemas.microsoft.com/office/drawing/2016/5/11/chartex" xmlns:cx6="http://schemas.microsoft.com/office/drawing/2016/5/12/chartex" xmlns:cx7="http://schemas.microsoft.com/office/drawing/2016/5/13/chartex" xmlns:cx8="http://schemas.microsoft.com/office/drawing/2016/5/14/chartex" xmlns:mc="http://schemas.openxmlformats.org/markup-compatibility/2006" xmlns:aink="http://schemas.microsoft.com/office/drawing/2016/ink" xmlns:am3d="http://schemas.microsoft.com/office/drawing/2017/model3d" xmlns:o="urn:schemas-microsoft-com:office:office" xmlns:oel="http://schemas.microsoft.com/office/2019/extlst" xmlns:r="http://schemas.openxmlformats.org/officeDocument/2006/relationships" xmlns:m="http://schemas.openxmlformats.org/officeDocument/2006/math" xmlns:v="urn:schemas-microsoft-com:vml" xmlns:wp14="http://schemas.microsoft.com/office/word/2010/wordprocessingDrawing" xmlns:wp="http://schemas.openxmlformats.org/drawingml/2006/wordprocessingDrawing" xmlns:w10="urn:schemas-microsoft-com:office:word" xmlns:w="http://schemas.openxmlformats.org/wordprocessingml/2006/main" xmlns:w14="http://schemas.microsoft.com/office/word/2010/wordml" xmlns:w15="http://schemas.microsoft.com/office/word/2012/wordml" xmlns:w16cex="http://schemas.microsoft.com/office/word/2018/wordml/cex" xmlns:w16cid="http://schemas.microsoft.com/office/word/2016/wordml/cid" xmlns:w16="http://schemas.microsoft.com/office/word/2018/wordml" xmlns:w16sdtdh="http://schemas.microsoft.com/office/word/2020/wordml/sdtdatahash" xmlns:w16se="http://schemas.microsoft.com/office/word/2015/wordml/symex" xmlns:wpg="http://schemas.microsoft.com/office/word/2010/wordprocessingGroup" xmlns:wpi="http://schemas.microsoft.com/office/word/2010/wordprocessingInk" xmlns:wne="http://schemas.microsoft.com/office/word/2006/wordml" xmlns:wps="http://schemas.microsoft.com/office/word/2010/wordprocessingShape" mc:Ignorable="w14 w15 w16se w16cid w16 w16cex w16sdtdh wp14">
+  <w16cid:commentId w16cid:paraId="7BAE73CB" w16cid:durableId="764D1373"/>
   <w16cid:commentId w16cid:paraId="1B365A2D" w16cid:durableId="035C4E7D"/>
   <w16cid:commentId w16cid:paraId="44C2038B" w16cid:durableId="2113109D"/>
   <w16cid:commentId w16cid:paraId="6C799EA8" w16cid:durableId="2747F7E6"/>
@@ -7932,6 +8950,95 @@
     </w:lvl>
   </w:abstractNum>
   <w:abstractNum w:abstractNumId="19" w15:restartNumberingAfterBreak="0">
+    <w:nsid w:val="551012A7"/>
+    <w:multiLevelType w:val="hybridMultilevel"/>
+    <w:tmpl w:val="1FB2396C"/>
+    <w:lvl w:ilvl="0" w:tplc="0D6AE10C">
+      <w:start w:val="1"/>
+      <w:numFmt w:val="decimal"/>
+      <w:lvlText w:val="%1"/>
+      <w:lvlJc w:val="left"/>
+      <w:pPr>
+        <w:ind w:left="1032" w:hanging="672"/>
+      </w:pPr>
+      <w:rPr>
+        <w:rFonts w:hint="default"/>
+      </w:rPr>
+    </w:lvl>
+    <w:lvl w:ilvl="1" w:tplc="04090019" w:tentative="1">
+      <w:start w:val="1"/>
+      <w:numFmt w:val="lowerLetter"/>
+      <w:lvlText w:val="%2."/>
+      <w:lvlJc w:val="left"/>
+      <w:pPr>
+        <w:ind w:left="1440" w:hanging="360"/>
+      </w:pPr>
+    </w:lvl>
+    <w:lvl w:ilvl="2" w:tplc="0409001B" w:tentative="1">
+      <w:start w:val="1"/>
+      <w:numFmt w:val="lowerRoman"/>
+      <w:lvlText w:val="%3."/>
+      <w:lvlJc w:val="right"/>
+      <w:pPr>
+        <w:ind w:left="2160" w:hanging="180"/>
+      </w:pPr>
+    </w:lvl>
+    <w:lvl w:ilvl="3" w:tplc="0409000F" w:tentative="1">
+      <w:start w:val="1"/>
+      <w:numFmt w:val="decimal"/>
+      <w:lvlText w:val="%4."/>
+      <w:lvlJc w:val="left"/>
+      <w:pPr>
+        <w:ind w:left="2880" w:hanging="360"/>
+      </w:pPr>
+    </w:lvl>
+    <w:lvl w:ilvl="4" w:tplc="04090019" w:tentative="1">
+      <w:start w:val="1"/>
+      <w:numFmt w:val="lowerLetter"/>
+      <w:lvlText w:val="%5."/>
+      <w:lvlJc w:val="left"/>
+      <w:pPr>
+        <w:ind w:left="3600" w:hanging="360"/>
+      </w:pPr>
+    </w:lvl>
+    <w:lvl w:ilvl="5" w:tplc="0409001B" w:tentative="1">
+      <w:start w:val="1"/>
+      <w:numFmt w:val="lowerRoman"/>
+      <w:lvlText w:val="%6."/>
+      <w:lvlJc w:val="right"/>
+      <w:pPr>
+        <w:ind w:left="4320" w:hanging="180"/>
+      </w:pPr>
+    </w:lvl>
+    <w:lvl w:ilvl="6" w:tplc="0409000F" w:tentative="1">
+      <w:start w:val="1"/>
+      <w:numFmt w:val="decimal"/>
+      <w:lvlText w:val="%7."/>
+      <w:lvlJc w:val="left"/>
+      <w:pPr>
+        <w:ind w:left="5040" w:hanging="360"/>
+      </w:pPr>
+    </w:lvl>
+    <w:lvl w:ilvl="7" w:tplc="04090019" w:tentative="1">
+      <w:start w:val="1"/>
+      <w:numFmt w:val="lowerLetter"/>
+      <w:lvlText w:val="%8."/>
+      <w:lvlJc w:val="left"/>
+      <w:pPr>
+        <w:ind w:left="5760" w:hanging="360"/>
+      </w:pPr>
+    </w:lvl>
+    <w:lvl w:ilvl="8" w:tplc="0409001B" w:tentative="1">
+      <w:start w:val="1"/>
+      <w:numFmt w:val="lowerRoman"/>
+      <w:lvlText w:val="%9."/>
+      <w:lvlJc w:val="right"/>
+      <w:pPr>
+        <w:ind w:left="6480" w:hanging="180"/>
+      </w:pPr>
+    </w:lvl>
+  </w:abstractNum>
+  <w:abstractNum w:abstractNumId="20" w15:restartNumberingAfterBreak="0">
     <w:nsid w:val="5C9927BD"/>
     <w:multiLevelType w:val="multilevel"/>
     <w:tmpl w:val="61020A4A"/>
@@ -8080,7 +9187,7 @@
       </w:rPr>
     </w:lvl>
   </w:abstractNum>
-  <w:abstractNum w:abstractNumId="20" w15:restartNumberingAfterBreak="0">
+  <w:abstractNum w:abstractNumId="21" w15:restartNumberingAfterBreak="0">
     <w:nsid w:val="63823A16"/>
     <w:multiLevelType w:val="hybridMultilevel"/>
     <w:tmpl w:val="4992FC38"/>
@@ -8193,7 +9300,7 @@
       </w:rPr>
     </w:lvl>
   </w:abstractNum>
-  <w:abstractNum w:abstractNumId="21" w15:restartNumberingAfterBreak="0">
+  <w:abstractNum w:abstractNumId="22" w15:restartNumberingAfterBreak="0">
     <w:nsid w:val="63CA04A6"/>
     <w:multiLevelType w:val="hybridMultilevel"/>
     <w:tmpl w:val="2780E26A"/>
@@ -8306,7 +9413,7 @@
       </w:rPr>
     </w:lvl>
   </w:abstractNum>
-  <w:abstractNum w:abstractNumId="22" w15:restartNumberingAfterBreak="0">
+  <w:abstractNum w:abstractNumId="23" w15:restartNumberingAfterBreak="0">
     <w:nsid w:val="64A31B80"/>
     <w:multiLevelType w:val="hybridMultilevel"/>
     <w:tmpl w:val="65FC01CC"/>
@@ -8420,7 +9527,7 @@
       </w:rPr>
     </w:lvl>
   </w:abstractNum>
-  <w:abstractNum w:abstractNumId="23" w15:restartNumberingAfterBreak="0">
+  <w:abstractNum w:abstractNumId="24" w15:restartNumberingAfterBreak="0">
     <w:nsid w:val="68B5360C"/>
     <w:multiLevelType w:val="hybridMultilevel"/>
     <w:tmpl w:val="674415AC"/>
@@ -8534,7 +9641,7 @@
       </w:rPr>
     </w:lvl>
   </w:abstractNum>
-  <w:abstractNum w:abstractNumId="24" w15:restartNumberingAfterBreak="0">
+  <w:abstractNum w:abstractNumId="25" w15:restartNumberingAfterBreak="0">
     <w:nsid w:val="6D3734A3"/>
     <w:multiLevelType w:val="hybridMultilevel"/>
     <w:tmpl w:val="059801F6"/>
@@ -8646,7 +9753,7 @@
       </w:rPr>
     </w:lvl>
   </w:abstractNum>
-  <w:abstractNum w:abstractNumId="25" w15:restartNumberingAfterBreak="0">
+  <w:abstractNum w:abstractNumId="26" w15:restartNumberingAfterBreak="0">
     <w:nsid w:val="6FD33CD2"/>
     <w:multiLevelType w:val="hybridMultilevel"/>
     <w:tmpl w:val="19147912"/>
@@ -8760,7 +9867,7 @@
       </w:rPr>
     </w:lvl>
   </w:abstractNum>
-  <w:abstractNum w:abstractNumId="26" w15:restartNumberingAfterBreak="0">
+  <w:abstractNum w:abstractNumId="27" w15:restartNumberingAfterBreak="0">
     <w:nsid w:val="74E5593F"/>
     <w:multiLevelType w:val="multilevel"/>
     <w:tmpl w:val="809AF0AC"/>
@@ -8909,7 +10016,7 @@
       </w:rPr>
     </w:lvl>
   </w:abstractNum>
-  <w:abstractNum w:abstractNumId="27" w15:restartNumberingAfterBreak="0">
+  <w:abstractNum w:abstractNumId="28" w15:restartNumberingAfterBreak="0">
     <w:nsid w:val="76D220C9"/>
     <w:multiLevelType w:val="hybridMultilevel"/>
     <w:tmpl w:val="C9486ACE"/>
@@ -9022,7 +10129,7 @@
       </w:rPr>
     </w:lvl>
   </w:abstractNum>
-  <w:abstractNum w:abstractNumId="28" w15:restartNumberingAfterBreak="0">
+  <w:abstractNum w:abstractNumId="29" w15:restartNumberingAfterBreak="0">
     <w:nsid w:val="7C423424"/>
     <w:multiLevelType w:val="hybridMultilevel"/>
     <w:tmpl w:val="805CBDB4"/>
@@ -9111,7 +10218,7 @@
       </w:pPr>
     </w:lvl>
   </w:abstractNum>
-  <w:abstractNum w:abstractNumId="29" w15:restartNumberingAfterBreak="0">
+  <w:abstractNum w:abstractNumId="30" w15:restartNumberingAfterBreak="0">
     <w:nsid w:val="7C907454"/>
     <w:multiLevelType w:val="multilevel"/>
     <w:tmpl w:val="2098E2D8"/>
@@ -9224,7 +10331,7 @@
       </w:rPr>
     </w:lvl>
   </w:abstractNum>
-  <w:abstractNum w:abstractNumId="30" w15:restartNumberingAfterBreak="0">
+  <w:abstractNum w:abstractNumId="31" w15:restartNumberingAfterBreak="0">
     <w:nsid w:val="7CEE1A50"/>
     <w:multiLevelType w:val="hybridMultilevel"/>
     <w:tmpl w:val="9BA45DA8"/>
@@ -9313,7 +10420,7 @@
       </w:pPr>
     </w:lvl>
   </w:abstractNum>
-  <w:abstractNum w:abstractNumId="31" w15:restartNumberingAfterBreak="0">
+  <w:abstractNum w:abstractNumId="32" w15:restartNumberingAfterBreak="0">
     <w:nsid w:val="7E8346CC"/>
     <w:multiLevelType w:val="multilevel"/>
     <w:tmpl w:val="7940274E"/>
@@ -9436,16 +10543,16 @@
     <w:abstractNumId w:val="9"/>
   </w:num>
   <w:num w:numId="4" w16cid:durableId="762340787">
-    <w:abstractNumId w:val="23"/>
+    <w:abstractNumId w:val="24"/>
   </w:num>
   <w:num w:numId="5" w16cid:durableId="1073308230">
-    <w:abstractNumId w:val="19"/>
+    <w:abstractNumId w:val="20"/>
   </w:num>
   <w:num w:numId="6" w16cid:durableId="1816482116">
     <w:abstractNumId w:val="5"/>
   </w:num>
   <w:num w:numId="7" w16cid:durableId="1736468726">
-    <w:abstractNumId w:val="26"/>
+    <w:abstractNumId w:val="27"/>
   </w:num>
   <w:num w:numId="8" w16cid:durableId="956566999">
     <w:abstractNumId w:val="15"/>
@@ -9454,13 +10561,13 @@
     <w:abstractNumId w:val="8"/>
   </w:num>
   <w:num w:numId="10" w16cid:durableId="1950508470">
-    <w:abstractNumId w:val="21"/>
+    <w:abstractNumId w:val="22"/>
   </w:num>
   <w:num w:numId="11" w16cid:durableId="45839240">
     <w:abstractNumId w:val="13"/>
   </w:num>
   <w:num w:numId="12" w16cid:durableId="1585261541">
-    <w:abstractNumId w:val="20"/>
+    <w:abstractNumId w:val="21"/>
   </w:num>
   <w:num w:numId="13" w16cid:durableId="1972444814">
     <w:abstractNumId w:val="10"/>
@@ -9478,22 +10585,22 @@
     <w:abstractNumId w:val="12"/>
   </w:num>
   <w:num w:numId="18" w16cid:durableId="784928488">
-    <w:abstractNumId w:val="22"/>
+    <w:abstractNumId w:val="23"/>
   </w:num>
   <w:num w:numId="19" w16cid:durableId="767584246">
-    <w:abstractNumId w:val="25"/>
+    <w:abstractNumId w:val="26"/>
   </w:num>
   <w:num w:numId="20" w16cid:durableId="803691881">
     <w:abstractNumId w:val="3"/>
   </w:num>
   <w:num w:numId="21" w16cid:durableId="2099979392">
-    <w:abstractNumId w:val="29"/>
+    <w:abstractNumId w:val="30"/>
   </w:num>
   <w:num w:numId="22" w16cid:durableId="406728756">
-    <w:abstractNumId w:val="27"/>
+    <w:abstractNumId w:val="28"/>
   </w:num>
   <w:num w:numId="23" w16cid:durableId="1827820095">
-    <w:abstractNumId w:val="23"/>
+    <w:abstractNumId w:val="24"/>
   </w:num>
   <w:num w:numId="24" w16cid:durableId="225336582">
     <w:abstractNumId w:val="18"/>
@@ -9526,7 +10633,7 @@
     </w:lvlOverride>
   </w:num>
   <w:num w:numId="25" w16cid:durableId="480078106">
-    <w:abstractNumId w:val="24"/>
+    <w:abstractNumId w:val="25"/>
   </w:num>
   <w:num w:numId="26" w16cid:durableId="58751470">
     <w:abstractNumId w:val="16"/>
@@ -9535,10 +10642,10 @@
     <w:abstractNumId w:val="7"/>
   </w:num>
   <w:num w:numId="28" w16cid:durableId="1522040047">
-    <w:abstractNumId w:val="28"/>
+    <w:abstractNumId w:val="29"/>
   </w:num>
   <w:num w:numId="29" w16cid:durableId="2083063062">
-    <w:abstractNumId w:val="30"/>
+    <w:abstractNumId w:val="31"/>
   </w:num>
   <w:num w:numId="30" w16cid:durableId="1553886106">
     <w:abstractNumId w:val="4"/>
@@ -9550,7 +10657,10 @@
     <w:abstractNumId w:val="14"/>
   </w:num>
   <w:num w:numId="33" w16cid:durableId="300698781">
-    <w:abstractNumId w:val="31"/>
+    <w:abstractNumId w:val="32"/>
+  </w:num>
+  <w:num w:numId="34" w16cid:durableId="1199970902">
+    <w:abstractNumId w:val="19"/>
   </w:num>
   <w:numIdMacAtCleanup w:val="14"/>
 </w:numbering>

</xml_diff>

<commit_message>
Added description to the table
Added description to the table that describes differences between models
</commit_message>
<xml_diff>
--- a/Henekova_DP2.docx
+++ b/Henekova_DP2.docx
@@ -5149,6 +5149,7 @@
         <w:rPr>
           <w:lang w:val="en-US"/>
         </w:rPr>
+        <w:lastRenderedPageBreak/>
         <w:t xml:space="preserve">1.4. </w:t>
       </w:r>
       <w:r>
@@ -5161,50 +5162,11 @@
     <w:p>
       <w:pPr>
         <w:ind w:firstLine="0"/>
-        <w:rPr>
-          <w:lang w:val="en-US"/>
-        </w:rPr>
-      </w:pPr>
-      <w:commentRangeStart w:id="40"/>
-      <w:proofErr w:type="spellStart"/>
-      <w:r>
-        <w:rPr>
-          <w:lang w:val="en-US"/>
-        </w:rPr>
-        <w:t>Popis</w:t>
-      </w:r>
-      <w:proofErr w:type="spellEnd"/>
-      <w:r>
-        <w:rPr>
-          <w:lang w:val="en-US"/>
-        </w:rPr>
-        <w:t xml:space="preserve"> </w:t>
-      </w:r>
-      <w:proofErr w:type="spellStart"/>
-      <w:r>
-        <w:rPr>
-          <w:lang w:val="en-US"/>
-        </w:rPr>
-        <w:t>tabuľky</w:t>
-      </w:r>
-      <w:commentRangeEnd w:id="40"/>
-      <w:proofErr w:type="spellEnd"/>
-      <w:r>
-        <w:rPr>
-          <w:rStyle w:val="Odkaznakomentr"/>
-        </w:rPr>
-        <w:commentReference w:id="40"/>
-      </w:r>
-    </w:p>
-    <w:p>
-      <w:pPr>
-        <w:ind w:firstLine="0"/>
       </w:pPr>
       <w:r>
         <w:rPr>
           <w:noProof/>
         </w:rPr>
-        <w:lastRenderedPageBreak/>
         <w:drawing>
           <wp:inline distT="0" distB="0" distL="0" distR="0" wp14:anchorId="37D6229A" wp14:editId="702CB3FE">
             <wp:extent cx="5400040" cy="1974215"/>
@@ -5246,6 +5208,100 @@
       <w:pPr>
         <w:ind w:firstLine="0"/>
       </w:pPr>
+      <w:commentRangeStart w:id="40"/>
+      <w:r>
+        <w:t xml:space="preserve">Tabuľka </w:t>
+      </w:r>
+      <w:commentRangeEnd w:id="40"/>
+      <w:r>
+        <w:rPr>
+          <w:rStyle w:val="Odkaznakomentr"/>
+        </w:rPr>
+        <w:commentReference w:id="40"/>
+      </w:r>
+      <w:r>
+        <w:t>popisuje modely, ktoré využívame v tejto práci. Jej stĺpce sú:</w:t>
+      </w:r>
+    </w:p>
+    <w:p>
+      <w:pPr>
+        <w:pStyle w:val="Odsekzoznamu"/>
+        <w:numPr>
+          <w:ilvl w:val="0"/>
+          <w:numId w:val="35"/>
+        </w:numPr>
+      </w:pPr>
+      <w:r>
+        <w:t>Model: Predstavuje názov daného modelu</w:t>
+      </w:r>
+    </w:p>
+    <w:p>
+      <w:pPr>
+        <w:pStyle w:val="Odsekzoznamu"/>
+        <w:numPr>
+          <w:ilvl w:val="0"/>
+          <w:numId w:val="35"/>
+        </w:numPr>
+      </w:pPr>
+      <w:r>
+        <w:t xml:space="preserve">Úloha: Akú základnú úlohu spracováva model </w:t>
+      </w:r>
+    </w:p>
+    <w:p>
+      <w:pPr>
+        <w:pStyle w:val="Odsekzoznamu"/>
+        <w:numPr>
+          <w:ilvl w:val="0"/>
+          <w:numId w:val="35"/>
+        </w:numPr>
+      </w:pPr>
+      <w:r>
+        <w:t>DNN model: Na akom type neurónovej siete alebo architektúry je model postavený.</w:t>
+      </w:r>
+    </w:p>
+    <w:p>
+      <w:pPr>
+        <w:pStyle w:val="Odsekzoznamu"/>
+        <w:numPr>
+          <w:ilvl w:val="0"/>
+          <w:numId w:val="35"/>
+        </w:numPr>
+      </w:pPr>
+      <w:r>
+        <w:t>Typ kontextu: Ak sa model zameriava na priestorový, temporálny kontext, poprípade ich kombináciou.</w:t>
+      </w:r>
+    </w:p>
+    <w:p>
+      <w:pPr>
+        <w:pStyle w:val="Odsekzoznamu"/>
+        <w:numPr>
+          <w:ilvl w:val="0"/>
+          <w:numId w:val="35"/>
+        </w:numPr>
+      </w:pPr>
+      <w:r>
+        <w:t xml:space="preserve">Úroveň kontextu: Či model zohľadňuje globálny (kontext celej scény), lokálny (kontext menšej časti scény) </w:t>
+      </w:r>
+      <w:proofErr w:type="spellStart"/>
+      <w:r>
+        <w:t>context</w:t>
+      </w:r>
+      <w:proofErr w:type="spellEnd"/>
+      <w:r>
+        <w:t xml:space="preserve"> alebo ich kombináciu.</w:t>
+      </w:r>
+    </w:p>
+    <w:p>
+      <w:pPr>
+        <w:pStyle w:val="Odsekzoznamu"/>
+        <w:numPr>
+          <w:ilvl w:val="0"/>
+          <w:numId w:val="35"/>
+        </w:numPr>
+      </w:pPr>
+      <w:r>
+        <w:t xml:space="preserve">Mechanizmus: Popis aký mechanizmus alebo techniky využíva model na vykonanie úlohy počítačového videnia. </w:t>
+      </w:r>
     </w:p>
     <w:tbl>
       <w:tblPr>
@@ -5370,7 +5426,14 @@
                 <w:sz w:val="20"/>
                 <w:szCs w:val="20"/>
               </w:rPr>
-              <w:t>konceptu</w:t>
+              <w:t>kon</w:t>
+            </w:r>
+            <w:r>
+              <w:rPr>
+                <w:sz w:val="20"/>
+                <w:szCs w:val="20"/>
+              </w:rPr>
+              <w:t>textu</w:t>
             </w:r>
           </w:p>
         </w:tc>
@@ -6073,7 +6136,15 @@
                 <w:sz w:val="20"/>
                 <w:szCs w:val="20"/>
               </w:rPr>
-              <w:t>Rozpoznávanie vo videách</w:t>
+              <w:t xml:space="preserve">Rozpoznávanie </w:t>
+            </w:r>
+            <w:r>
+              <w:rPr>
+                <w:sz w:val="20"/>
+                <w:szCs w:val="20"/>
+              </w:rPr>
+              <w:lastRenderedPageBreak/>
+              <w:t>vo videách</w:t>
             </w:r>
           </w:p>
         </w:tc>
@@ -6094,7 +6165,16 @@
                 <w:sz w:val="20"/>
                 <w:szCs w:val="20"/>
               </w:rPr>
-              <w:t>Siete s temporálnymi vzťahmi</w:t>
+              <w:lastRenderedPageBreak/>
+              <w:t xml:space="preserve">Siete s </w:t>
+            </w:r>
+            <w:r>
+              <w:rPr>
+                <w:sz w:val="20"/>
+                <w:szCs w:val="20"/>
+              </w:rPr>
+              <w:lastRenderedPageBreak/>
+              <w:t>temporálnymi vzťahmi</w:t>
             </w:r>
           </w:p>
         </w:tc>
@@ -6115,6 +6195,7 @@
                 <w:sz w:val="20"/>
                 <w:szCs w:val="20"/>
               </w:rPr>
+              <w:lastRenderedPageBreak/>
               <w:t>Temporálny</w:t>
             </w:r>
           </w:p>
@@ -6136,7 +6217,15 @@
                 <w:sz w:val="20"/>
                 <w:szCs w:val="20"/>
               </w:rPr>
-              <w:t>Lokálny, globálny</w:t>
+              <w:t xml:space="preserve">Lokálny, </w:t>
+            </w:r>
+            <w:r>
+              <w:rPr>
+                <w:sz w:val="20"/>
+                <w:szCs w:val="20"/>
+              </w:rPr>
+              <w:lastRenderedPageBreak/>
+              <w:t>globálny</w:t>
             </w:r>
           </w:p>
         </w:tc>
@@ -6157,7 +6246,16 @@
                 <w:sz w:val="20"/>
                 <w:szCs w:val="20"/>
               </w:rPr>
-              <w:t>Temporálny hierarchický kontextový model</w:t>
+              <w:lastRenderedPageBreak/>
+              <w:t xml:space="preserve">Temporálny </w:t>
+            </w:r>
+            <w:r>
+              <w:rPr>
+                <w:sz w:val="20"/>
+                <w:szCs w:val="20"/>
+              </w:rPr>
+              <w:lastRenderedPageBreak/>
+              <w:t>hierarchický kontextový model</w:t>
             </w:r>
           </w:p>
         </w:tc>
@@ -6180,6 +6278,7 @@
                 <w:sz w:val="20"/>
                 <w:szCs w:val="20"/>
               </w:rPr>
+              <w:lastRenderedPageBreak/>
               <w:t>LSTM</w:t>
             </w:r>
           </w:p>
@@ -7586,7 +7685,7 @@
       </w:r>
     </w:p>
   </w:comment>
-  <w:comment w:id="40" w:author="Johana Heneková" w:date="2023-11-26T15:52:00Z" w:initials="JH">
+  <w:comment w:id="40" w:author="Johana Heneková" w:date="2023-11-27T18:43:00Z" w:initials="JH">
     <w:p>
       <w:pPr>
         <w:pStyle w:val="Textkomentra"/>
@@ -7600,7 +7699,7 @@
         <w:annotationRef/>
       </w:r>
       <w:r>
-        <w:t>TODO</w:t>
+        <w:t xml:space="preserve">TODO tabuľka číslo </w:t>
       </w:r>
     </w:p>
   </w:comment>
@@ -7722,7 +7821,7 @@
   <w15:commentEx w15:paraId="3B230170" w15:paraIdParent="36B7902E" w15:done="0"/>
   <w15:commentEx w15:paraId="491BC0ED" w15:done="0"/>
   <w15:commentEx w15:paraId="4E50B2CB" w15:done="0"/>
-  <w15:commentEx w15:paraId="713E038E" w15:done="0"/>
+  <w15:commentEx w15:paraId="1444F480" w15:done="0"/>
   <w15:commentEx w15:paraId="1734F3C8" w15:done="0"/>
   <w15:commentEx w15:paraId="3743FA1F" w15:done="0"/>
   <w15:commentEx w15:paraId="23AFD7E6" w15:done="0"/>
@@ -7756,7 +7855,7 @@
   <w16cex:commentExtensible w16cex:durableId="5134E665" w16cex:dateUtc="2023-11-15T19:44:00Z"/>
   <w16cex:commentExtensible w16cex:durableId="14B15744" w16cex:dateUtc="2023-11-02T21:37:00Z"/>
   <w16cex:commentExtensible w16cex:durableId="2B5C0696" w16cex:dateUtc="2023-11-02T21:51:00Z"/>
-  <w16cex:commentExtensible w16cex:durableId="26814103" w16cex:dateUtc="2023-11-26T14:52:00Z"/>
+  <w16cex:commentExtensible w16cex:durableId="5845E1C3" w16cex:dateUtc="2023-11-27T17:43:00Z"/>
   <w16cex:commentExtensible w16cex:durableId="521C750C" w16cex:dateUtc="2023-11-02T19:52:00Z"/>
   <w16cex:commentExtensible w16cex:durableId="33401B84" w16cex:dateUtc="2023-11-15T21:33:00Z"/>
   <w16cex:commentExtensible w16cex:durableId="286F36E8" w16cex:dateUtc="2023-11-17T15:56:00Z"/>
@@ -7790,7 +7889,7 @@
   <w16cid:commentId w16cid:paraId="3B230170" w16cid:durableId="5134E665"/>
   <w16cid:commentId w16cid:paraId="491BC0ED" w16cid:durableId="14B15744"/>
   <w16cid:commentId w16cid:paraId="4E50B2CB" w16cid:durableId="2B5C0696"/>
-  <w16cid:commentId w16cid:paraId="713E038E" w16cid:durableId="26814103"/>
+  <w16cid:commentId w16cid:paraId="1444F480" w16cid:durableId="5845E1C3"/>
   <w16cid:commentId w16cid:paraId="1734F3C8" w16cid:durableId="521C750C"/>
   <w16cid:commentId w16cid:paraId="3743FA1F" w16cid:durableId="33401B84"/>
   <w16cid:commentId w16cid:paraId="23AFD7E6" w16cid:durableId="286F36E8"/>
@@ -9285,6 +9384,119 @@
     </w:lvl>
   </w:abstractNum>
   <w:abstractNum w:abstractNumId="12" w15:restartNumberingAfterBreak="0">
+    <w:nsid w:val="2A2D38A9"/>
+    <w:multiLevelType w:val="hybridMultilevel"/>
+    <w:tmpl w:val="A65A44FA"/>
+    <w:lvl w:ilvl="0" w:tplc="6D1E9E84">
+      <w:start w:val="1"/>
+      <w:numFmt w:val="bullet"/>
+      <w:lvlText w:val="-"/>
+      <w:lvlJc w:val="left"/>
+      <w:pPr>
+        <w:ind w:left="1044" w:hanging="360"/>
+      </w:pPr>
+      <w:rPr>
+        <w:rFonts w:ascii="Times New Roman" w:eastAsia="Times New Roman" w:hAnsi="Times New Roman" w:cs="Times New Roman" w:hint="default"/>
+      </w:rPr>
+    </w:lvl>
+    <w:lvl w:ilvl="1" w:tplc="04090003" w:tentative="1">
+      <w:start w:val="1"/>
+      <w:numFmt w:val="bullet"/>
+      <w:lvlText w:val="o"/>
+      <w:lvlJc w:val="left"/>
+      <w:pPr>
+        <w:ind w:left="1764" w:hanging="360"/>
+      </w:pPr>
+      <w:rPr>
+        <w:rFonts w:ascii="Courier New" w:hAnsi="Courier New" w:cs="Courier New" w:hint="default"/>
+      </w:rPr>
+    </w:lvl>
+    <w:lvl w:ilvl="2" w:tplc="04090005" w:tentative="1">
+      <w:start w:val="1"/>
+      <w:numFmt w:val="bullet"/>
+      <w:lvlText w:val=""/>
+      <w:lvlJc w:val="left"/>
+      <w:pPr>
+        <w:ind w:left="2484" w:hanging="360"/>
+      </w:pPr>
+      <w:rPr>
+        <w:rFonts w:ascii="Wingdings" w:hAnsi="Wingdings" w:hint="default"/>
+      </w:rPr>
+    </w:lvl>
+    <w:lvl w:ilvl="3" w:tplc="04090001" w:tentative="1">
+      <w:start w:val="1"/>
+      <w:numFmt w:val="bullet"/>
+      <w:lvlText w:val=""/>
+      <w:lvlJc w:val="left"/>
+      <w:pPr>
+        <w:ind w:left="3204" w:hanging="360"/>
+      </w:pPr>
+      <w:rPr>
+        <w:rFonts w:ascii="Symbol" w:hAnsi="Symbol" w:hint="default"/>
+      </w:rPr>
+    </w:lvl>
+    <w:lvl w:ilvl="4" w:tplc="04090003" w:tentative="1">
+      <w:start w:val="1"/>
+      <w:numFmt w:val="bullet"/>
+      <w:lvlText w:val="o"/>
+      <w:lvlJc w:val="left"/>
+      <w:pPr>
+        <w:ind w:left="3924" w:hanging="360"/>
+      </w:pPr>
+      <w:rPr>
+        <w:rFonts w:ascii="Courier New" w:hAnsi="Courier New" w:cs="Courier New" w:hint="default"/>
+      </w:rPr>
+    </w:lvl>
+    <w:lvl w:ilvl="5" w:tplc="04090005" w:tentative="1">
+      <w:start w:val="1"/>
+      <w:numFmt w:val="bullet"/>
+      <w:lvlText w:val=""/>
+      <w:lvlJc w:val="left"/>
+      <w:pPr>
+        <w:ind w:left="4644" w:hanging="360"/>
+      </w:pPr>
+      <w:rPr>
+        <w:rFonts w:ascii="Wingdings" w:hAnsi="Wingdings" w:hint="default"/>
+      </w:rPr>
+    </w:lvl>
+    <w:lvl w:ilvl="6" w:tplc="04090001" w:tentative="1">
+      <w:start w:val="1"/>
+      <w:numFmt w:val="bullet"/>
+      <w:lvlText w:val=""/>
+      <w:lvlJc w:val="left"/>
+      <w:pPr>
+        <w:ind w:left="5364" w:hanging="360"/>
+      </w:pPr>
+      <w:rPr>
+        <w:rFonts w:ascii="Symbol" w:hAnsi="Symbol" w:hint="default"/>
+      </w:rPr>
+    </w:lvl>
+    <w:lvl w:ilvl="7" w:tplc="04090003" w:tentative="1">
+      <w:start w:val="1"/>
+      <w:numFmt w:val="bullet"/>
+      <w:lvlText w:val="o"/>
+      <w:lvlJc w:val="left"/>
+      <w:pPr>
+        <w:ind w:left="6084" w:hanging="360"/>
+      </w:pPr>
+      <w:rPr>
+        <w:rFonts w:ascii="Courier New" w:hAnsi="Courier New" w:cs="Courier New" w:hint="default"/>
+      </w:rPr>
+    </w:lvl>
+    <w:lvl w:ilvl="8" w:tplc="04090005" w:tentative="1">
+      <w:start w:val="1"/>
+      <w:numFmt w:val="bullet"/>
+      <w:lvlText w:val=""/>
+      <w:lvlJc w:val="left"/>
+      <w:pPr>
+        <w:ind w:left="6804" w:hanging="360"/>
+      </w:pPr>
+      <w:rPr>
+        <w:rFonts w:ascii="Wingdings" w:hAnsi="Wingdings" w:hint="default"/>
+      </w:rPr>
+    </w:lvl>
+  </w:abstractNum>
+  <w:abstractNum w:abstractNumId="13" w15:restartNumberingAfterBreak="0">
     <w:nsid w:val="2AB227CD"/>
     <w:multiLevelType w:val="hybridMultilevel"/>
     <w:tmpl w:val="21761F8C"/>
@@ -9398,7 +9610,7 @@
       </w:rPr>
     </w:lvl>
   </w:abstractNum>
-  <w:abstractNum w:abstractNumId="13" w15:restartNumberingAfterBreak="0">
+  <w:abstractNum w:abstractNumId="14" w15:restartNumberingAfterBreak="0">
     <w:nsid w:val="2C852D87"/>
     <w:multiLevelType w:val="hybridMultilevel"/>
     <w:tmpl w:val="B37C0AA0"/>
@@ -9511,7 +9723,7 @@
       </w:rPr>
     </w:lvl>
   </w:abstractNum>
-  <w:abstractNum w:abstractNumId="14" w15:restartNumberingAfterBreak="0">
+  <w:abstractNum w:abstractNumId="15" w15:restartNumberingAfterBreak="0">
     <w:nsid w:val="30CD7641"/>
     <w:multiLevelType w:val="multilevel"/>
     <w:tmpl w:val="B8AEA128"/>
@@ -9624,7 +9836,7 @@
       </w:rPr>
     </w:lvl>
   </w:abstractNum>
-  <w:abstractNum w:abstractNumId="15" w15:restartNumberingAfterBreak="0">
+  <w:abstractNum w:abstractNumId="16" w15:restartNumberingAfterBreak="0">
     <w:nsid w:val="36DC6506"/>
     <w:multiLevelType w:val="multilevel"/>
     <w:tmpl w:val="3140DC02"/>
@@ -9773,7 +9985,7 @@
       </w:rPr>
     </w:lvl>
   </w:abstractNum>
-  <w:abstractNum w:abstractNumId="16" w15:restartNumberingAfterBreak="0">
+  <w:abstractNum w:abstractNumId="17" w15:restartNumberingAfterBreak="0">
     <w:nsid w:val="38D626B9"/>
     <w:multiLevelType w:val="hybridMultilevel"/>
     <w:tmpl w:val="BA4A261C"/>
@@ -9886,7 +10098,7 @@
       </w:rPr>
     </w:lvl>
   </w:abstractNum>
-  <w:abstractNum w:abstractNumId="17" w15:restartNumberingAfterBreak="0">
+  <w:abstractNum w:abstractNumId="18" w15:restartNumberingAfterBreak="0">
     <w:nsid w:val="3E7C63D1"/>
     <w:multiLevelType w:val="hybridMultilevel"/>
     <w:tmpl w:val="CE16AFF4"/>
@@ -9975,7 +10187,7 @@
       </w:pPr>
     </w:lvl>
   </w:abstractNum>
-  <w:abstractNum w:abstractNumId="18" w15:restartNumberingAfterBreak="0">
+  <w:abstractNum w:abstractNumId="19" w15:restartNumberingAfterBreak="0">
     <w:nsid w:val="530F241B"/>
     <w:multiLevelType w:val="hybridMultilevel"/>
     <w:tmpl w:val="D95C43C6"/>
@@ -10064,7 +10276,7 @@
       </w:pPr>
     </w:lvl>
   </w:abstractNum>
-  <w:abstractNum w:abstractNumId="19" w15:restartNumberingAfterBreak="0">
+  <w:abstractNum w:abstractNumId="20" w15:restartNumberingAfterBreak="0">
     <w:nsid w:val="551012A7"/>
     <w:multiLevelType w:val="hybridMultilevel"/>
     <w:tmpl w:val="1FB2396C"/>
@@ -10153,7 +10365,7 @@
       </w:pPr>
     </w:lvl>
   </w:abstractNum>
-  <w:abstractNum w:abstractNumId="20" w15:restartNumberingAfterBreak="0">
+  <w:abstractNum w:abstractNumId="21" w15:restartNumberingAfterBreak="0">
     <w:nsid w:val="5C9927BD"/>
     <w:multiLevelType w:val="multilevel"/>
     <w:tmpl w:val="61020A4A"/>
@@ -10302,7 +10514,7 @@
       </w:rPr>
     </w:lvl>
   </w:abstractNum>
-  <w:abstractNum w:abstractNumId="21" w15:restartNumberingAfterBreak="0">
+  <w:abstractNum w:abstractNumId="22" w15:restartNumberingAfterBreak="0">
     <w:nsid w:val="63823A16"/>
     <w:multiLevelType w:val="hybridMultilevel"/>
     <w:tmpl w:val="4992FC38"/>
@@ -10415,7 +10627,7 @@
       </w:rPr>
     </w:lvl>
   </w:abstractNum>
-  <w:abstractNum w:abstractNumId="22" w15:restartNumberingAfterBreak="0">
+  <w:abstractNum w:abstractNumId="23" w15:restartNumberingAfterBreak="0">
     <w:nsid w:val="63CA04A6"/>
     <w:multiLevelType w:val="hybridMultilevel"/>
     <w:tmpl w:val="2780E26A"/>
@@ -10528,7 +10740,7 @@
       </w:rPr>
     </w:lvl>
   </w:abstractNum>
-  <w:abstractNum w:abstractNumId="23" w15:restartNumberingAfterBreak="0">
+  <w:abstractNum w:abstractNumId="24" w15:restartNumberingAfterBreak="0">
     <w:nsid w:val="64A31B80"/>
     <w:multiLevelType w:val="hybridMultilevel"/>
     <w:tmpl w:val="65FC01CC"/>
@@ -10642,7 +10854,7 @@
       </w:rPr>
     </w:lvl>
   </w:abstractNum>
-  <w:abstractNum w:abstractNumId="24" w15:restartNumberingAfterBreak="0">
+  <w:abstractNum w:abstractNumId="25" w15:restartNumberingAfterBreak="0">
     <w:nsid w:val="68B5360C"/>
     <w:multiLevelType w:val="hybridMultilevel"/>
     <w:tmpl w:val="674415AC"/>
@@ -10756,7 +10968,7 @@
       </w:rPr>
     </w:lvl>
   </w:abstractNum>
-  <w:abstractNum w:abstractNumId="25" w15:restartNumberingAfterBreak="0">
+  <w:abstractNum w:abstractNumId="26" w15:restartNumberingAfterBreak="0">
     <w:nsid w:val="6D3734A3"/>
     <w:multiLevelType w:val="hybridMultilevel"/>
     <w:tmpl w:val="059801F6"/>
@@ -10868,7 +11080,7 @@
       </w:rPr>
     </w:lvl>
   </w:abstractNum>
-  <w:abstractNum w:abstractNumId="26" w15:restartNumberingAfterBreak="0">
+  <w:abstractNum w:abstractNumId="27" w15:restartNumberingAfterBreak="0">
     <w:nsid w:val="6FD33CD2"/>
     <w:multiLevelType w:val="hybridMultilevel"/>
     <w:tmpl w:val="19147912"/>
@@ -10982,7 +11194,7 @@
       </w:rPr>
     </w:lvl>
   </w:abstractNum>
-  <w:abstractNum w:abstractNumId="27" w15:restartNumberingAfterBreak="0">
+  <w:abstractNum w:abstractNumId="28" w15:restartNumberingAfterBreak="0">
     <w:nsid w:val="74E5593F"/>
     <w:multiLevelType w:val="multilevel"/>
     <w:tmpl w:val="809AF0AC"/>
@@ -11131,7 +11343,7 @@
       </w:rPr>
     </w:lvl>
   </w:abstractNum>
-  <w:abstractNum w:abstractNumId="28" w15:restartNumberingAfterBreak="0">
+  <w:abstractNum w:abstractNumId="29" w15:restartNumberingAfterBreak="0">
     <w:nsid w:val="76D220C9"/>
     <w:multiLevelType w:val="hybridMultilevel"/>
     <w:tmpl w:val="C9486ACE"/>
@@ -11244,7 +11456,7 @@
       </w:rPr>
     </w:lvl>
   </w:abstractNum>
-  <w:abstractNum w:abstractNumId="29" w15:restartNumberingAfterBreak="0">
+  <w:abstractNum w:abstractNumId="30" w15:restartNumberingAfterBreak="0">
     <w:nsid w:val="7C423424"/>
     <w:multiLevelType w:val="hybridMultilevel"/>
     <w:tmpl w:val="805CBDB4"/>
@@ -11333,7 +11545,7 @@
       </w:pPr>
     </w:lvl>
   </w:abstractNum>
-  <w:abstractNum w:abstractNumId="30" w15:restartNumberingAfterBreak="0">
+  <w:abstractNum w:abstractNumId="31" w15:restartNumberingAfterBreak="0">
     <w:nsid w:val="7C907454"/>
     <w:multiLevelType w:val="multilevel"/>
     <w:tmpl w:val="2098E2D8"/>
@@ -11446,7 +11658,7 @@
       </w:rPr>
     </w:lvl>
   </w:abstractNum>
-  <w:abstractNum w:abstractNumId="31" w15:restartNumberingAfterBreak="0">
+  <w:abstractNum w:abstractNumId="32" w15:restartNumberingAfterBreak="0">
     <w:nsid w:val="7CEE1A50"/>
     <w:multiLevelType w:val="hybridMultilevel"/>
     <w:tmpl w:val="9BA45DA8"/>
@@ -11535,7 +11747,7 @@
       </w:pPr>
     </w:lvl>
   </w:abstractNum>
-  <w:abstractNum w:abstractNumId="32" w15:restartNumberingAfterBreak="0">
+  <w:abstractNum w:abstractNumId="33" w15:restartNumberingAfterBreak="0">
     <w:nsid w:val="7E8346CC"/>
     <w:multiLevelType w:val="multilevel"/>
     <w:tmpl w:val="7940274E"/>
@@ -11658,31 +11870,31 @@
     <w:abstractNumId w:val="9"/>
   </w:num>
   <w:num w:numId="4" w16cid:durableId="762340787">
-    <w:abstractNumId w:val="24"/>
+    <w:abstractNumId w:val="25"/>
   </w:num>
   <w:num w:numId="5" w16cid:durableId="1073308230">
-    <w:abstractNumId w:val="20"/>
+    <w:abstractNumId w:val="21"/>
   </w:num>
   <w:num w:numId="6" w16cid:durableId="1816482116">
     <w:abstractNumId w:val="5"/>
   </w:num>
   <w:num w:numId="7" w16cid:durableId="1736468726">
-    <w:abstractNumId w:val="27"/>
+    <w:abstractNumId w:val="28"/>
   </w:num>
   <w:num w:numId="8" w16cid:durableId="956566999">
-    <w:abstractNumId w:val="15"/>
+    <w:abstractNumId w:val="16"/>
   </w:num>
   <w:num w:numId="9" w16cid:durableId="956910653">
     <w:abstractNumId w:val="8"/>
   </w:num>
   <w:num w:numId="10" w16cid:durableId="1950508470">
-    <w:abstractNumId w:val="22"/>
+    <w:abstractNumId w:val="23"/>
   </w:num>
   <w:num w:numId="11" w16cid:durableId="45839240">
-    <w:abstractNumId w:val="13"/>
+    <w:abstractNumId w:val="14"/>
   </w:num>
   <w:num w:numId="12" w16cid:durableId="1585261541">
-    <w:abstractNumId w:val="21"/>
+    <w:abstractNumId w:val="22"/>
   </w:num>
   <w:num w:numId="13" w16cid:durableId="1972444814">
     <w:abstractNumId w:val="10"/>
@@ -11697,28 +11909,28 @@
     <w:abstractNumId w:val="6"/>
   </w:num>
   <w:num w:numId="17" w16cid:durableId="1960837576">
-    <w:abstractNumId w:val="12"/>
+    <w:abstractNumId w:val="13"/>
   </w:num>
   <w:num w:numId="18" w16cid:durableId="784928488">
-    <w:abstractNumId w:val="23"/>
+    <w:abstractNumId w:val="24"/>
   </w:num>
   <w:num w:numId="19" w16cid:durableId="767584246">
-    <w:abstractNumId w:val="26"/>
+    <w:abstractNumId w:val="27"/>
   </w:num>
   <w:num w:numId="20" w16cid:durableId="803691881">
     <w:abstractNumId w:val="3"/>
   </w:num>
   <w:num w:numId="21" w16cid:durableId="2099979392">
-    <w:abstractNumId w:val="30"/>
+    <w:abstractNumId w:val="31"/>
   </w:num>
   <w:num w:numId="22" w16cid:durableId="406728756">
-    <w:abstractNumId w:val="28"/>
+    <w:abstractNumId w:val="29"/>
   </w:num>
   <w:num w:numId="23" w16cid:durableId="1827820095">
-    <w:abstractNumId w:val="24"/>
+    <w:abstractNumId w:val="25"/>
   </w:num>
   <w:num w:numId="24" w16cid:durableId="225336582">
-    <w:abstractNumId w:val="18"/>
+    <w:abstractNumId w:val="19"/>
     <w:lvlOverride w:ilvl="0">
       <w:startOverride w:val="1"/>
     </w:lvlOverride>
@@ -11748,34 +11960,37 @@
     </w:lvlOverride>
   </w:num>
   <w:num w:numId="25" w16cid:durableId="480078106">
-    <w:abstractNumId w:val="25"/>
+    <w:abstractNumId w:val="26"/>
   </w:num>
   <w:num w:numId="26" w16cid:durableId="58751470">
-    <w:abstractNumId w:val="16"/>
+    <w:abstractNumId w:val="17"/>
   </w:num>
   <w:num w:numId="27" w16cid:durableId="15540284">
     <w:abstractNumId w:val="7"/>
   </w:num>
   <w:num w:numId="28" w16cid:durableId="1522040047">
-    <w:abstractNumId w:val="29"/>
+    <w:abstractNumId w:val="30"/>
   </w:num>
   <w:num w:numId="29" w16cid:durableId="2083063062">
-    <w:abstractNumId w:val="31"/>
+    <w:abstractNumId w:val="32"/>
   </w:num>
   <w:num w:numId="30" w16cid:durableId="1553886106">
     <w:abstractNumId w:val="4"/>
   </w:num>
   <w:num w:numId="31" w16cid:durableId="181474153">
-    <w:abstractNumId w:val="17"/>
+    <w:abstractNumId w:val="18"/>
   </w:num>
   <w:num w:numId="32" w16cid:durableId="235214962">
-    <w:abstractNumId w:val="14"/>
+    <w:abstractNumId w:val="15"/>
   </w:num>
   <w:num w:numId="33" w16cid:durableId="300698781">
-    <w:abstractNumId w:val="32"/>
+    <w:abstractNumId w:val="33"/>
   </w:num>
   <w:num w:numId="34" w16cid:durableId="1199970902">
-    <w:abstractNumId w:val="19"/>
+    <w:abstractNumId w:val="20"/>
+  </w:num>
+  <w:num w:numId="35" w16cid:durableId="1544244099">
+    <w:abstractNumId w:val="12"/>
   </w:num>
   <w:numIdMacAtCleanup w:val="14"/>
 </w:numbering>

</xml_diff>